<commit_message>
fixed tables and prism plots
</commit_message>
<xml_diff>
--- a/Test_Report.docx
+++ b/Test_Report.docx
@@ -59,7 +59,7 @@
         <w:pStyle w:val="Date"/>
       </w:pPr>
       <w:r>
-        <w:t xml:space="preserve">08/02/2022</w:t>
+        <w:t xml:space="preserve">08/04/2022</w:t>
       </w:r>
     </w:p>
     <w:sdt>
@@ -3613,161 +3613,6 @@
     </w:p>
     <w:p>
       <w:pPr>
-        <w:pStyle w:val="SourceCode"/>
-      </w:pPr>
-      <w:r>
-        <w:rPr>
-          <w:rStyle w:val="VerbatimChar"/>
-        </w:rPr>
-        <w:t xml:space="preserve">## Called from: prism_plot(data = transformed_data, tables = data$tables$tables, </w:t>
-      </w:r>
-      <w:r>
-        <w:br/>
-      </w:r>
-      <w:r>
-        <w:rPr>
-          <w:rStyle w:val="VerbatimChar"/>
-        </w:rPr>
-        <w:t xml:space="preserve">##     trt_sel = levels(transformed_data$Treatment), time_sel = time, </w:t>
-      </w:r>
-      <w:r>
-        <w:br/>
-      </w:r>
-      <w:r>
-        <w:rPr>
-          <w:rStyle w:val="VerbatimChar"/>
-        </w:rPr>
-        <w:t xml:space="preserve">##     endpoint = data$plot$endpoint, format = "word", cfb = data$input_data$changeFromBaseline, </w:t>
-      </w:r>
-      <w:r>
-        <w:br/>
-      </w:r>
-      <w:r>
-        <w:rPr>
-          <w:rStyle w:val="VerbatimChar"/>
-        </w:rPr>
-        <w:t xml:space="preserve">##     power = data$tables$power, num_groups = length(levels(transformed_data$Treatment)), </w:t>
-      </w:r>
-      <w:r>
-        <w:br/>
-      </w:r>
-      <w:r>
-        <w:rPr>
-          <w:rStyle w:val="VerbatimChar"/>
-        </w:rPr>
-        <w:t xml:space="preserve">##     type = "bar", inputs = prismInputs)</w:t>
-      </w:r>
-      <w:r>
-        <w:br/>
-      </w:r>
-      <w:r>
-        <w:rPr>
-          <w:rStyle w:val="VerbatimChar"/>
-        </w:rPr>
-        <w:t xml:space="preserve">## debug at C:/Users/Christopher.Wilson/Documents/bmrn-test/R/prism_plot.R#246: if (type == "box") {</w:t>
-      </w:r>
-      <w:r>
-        <w:br/>
-      </w:r>
-      <w:r>
-        <w:rPr>
-          <w:rStyle w:val="VerbatimChar"/>
-        </w:rPr>
-        <w:t xml:space="preserve">##     top = top + ggtitle(paste("Box plot for Treatment Groups at", </w:t>
-      </w:r>
-      <w:r>
-        <w:br/>
-      </w:r>
-      <w:r>
-        <w:rPr>
-          <w:rStyle w:val="VerbatimChar"/>
-        </w:rPr>
-        <w:t xml:space="preserve">##         time_sel))</w:t>
-      </w:r>
-      <w:r>
-        <w:br/>
-      </w:r>
-      <w:r>
-        <w:rPr>
-          <w:rStyle w:val="VerbatimChar"/>
-        </w:rPr>
-        <w:t xml:space="preserve">##     combined = grid.arrange(grobs = list(top, bottom))</w:t>
-      </w:r>
-      <w:r>
-        <w:br/>
-      </w:r>
-      <w:r>
-        <w:rPr>
-          <w:rStyle w:val="VerbatimChar"/>
-        </w:rPr>
-        <w:t xml:space="preserve">## } else {</w:t>
-      </w:r>
-      <w:r>
-        <w:br/>
-      </w:r>
-      <w:r>
-        <w:rPr>
-          <w:rStyle w:val="VerbatimChar"/>
-        </w:rPr>
-        <w:t xml:space="preserve">##     top = top + ggtitle(paste("Bar chart for Treatment Groups at", </w:t>
-      </w:r>
-      <w:r>
-        <w:br/>
-      </w:r>
-      <w:r>
-        <w:rPr>
-          <w:rStyle w:val="VerbatimChar"/>
-        </w:rPr>
-        <w:t xml:space="preserve">##         time_sel))</w:t>
-      </w:r>
-      <w:r>
-        <w:br/>
-      </w:r>
-      <w:r>
-        <w:rPr>
-          <w:rStyle w:val="VerbatimChar"/>
-        </w:rPr>
-        <w:t xml:space="preserve">##     combined = grid.arrange(grobs = list(top, bottom))</w:t>
-      </w:r>
-      <w:r>
-        <w:br/>
-      </w:r>
-      <w:r>
-        <w:rPr>
-          <w:rStyle w:val="VerbatimChar"/>
-        </w:rPr>
-        <w:t xml:space="preserve">## }</w:t>
-      </w:r>
-      <w:r>
-        <w:br/>
-      </w:r>
-      <w:r>
-        <w:rPr>
-          <w:rStyle w:val="VerbatimChar"/>
-        </w:rPr>
-        <w:t xml:space="preserve">## debug at C:/Users/Christopher.Wilson/Documents/bmrn-test/R/prism_plot.R#250: top = top + ggtitle(paste("Bar chart for Treatment Groups at", </w:t>
-      </w:r>
-      <w:r>
-        <w:br/>
-      </w:r>
-      <w:r>
-        <w:rPr>
-          <w:rStyle w:val="VerbatimChar"/>
-        </w:rPr>
-        <w:t xml:space="preserve">##     time_sel))</w:t>
-      </w:r>
-      <w:r>
-        <w:br/>
-      </w:r>
-      <w:r>
-        <w:rPr>
-          <w:rStyle w:val="VerbatimChar"/>
-        </w:rPr>
-        <w:t xml:space="preserve">## debug at C:/Users/Christopher.Wilson/Documents/bmrn-test/R/prism_plot.R#251: combined = grid.arrange(grobs = list(top, bottom))</w:t>
-      </w:r>
-    </w:p>
-    <w:p>
-      <w:pPr>
         <w:pStyle w:val="CaptionedFigure"/>
       </w:pPr>
       <w:r>
@@ -3871,210 +3716,6 @@
     </w:p>
     <w:p>
       <w:pPr>
-        <w:pStyle w:val="SourceCode"/>
-      </w:pPr>
-      <w:r>
-        <w:rPr>
-          <w:rStyle w:val="VerbatimChar"/>
-        </w:rPr>
-        <w:t xml:space="preserve">## debug at C:/Users/Christopher.Wilson/Documents/bmrn-test/R/prism_plot.R#253: return(combined)</w:t>
-      </w:r>
-    </w:p>
-    <w:p>
-      <w:pPr>
-        <w:pStyle w:val="SourceCode"/>
-      </w:pPr>
-      <w:r>
-        <w:rPr>
-          <w:rStyle w:val="VerbatimChar"/>
-        </w:rPr>
-        <w:t xml:space="preserve">## TableGrob (2 x 1) "arrange": 2 grobs</w:t>
-      </w:r>
-      <w:r>
-        <w:br/>
-      </w:r>
-      <w:r>
-        <w:rPr>
-          <w:rStyle w:val="VerbatimChar"/>
-        </w:rPr>
-        <w:t xml:space="preserve">##   z     cells    name           grob</w:t>
-      </w:r>
-      <w:r>
-        <w:br/>
-      </w:r>
-      <w:r>
-        <w:rPr>
-          <w:rStyle w:val="VerbatimChar"/>
-        </w:rPr>
-        <w:t xml:space="preserve">## 1 1 (1-1,1-1) arrange gtable[layout]</w:t>
-      </w:r>
-      <w:r>
-        <w:br/>
-      </w:r>
-      <w:r>
-        <w:rPr>
-          <w:rStyle w:val="VerbatimChar"/>
-        </w:rPr>
-        <w:t xml:space="preserve">## 2 2 (2-2,1-1) arrange gtable[layout]</w:t>
-      </w:r>
-    </w:p>
-    <w:p>
-      <w:pPr>
-        <w:pStyle w:val="SourceCode"/>
-      </w:pPr>
-      <w:r>
-        <w:rPr>
-          <w:rStyle w:val="VerbatimChar"/>
-        </w:rPr>
-        <w:t xml:space="preserve">## Called from: prism_plot(data = transformed_data, tables = data$tables$tables, </w:t>
-      </w:r>
-      <w:r>
-        <w:br/>
-      </w:r>
-      <w:r>
-        <w:rPr>
-          <w:rStyle w:val="VerbatimChar"/>
-        </w:rPr>
-        <w:t xml:space="preserve">##     trt_sel = levels(transformed_data$Treatment), time_sel = time, </w:t>
-      </w:r>
-      <w:r>
-        <w:br/>
-      </w:r>
-      <w:r>
-        <w:rPr>
-          <w:rStyle w:val="VerbatimChar"/>
-        </w:rPr>
-        <w:t xml:space="preserve">##     endpoint = data$plot$endpoint, format = "word", cfb = data$input_data$changeFromBaseline, </w:t>
-      </w:r>
-      <w:r>
-        <w:br/>
-      </w:r>
-      <w:r>
-        <w:rPr>
-          <w:rStyle w:val="VerbatimChar"/>
-        </w:rPr>
-        <w:t xml:space="preserve">##     power = data$tables$power, num_groups = length(levels(transformed_data$Treatment)), </w:t>
-      </w:r>
-      <w:r>
-        <w:br/>
-      </w:r>
-      <w:r>
-        <w:rPr>
-          <w:rStyle w:val="VerbatimChar"/>
-        </w:rPr>
-        <w:t xml:space="preserve">##     type = "box", inputs = prismInputs)</w:t>
-      </w:r>
-      <w:r>
-        <w:br/>
-      </w:r>
-      <w:r>
-        <w:rPr>
-          <w:rStyle w:val="VerbatimChar"/>
-        </w:rPr>
-        <w:t xml:space="preserve">## debug at C:/Users/Christopher.Wilson/Documents/bmrn-test/R/prism_plot.R#246: if (type == "box") {</w:t>
-      </w:r>
-      <w:r>
-        <w:br/>
-      </w:r>
-      <w:r>
-        <w:rPr>
-          <w:rStyle w:val="VerbatimChar"/>
-        </w:rPr>
-        <w:t xml:space="preserve">##     top = top + ggtitle(paste("Box plot for Treatment Groups at", </w:t>
-      </w:r>
-      <w:r>
-        <w:br/>
-      </w:r>
-      <w:r>
-        <w:rPr>
-          <w:rStyle w:val="VerbatimChar"/>
-        </w:rPr>
-        <w:t xml:space="preserve">##         time_sel))</w:t>
-      </w:r>
-      <w:r>
-        <w:br/>
-      </w:r>
-      <w:r>
-        <w:rPr>
-          <w:rStyle w:val="VerbatimChar"/>
-        </w:rPr>
-        <w:t xml:space="preserve">##     combined = grid.arrange(grobs = list(top, bottom))</w:t>
-      </w:r>
-      <w:r>
-        <w:br/>
-      </w:r>
-      <w:r>
-        <w:rPr>
-          <w:rStyle w:val="VerbatimChar"/>
-        </w:rPr>
-        <w:t xml:space="preserve">## } else {</w:t>
-      </w:r>
-      <w:r>
-        <w:br/>
-      </w:r>
-      <w:r>
-        <w:rPr>
-          <w:rStyle w:val="VerbatimChar"/>
-        </w:rPr>
-        <w:t xml:space="preserve">##     top = top + ggtitle(paste("Bar chart for Treatment Groups at", </w:t>
-      </w:r>
-      <w:r>
-        <w:br/>
-      </w:r>
-      <w:r>
-        <w:rPr>
-          <w:rStyle w:val="VerbatimChar"/>
-        </w:rPr>
-        <w:t xml:space="preserve">##         time_sel))</w:t>
-      </w:r>
-      <w:r>
-        <w:br/>
-      </w:r>
-      <w:r>
-        <w:rPr>
-          <w:rStyle w:val="VerbatimChar"/>
-        </w:rPr>
-        <w:t xml:space="preserve">##     combined = grid.arrange(grobs = list(top, bottom))</w:t>
-      </w:r>
-      <w:r>
-        <w:br/>
-      </w:r>
-      <w:r>
-        <w:rPr>
-          <w:rStyle w:val="VerbatimChar"/>
-        </w:rPr>
-        <w:t xml:space="preserve">## }</w:t>
-      </w:r>
-      <w:r>
-        <w:br/>
-      </w:r>
-      <w:r>
-        <w:rPr>
-          <w:rStyle w:val="VerbatimChar"/>
-        </w:rPr>
-        <w:t xml:space="preserve">## debug at C:/Users/Christopher.Wilson/Documents/bmrn-test/R/prism_plot.R#247: top = top + ggtitle(paste("Box plot for Treatment Groups at", </w:t>
-      </w:r>
-      <w:r>
-        <w:br/>
-      </w:r>
-      <w:r>
-        <w:rPr>
-          <w:rStyle w:val="VerbatimChar"/>
-        </w:rPr>
-        <w:t xml:space="preserve">##     time_sel))</w:t>
-      </w:r>
-      <w:r>
-        <w:br/>
-      </w:r>
-      <w:r>
-        <w:rPr>
-          <w:rStyle w:val="VerbatimChar"/>
-        </w:rPr>
-        <w:t xml:space="preserve">## debug at C:/Users/Christopher.Wilson/Documents/bmrn-test/R/prism_plot.R#248: combined = grid.arrange(grobs = list(top, bottom))</w:t>
-      </w:r>
-    </w:p>
-    <w:p>
-      <w:pPr>
         <w:pStyle w:val="CaptionedFigure"/>
       </w:pPr>
       <w:r>
@@ -4174,55 +3815,6 @@
       </w:r>
       <w:r>
         <w:t xml:space="preserve">represent 0.01 &lt;= p-value &lt; 0.05, 0.001 &lt;= p-value &lt; 0.01, and p-value &lt; 0.001, respectively. A p-value summary will only be shown form p-value less than 0.05.</w:t>
-      </w:r>
-    </w:p>
-    <w:p>
-      <w:pPr>
-        <w:pStyle w:val="SourceCode"/>
-      </w:pPr>
-      <w:r>
-        <w:rPr>
-          <w:rStyle w:val="VerbatimChar"/>
-        </w:rPr>
-        <w:t xml:space="preserve">## debug at C:/Users/Christopher.Wilson/Documents/bmrn-test/R/prism_plot.R#253: return(combined)</w:t>
-      </w:r>
-    </w:p>
-    <w:p>
-      <w:pPr>
-        <w:pStyle w:val="SourceCode"/>
-      </w:pPr>
-      <w:r>
-        <w:rPr>
-          <w:rStyle w:val="VerbatimChar"/>
-        </w:rPr>
-        <w:t xml:space="preserve">## TableGrob (2 x 1) "arrange": 2 grobs</w:t>
-      </w:r>
-      <w:r>
-        <w:br/>
-      </w:r>
-      <w:r>
-        <w:rPr>
-          <w:rStyle w:val="VerbatimChar"/>
-        </w:rPr>
-        <w:t xml:space="preserve">##   z     cells    name           grob</w:t>
-      </w:r>
-      <w:r>
-        <w:br/>
-      </w:r>
-      <w:r>
-        <w:rPr>
-          <w:rStyle w:val="VerbatimChar"/>
-        </w:rPr>
-        <w:t xml:space="preserve">## 1 1 (1-1,1-1) arrange gtable[layout]</w:t>
-      </w:r>
-      <w:r>
-        <w:br/>
-      </w:r>
-      <w:r>
-        <w:rPr>
-          <w:rStyle w:val="VerbatimChar"/>
-        </w:rPr>
-        <w:t xml:space="preserve">## 2 2 (2-2,1-1) arrange gtable[layout]</w:t>
       </w:r>
     </w:p>
     <w:bookmarkEnd w:id="44"/>
@@ -23498,6 +23090,92 @@
     <w:lvl w:ilvl="8">
       <w:numFmt w:val="bullet"/>
       <w:lvlText w:val=" "/>
+      <w:lvlJc w:val="left"/>
+      <w:pPr>
+        <w:ind w:hanging="480" w:left="6480"/>
+      </w:pPr>
+    </w:lvl>
+  </w:abstractNum>
+  <w:abstractNum w15:restartNumberingAfterBreak="0" w:abstractNumId="1">
+    <w:nsid w:val="00A99411"/>
+    <w:multiLevelType w:val="multilevel"/>
+    <w:tmpl w:val="CC1E53E6"/>
+    <w:lvl w:ilvl="0">
+      <w:start w:val="1"/>
+      <w:numFmt w:val="decimal"/>
+      <w:lvlText w:val="%1."/>
+      <w:lvlJc w:val="left"/>
+      <w:pPr>
+        <w:ind w:hanging="480" w:left="720"/>
+      </w:pPr>
+    </w:lvl>
+    <w:lvl w:ilvl="1">
+      <w:start w:val="1"/>
+      <w:numFmt w:val="decimal"/>
+      <w:lvlText w:val="%2."/>
+      <w:lvlJc w:val="left"/>
+      <w:pPr>
+        <w:ind w:hanging="480" w:left="1440"/>
+      </w:pPr>
+    </w:lvl>
+    <w:lvl w:ilvl="2">
+      <w:start w:val="1"/>
+      <w:numFmt w:val="decimal"/>
+      <w:lvlText w:val="%3."/>
+      <w:lvlJc w:val="left"/>
+      <w:pPr>
+        <w:ind w:hanging="480" w:left="2160"/>
+      </w:pPr>
+    </w:lvl>
+    <w:lvl w:ilvl="3">
+      <w:start w:val="1"/>
+      <w:numFmt w:val="decimal"/>
+      <w:lvlText w:val="%4."/>
+      <w:lvlJc w:val="left"/>
+      <w:pPr>
+        <w:ind w:hanging="480" w:left="2880"/>
+      </w:pPr>
+    </w:lvl>
+    <w:lvl w:ilvl="4">
+      <w:start w:val="1"/>
+      <w:numFmt w:val="decimal"/>
+      <w:lvlText w:val="%5."/>
+      <w:lvlJc w:val="left"/>
+      <w:pPr>
+        <w:ind w:hanging="480" w:left="3600"/>
+      </w:pPr>
+    </w:lvl>
+    <w:lvl w:ilvl="5">
+      <w:start w:val="1"/>
+      <w:numFmt w:val="decimal"/>
+      <w:lvlText w:val="%6."/>
+      <w:lvlJc w:val="left"/>
+      <w:pPr>
+        <w:ind w:hanging="480" w:left="4320"/>
+      </w:pPr>
+    </w:lvl>
+    <w:lvl w:ilvl="6">
+      <w:start w:val="1"/>
+      <w:numFmt w:val="decimal"/>
+      <w:lvlText w:val="%7."/>
+      <w:lvlJc w:val="left"/>
+      <w:pPr>
+        <w:ind w:hanging="480" w:left="5040"/>
+      </w:pPr>
+    </w:lvl>
+    <w:lvl w:ilvl="7">
+      <w:start w:val="1"/>
+      <w:numFmt w:val="decimal"/>
+      <w:lvlText w:val="%8."/>
+      <w:lvlJc w:val="left"/>
+      <w:pPr>
+        <w:ind w:hanging="480" w:left="5760"/>
+      </w:pPr>
+    </w:lvl>
+    <w:lvl w:ilvl="8">
+      <w:start w:val="1"/>
+      <w:numFmt w:val="decimal"/>
+      <w:lvlText w:val="%9."/>
       <w:lvlJc w:val="left"/>
       <w:pPr>
         <w:ind w:hanging="480" w:left="6480"/>
@@ -23670,6 +23348,69 @@
   </w:num>
   <w:num w16cid:durableId="392050720" w:numId="2">
     <w:abstractNumId w:val="0"/>
+  </w:num>
+  <w:num w16cid:durableId="374474494" w:numId="3">
+    <w:abstractNumId w:val="0"/>
+  </w:num>
+  <w:num w16cid:durableId="1001549254" w:numId="4">
+    <w:abstractNumId w:val="1"/>
+    <w:lvlOverride w:ilvl="0">
+      <w:startOverride w:val="1"/>
+    </w:lvlOverride>
+    <w:lvlOverride w:ilvl="1">
+      <w:startOverride w:val="1"/>
+    </w:lvlOverride>
+    <w:lvlOverride w:ilvl="2">
+      <w:startOverride w:val="1"/>
+    </w:lvlOverride>
+    <w:lvlOverride w:ilvl="3">
+      <w:startOverride w:val="1"/>
+    </w:lvlOverride>
+    <w:lvlOverride w:ilvl="4">
+      <w:startOverride w:val="1"/>
+    </w:lvlOverride>
+    <w:lvlOverride w:ilvl="5">
+      <w:startOverride w:val="1"/>
+    </w:lvlOverride>
+    <w:lvlOverride w:ilvl="6">
+      <w:startOverride w:val="1"/>
+    </w:lvlOverride>
+    <w:lvlOverride w:ilvl="7">
+      <w:startOverride w:val="1"/>
+    </w:lvlOverride>
+    <w:lvlOverride w:ilvl="8">
+      <w:startOverride w:val="1"/>
+    </w:lvlOverride>
+  </w:num>
+  <w:num w16cid:durableId="1332903809" w:numId="5">
+    <w:abstractNumId w:val="1"/>
+    <w:lvlOverride w:ilvl="0">
+      <w:startOverride w:val="1"/>
+    </w:lvlOverride>
+    <w:lvlOverride w:ilvl="1">
+      <w:startOverride w:val="1"/>
+    </w:lvlOverride>
+    <w:lvlOverride w:ilvl="2">
+      <w:startOverride w:val="1"/>
+    </w:lvlOverride>
+    <w:lvlOverride w:ilvl="3">
+      <w:startOverride w:val="1"/>
+    </w:lvlOverride>
+    <w:lvlOverride w:ilvl="4">
+      <w:startOverride w:val="1"/>
+    </w:lvlOverride>
+    <w:lvlOverride w:ilvl="5">
+      <w:startOverride w:val="1"/>
+    </w:lvlOverride>
+    <w:lvlOverride w:ilvl="6">
+      <w:startOverride w:val="1"/>
+    </w:lvlOverride>
+    <w:lvlOverride w:ilvl="7">
+      <w:startOverride w:val="1"/>
+    </w:lvlOverride>
+    <w:lvlOverride w:ilvl="8">
+      <w:startOverride w:val="1"/>
+    </w:lvlOverride>
   </w:num>
   <w:num w:numId="1000">
     <w:abstractNumId w:val="990"/>

</xml_diff>

<commit_message>
Updated test and custom plot function
</commit_message>
<xml_diff>
--- a/Test_Report.docx
+++ b/Test_Report.docx
@@ -59,7 +59,7 @@
         <w:pStyle w:val="Date"/>
       </w:pPr>
       <w:r>
-        <w:t xml:space="preserve">08/08/2022</w:t>
+        <w:t xml:space="preserve">08/09/2022</w:t>
       </w:r>
     </w:p>
     <w:sdt>
@@ -3612,25 +3612,20 @@
       </w:r>
     </w:p>
     <w:p>
-      <w:r>
-        <w:br w:type="page"/>
-      </w:r>
-    </w:p>
-    <w:p>
       <w:pPr>
         <w:pStyle w:val="CaptionedFigure"/>
       </w:pPr>
       <w:r>
         <w:drawing>
           <wp:inline>
-            <wp:extent cx="3810000" cy="2540000"/>
+            <wp:extent cx="8229600" cy="4572000"/>
             <wp:effectExtent b="0" l="0" r="0" t="0"/>
-            <wp:docPr descr="Figure 4.6: Boxplot of Transformed Scale response values at Day 1. The stars above the horizontal bars correspond to the magnitude of the p-value comparing two groups where “*,” “**,” and “***” represent 0.01 &lt;= p-value &lt; 0.05, 0.001 &lt;= p-value &lt; 0.01, and p-value &lt; 0.001, respectively. A p-value summary will only be shown form p-value less than 0.05." title="" id="1" name="Picture"/>
+            <wp:docPr descr="Figure 4.6: Bar chart of Transformed Scale response values at Day 1. The stars above the horizontal bars correspond to the magnitude of the p-value comparing two groups where “*,” “**,” and “***” represent 0.01 &lt;= p-value &lt; 0.05, 0.001 &lt;= p-value &lt; 0.01, and p-value &lt; 0.001, respectively. A p-value summary will only be shown form p-value less than 0.05." title="" id="1" name="Picture"/>
             <a:graphic>
               <a:graphicData uri="http://schemas.openxmlformats.org/drawingml/2006/picture">
                 <pic:pic>
                   <pic:nvPicPr>
-                    <pic:cNvPr descr="test_output/BMN601/cardiovascular_new_research_project_ideas/TB21-02/eb9137b5-9565-4c2c-b37b-df447940dfb9/files/prism_plots_bar.jpg" id="0" name="Picture"/>
+                    <pic:cNvPr descr="Test_Report_files/figure-docx/unnamed-chunk-8-1.png" id="0" name="Picture"/>
                     <pic:cNvPicPr>
                       <a:picLocks noChangeArrowheads="1" noChangeAspect="1"/>
                     </pic:cNvPicPr>
@@ -3644,7 +3639,7 @@
                   <pic:spPr bwMode="auto">
                     <a:xfrm>
                       <a:off x="0" y="0"/>
-                      <a:ext cx="3810000" cy="2540000"/>
+                      <a:ext cx="8229600" cy="4572000"/>
                     </a:xfrm>
                     <a:prstGeom prst="rect">
                       <a:avLst/>
@@ -3668,7 +3663,7 @@
         <w:pStyle w:val="ImageCaption"/>
       </w:pPr>
       <w:r>
-        <w:t xml:space="preserve">Figure 4.6: Boxplot of Transformed Scale response values at Day 1. The stars above the horizontal bars correspond to the magnitude of the p-value comparing two groups where</w:t>
+        <w:t xml:space="preserve">Figure 4.6: Bar chart of Transformed Scale response values at Day 1. The stars above the horizontal bars correspond to the magnitude of the p-value comparing two groups where</w:t>
       </w:r>
       <w:r>
         <w:t xml:space="preserve"> </w:t>
@@ -3717,11 +3712,6 @@
       </w:r>
       <w:r>
         <w:t xml:space="preserve">represent 0.01 &lt;= p-value &lt; 0.05, 0.001 &lt;= p-value &lt; 0.01, and p-value &lt; 0.001, respectively. A p-value summary will only be shown form p-value less than 0.05.</w:t>
-      </w:r>
-    </w:p>
-    <w:p>
-      <w:r>
-        <w:br w:type="page"/>
       </w:r>
     </w:p>
     <w:p>
@@ -3731,14 +3721,14 @@
       <w:r>
         <w:drawing>
           <wp:inline>
-            <wp:extent cx="3810000" cy="2540000"/>
+            <wp:extent cx="8229600" cy="4572000"/>
             <wp:effectExtent b="0" l="0" r="0" t="0"/>
-            <wp:docPr descr="Figure 4.7: Boxplot of Transformed Scale response values at Day 1. The stars above the horizontal bars correspond to the magnitude of the p-value comparing two groups where “*,” “**,” and “***” represent 0.01 &lt;= p-value &lt; 0.05, 0.001 &lt;= p-value &lt; 0.01, and p-value &lt; 0.001, respectively. A p-value summary will only be shown form p-value less than 0.05." title="" id="1" name="Picture"/>
+            <wp:docPr descr="Figure 4.7: Box plot of Transformed Scale response values at Day 1. The stars above the horizontal bars correspond to the magnitude of the p-value comparing two groups where “*,” “**,” and “***” represent 0.01 &lt;= p-value &lt; 0.05, 0.001 &lt;= p-value &lt; 0.01, and p-value &lt; 0.001, respectively. A p-value summary will only be shown form p-value less than 0.05." title="" id="1" name="Picture"/>
             <a:graphic>
               <a:graphicData uri="http://schemas.openxmlformats.org/drawingml/2006/picture">
                 <pic:pic>
                   <pic:nvPicPr>
-                    <pic:cNvPr descr="test_output/BMN601/cardiovascular_new_research_project_ideas/TB21-02/eb9137b5-9565-4c2c-b37b-df447940dfb9/files/prism_plots_box.jpg" id="0" name="Picture"/>
+                    <pic:cNvPr descr="Test_Report_files/figure-docx/unnamed-chunk-9-1.png" id="0" name="Picture"/>
                     <pic:cNvPicPr>
                       <a:picLocks noChangeArrowheads="1" noChangeAspect="1"/>
                     </pic:cNvPicPr>
@@ -3752,7 +3742,7 @@
                   <pic:spPr bwMode="auto">
                     <a:xfrm>
                       <a:off x="0" y="0"/>
-                      <a:ext cx="3810000" cy="2540000"/>
+                      <a:ext cx="8229600" cy="4572000"/>
                     </a:xfrm>
                     <a:prstGeom prst="rect">
                       <a:avLst/>
@@ -3776,7 +3766,7 @@
         <w:pStyle w:val="ImageCaption"/>
       </w:pPr>
       <w:r>
-        <w:t xml:space="preserve">Figure 4.7: Boxplot of Transformed Scale response values at Day 1. The stars above the horizontal bars correspond to the magnitude of the p-value comparing two groups where</w:t>
+        <w:t xml:space="preserve">Figure 4.7: Box plot of Transformed Scale response values at Day 1. The stars above the horizontal bars correspond to the magnitude of the p-value comparing two groups where</w:t>
       </w:r>
       <w:r>
         <w:t xml:space="preserve"> </w:t>

</xml_diff>

<commit_message>
updated prism plot function a little
</commit_message>
<xml_diff>
--- a/Test_Report.docx
+++ b/Test_Report.docx
@@ -154,7 +154,7 @@
             </w:pPr>
             <w:r xmlns:w="http://schemas.openxmlformats.org/wordprocessingml/2006/main" xmlns:wp="http://schemas.openxmlformats.org/drawingml/2006/wordprocessingDrawing" xmlns:r="http://schemas.openxmlformats.org/officeDocument/2006/relationships" xmlns:w14="http://schemas.microsoft.com/office/word/2010/wordml">
               <w:rPr>
-                <w:rFonts w:ascii="Arial"/>
+                <w:rFonts w:ascii="DejaVu Sans"/>
                 <w:i w:val="false"/>
                 <w:b w:val="false"/>
                 <w:u w:val="none"/>
@@ -198,7 +198,7 @@
             </w:pPr>
             <w:r xmlns:w="http://schemas.openxmlformats.org/wordprocessingml/2006/main" xmlns:wp="http://schemas.openxmlformats.org/drawingml/2006/wordprocessingDrawing" xmlns:r="http://schemas.openxmlformats.org/officeDocument/2006/relationships" xmlns:w14="http://schemas.microsoft.com/office/word/2010/wordml">
               <w:rPr>
-                <w:rFonts w:ascii="Arial"/>
+                <w:rFonts w:ascii="DejaVu Sans"/>
                 <w:i w:val="false"/>
                 <w:b w:val="false"/>
                 <w:u w:val="none"/>
@@ -249,7 +249,7 @@
             </w:pPr>
             <w:r xmlns:w="http://schemas.openxmlformats.org/wordprocessingml/2006/main" xmlns:wp="http://schemas.openxmlformats.org/drawingml/2006/wordprocessingDrawing" xmlns:r="http://schemas.openxmlformats.org/officeDocument/2006/relationships" xmlns:w14="http://schemas.microsoft.com/office/word/2010/wordml">
               <w:rPr>
-                <w:rFonts w:ascii="Arial"/>
+                <w:rFonts w:ascii="DejaVu Sans"/>
                 <w:i w:val="false"/>
                 <w:b w:val="false"/>
                 <w:u w:val="none"/>
@@ -293,7 +293,7 @@
             </w:pPr>
             <w:r xmlns:w="http://schemas.openxmlformats.org/wordprocessingml/2006/main" xmlns:wp="http://schemas.openxmlformats.org/drawingml/2006/wordprocessingDrawing" xmlns:r="http://schemas.openxmlformats.org/officeDocument/2006/relationships" xmlns:w14="http://schemas.microsoft.com/office/word/2010/wordml">
               <w:rPr>
-                <w:rFonts w:ascii="Arial"/>
+                <w:rFonts w:ascii="DejaVu Sans"/>
                 <w:i w:val="false"/>
                 <w:b w:val="false"/>
                 <w:u w:val="none"/>
@@ -344,7 +344,7 @@
             </w:pPr>
             <w:r xmlns:w="http://schemas.openxmlformats.org/wordprocessingml/2006/main" xmlns:wp="http://schemas.openxmlformats.org/drawingml/2006/wordprocessingDrawing" xmlns:r="http://schemas.openxmlformats.org/officeDocument/2006/relationships" xmlns:w14="http://schemas.microsoft.com/office/word/2010/wordml">
               <w:rPr>
-                <w:rFonts w:ascii="Arial"/>
+                <w:rFonts w:ascii="DejaVu Sans"/>
                 <w:i w:val="false"/>
                 <w:b w:val="false"/>
                 <w:u w:val="none"/>
@@ -388,7 +388,7 @@
             </w:pPr>
             <w:r xmlns:w="http://schemas.openxmlformats.org/wordprocessingml/2006/main" xmlns:wp="http://schemas.openxmlformats.org/drawingml/2006/wordprocessingDrawing" xmlns:r="http://schemas.openxmlformats.org/officeDocument/2006/relationships" xmlns:w14="http://schemas.microsoft.com/office/word/2010/wordml">
               <w:rPr>
-                <w:rFonts w:ascii="Arial"/>
+                <w:rFonts w:ascii="DejaVu Sans"/>
                 <w:i w:val="false"/>
                 <w:b w:val="false"/>
                 <w:u w:val="none"/>
@@ -439,7 +439,7 @@
             </w:pPr>
             <w:r xmlns:w="http://schemas.openxmlformats.org/wordprocessingml/2006/main" xmlns:wp="http://schemas.openxmlformats.org/drawingml/2006/wordprocessingDrawing" xmlns:r="http://schemas.openxmlformats.org/officeDocument/2006/relationships" xmlns:w14="http://schemas.microsoft.com/office/word/2010/wordml">
               <w:rPr>
-                <w:rFonts w:ascii="Arial"/>
+                <w:rFonts w:ascii="DejaVu Sans"/>
                 <w:i w:val="false"/>
                 <w:b w:val="false"/>
                 <w:u w:val="none"/>
@@ -483,7 +483,7 @@
             </w:pPr>
             <w:r xmlns:w="http://schemas.openxmlformats.org/wordprocessingml/2006/main" xmlns:wp="http://schemas.openxmlformats.org/drawingml/2006/wordprocessingDrawing" xmlns:r="http://schemas.openxmlformats.org/officeDocument/2006/relationships" xmlns:w14="http://schemas.microsoft.com/office/word/2010/wordml">
               <w:rPr>
-                <w:rFonts w:ascii="Arial"/>
+                <w:rFonts w:ascii="DejaVu Sans"/>
                 <w:i w:val="false"/>
                 <w:b w:val="false"/>
                 <w:u w:val="none"/>
@@ -534,7 +534,7 @@
             </w:pPr>
             <w:r xmlns:w="http://schemas.openxmlformats.org/wordprocessingml/2006/main" xmlns:wp="http://schemas.openxmlformats.org/drawingml/2006/wordprocessingDrawing" xmlns:r="http://schemas.openxmlformats.org/officeDocument/2006/relationships" xmlns:w14="http://schemas.microsoft.com/office/word/2010/wordml">
               <w:rPr>
-                <w:rFonts w:ascii="Arial"/>
+                <w:rFonts w:ascii="DejaVu Sans"/>
                 <w:i w:val="false"/>
                 <w:b w:val="false"/>
                 <w:u w:val="none"/>
@@ -578,7 +578,7 @@
             </w:pPr>
             <w:r xmlns:w="http://schemas.openxmlformats.org/wordprocessingml/2006/main" xmlns:wp="http://schemas.openxmlformats.org/drawingml/2006/wordprocessingDrawing" xmlns:r="http://schemas.openxmlformats.org/officeDocument/2006/relationships" xmlns:w14="http://schemas.microsoft.com/office/word/2010/wordml">
               <w:rPr>
-                <w:rFonts w:ascii="Arial"/>
+                <w:rFonts w:ascii="DejaVu Sans"/>
                 <w:i w:val="false"/>
                 <w:b w:val="false"/>
                 <w:u w:val="none"/>
@@ -629,7 +629,7 @@
             </w:pPr>
             <w:r xmlns:w="http://schemas.openxmlformats.org/wordprocessingml/2006/main" xmlns:wp="http://schemas.openxmlformats.org/drawingml/2006/wordprocessingDrawing" xmlns:r="http://schemas.openxmlformats.org/officeDocument/2006/relationships" xmlns:w14="http://schemas.microsoft.com/office/word/2010/wordml">
               <w:rPr>
-                <w:rFonts w:ascii="Arial"/>
+                <w:rFonts w:ascii="DejaVu Sans"/>
                 <w:i w:val="false"/>
                 <w:b w:val="false"/>
                 <w:u w:val="none"/>
@@ -673,7 +673,7 @@
             </w:pPr>
             <w:r xmlns:w="http://schemas.openxmlformats.org/wordprocessingml/2006/main" xmlns:wp="http://schemas.openxmlformats.org/drawingml/2006/wordprocessingDrawing" xmlns:r="http://schemas.openxmlformats.org/officeDocument/2006/relationships" xmlns:w14="http://schemas.microsoft.com/office/word/2010/wordml">
               <w:rPr>
-                <w:rFonts w:ascii="Arial"/>
+                <w:rFonts w:ascii="DejaVu Sans"/>
                 <w:i w:val="false"/>
                 <w:b w:val="false"/>
                 <w:u w:val="none"/>
@@ -724,7 +724,7 @@
             </w:pPr>
             <w:r xmlns:w="http://schemas.openxmlformats.org/wordprocessingml/2006/main" xmlns:wp="http://schemas.openxmlformats.org/drawingml/2006/wordprocessingDrawing" xmlns:r="http://schemas.openxmlformats.org/officeDocument/2006/relationships" xmlns:w14="http://schemas.microsoft.com/office/word/2010/wordml">
               <w:rPr>
-                <w:rFonts w:ascii="Arial"/>
+                <w:rFonts w:ascii="DejaVu Sans"/>
                 <w:i w:val="false"/>
                 <w:b w:val="false"/>
                 <w:u w:val="none"/>
@@ -768,7 +768,7 @@
             </w:pPr>
             <w:r xmlns:w="http://schemas.openxmlformats.org/wordprocessingml/2006/main" xmlns:wp="http://schemas.openxmlformats.org/drawingml/2006/wordprocessingDrawing" xmlns:r="http://schemas.openxmlformats.org/officeDocument/2006/relationships" xmlns:w14="http://schemas.microsoft.com/office/word/2010/wordml">
               <w:rPr>
-                <w:rFonts w:ascii="Arial"/>
+                <w:rFonts w:ascii="DejaVu Sans"/>
                 <w:i w:val="false"/>
                 <w:b w:val="false"/>
                 <w:u w:val="none"/>
@@ -819,7 +819,7 @@
             </w:pPr>
             <w:r xmlns:w="http://schemas.openxmlformats.org/wordprocessingml/2006/main" xmlns:wp="http://schemas.openxmlformats.org/drawingml/2006/wordprocessingDrawing" xmlns:r="http://schemas.openxmlformats.org/officeDocument/2006/relationships" xmlns:w14="http://schemas.microsoft.com/office/word/2010/wordml">
               <w:rPr>
-                <w:rFonts w:ascii="Arial"/>
+                <w:rFonts w:ascii="DejaVu Sans"/>
                 <w:i w:val="false"/>
                 <w:b w:val="false"/>
                 <w:u w:val="none"/>
@@ -863,7 +863,7 @@
             </w:pPr>
             <w:r xmlns:w="http://schemas.openxmlformats.org/wordprocessingml/2006/main" xmlns:wp="http://schemas.openxmlformats.org/drawingml/2006/wordprocessingDrawing" xmlns:r="http://schemas.openxmlformats.org/officeDocument/2006/relationships" xmlns:w14="http://schemas.microsoft.com/office/word/2010/wordml">
               <w:rPr>
-                <w:rFonts w:ascii="Arial"/>
+                <w:rFonts w:ascii="DejaVu Sans"/>
                 <w:i w:val="false"/>
                 <w:b w:val="false"/>
                 <w:u w:val="none"/>
@@ -914,7 +914,7 @@
             </w:pPr>
             <w:r xmlns:w="http://schemas.openxmlformats.org/wordprocessingml/2006/main" xmlns:wp="http://schemas.openxmlformats.org/drawingml/2006/wordprocessingDrawing" xmlns:r="http://schemas.openxmlformats.org/officeDocument/2006/relationships" xmlns:w14="http://schemas.microsoft.com/office/word/2010/wordml">
               <w:rPr>
-                <w:rFonts w:ascii="Arial"/>
+                <w:rFonts w:ascii="DejaVu Sans"/>
                 <w:i w:val="false"/>
                 <w:b w:val="false"/>
                 <w:u w:val="none"/>
@@ -958,15 +958,15 @@
             </w:pPr>
             <w:r xmlns:w="http://schemas.openxmlformats.org/wordprocessingml/2006/main" xmlns:wp="http://schemas.openxmlformats.org/drawingml/2006/wordprocessingDrawing" xmlns:r="http://schemas.openxmlformats.org/officeDocument/2006/relationships" xmlns:w14="http://schemas.microsoft.com/office/word/2010/wordml">
               <w:rPr>
-                <w:rFonts w:ascii="Arial"/>
-                <w:i w:val="false"/>
-                <w:b w:val="false"/>
-                <w:u w:val="none"/>
-                <w:sz w:val="16"/>
-                <w:szCs w:val="16"/>
-                <w:color w:val="000000"/>
-              </w:rPr>
-              <w:t xml:space="preserve">C:/Users/Christopher.Wilson/Documents/bmrn-test/test_output/BMN601/cardiovascular_new_research_project_ideas/TB21-02/eb9137b5-9565-4c2c-b37b-df447940dfb9</w:t>
+                <w:rFonts w:ascii="DejaVu Sans"/>
+                <w:i w:val="false"/>
+                <w:b w:val="false"/>
+                <w:u w:val="none"/>
+                <w:sz w:val="16"/>
+                <w:szCs w:val="16"/>
+                <w:color w:val="000000"/>
+              </w:rPr>
+              <w:t xml:space="preserve">/home/chris/bmrn-test/test_output/BMN601/cardiovascular_new_research_project_ideas/TB21-02/222b3d04-1663-4795-ac53-a259e0941762</w:t>
             </w:r>
           </w:p>
         </w:tc>
@@ -1009,7 +1009,7 @@
             </w:pPr>
             <w:r xmlns:w="http://schemas.openxmlformats.org/wordprocessingml/2006/main" xmlns:wp="http://schemas.openxmlformats.org/drawingml/2006/wordprocessingDrawing" xmlns:r="http://schemas.openxmlformats.org/officeDocument/2006/relationships" xmlns:w14="http://schemas.microsoft.com/office/word/2010/wordml">
               <w:rPr>
-                <w:rFonts w:ascii="Arial"/>
+                <w:rFonts w:ascii="DejaVu Sans"/>
                 <w:i w:val="false"/>
                 <w:b w:val="false"/>
                 <w:u w:val="none"/>
@@ -1053,15 +1053,15 @@
             </w:pPr>
             <w:r xmlns:w="http://schemas.openxmlformats.org/wordprocessingml/2006/main" xmlns:wp="http://schemas.openxmlformats.org/drawingml/2006/wordprocessingDrawing" xmlns:r="http://schemas.openxmlformats.org/officeDocument/2006/relationships" xmlns:w14="http://schemas.microsoft.com/office/word/2010/wordml">
               <w:rPr>
-                <w:rFonts w:ascii="Arial"/>
-                <w:i w:val="false"/>
-                <w:b w:val="false"/>
-                <w:u w:val="none"/>
-                <w:sz w:val="16"/>
-                <w:szCs w:val="16"/>
-                <w:color w:val="000000"/>
-              </w:rPr>
-              <w:t xml:space="preserve">2022-08-08 20:04:24</w:t>
+                <w:rFonts w:ascii="DejaVu Sans"/>
+                <w:i w:val="false"/>
+                <w:b w:val="false"/>
+                <w:u w:val="none"/>
+                <w:sz w:val="16"/>
+                <w:szCs w:val="16"/>
+                <w:color w:val="000000"/>
+              </w:rPr>
+              <w:t xml:space="preserve">2022-08-09 14:59:24</w:t>
             </w:r>
           </w:p>
         </w:tc>
@@ -1546,7 +1546,7 @@
             </w:pPr>
             <w:r xmlns:w="http://schemas.openxmlformats.org/wordprocessingml/2006/main" xmlns:wp="http://schemas.openxmlformats.org/drawingml/2006/wordprocessingDrawing" xmlns:r="http://schemas.openxmlformats.org/officeDocument/2006/relationships" xmlns:w14="http://schemas.microsoft.com/office/word/2010/wordml">
               <w:rPr>
-                <w:rFonts w:ascii="Arial"/>
+                <w:rFonts w:ascii="DejaVu Sans"/>
                 <w:i w:val="false"/>
                 <w:b w:val="false"/>
                 <w:u w:val="none"/>
@@ -1590,7 +1590,7 @@
             </w:pPr>
             <w:r xmlns:w="http://schemas.openxmlformats.org/wordprocessingml/2006/main" xmlns:wp="http://schemas.openxmlformats.org/drawingml/2006/wordprocessingDrawing" xmlns:r="http://schemas.openxmlformats.org/officeDocument/2006/relationships" xmlns:w14="http://schemas.microsoft.com/office/word/2010/wordml">
               <w:rPr>
-                <w:rFonts w:ascii="Arial"/>
+                <w:rFonts w:ascii="DejaVu Sans"/>
                 <w:i w:val="false"/>
                 <w:b w:val="false"/>
                 <w:u w:val="none"/>
@@ -1634,7 +1634,7 @@
             </w:pPr>
             <w:r xmlns:w="http://schemas.openxmlformats.org/wordprocessingml/2006/main" xmlns:wp="http://schemas.openxmlformats.org/drawingml/2006/wordprocessingDrawing" xmlns:r="http://schemas.openxmlformats.org/officeDocument/2006/relationships" xmlns:w14="http://schemas.microsoft.com/office/word/2010/wordml">
               <w:rPr>
-                <w:rFonts w:ascii="Arial"/>
+                <w:rFonts w:ascii="DejaVu Sans"/>
                 <w:i w:val="false"/>
                 <w:b w:val="false"/>
                 <w:u w:val="none"/>
@@ -1685,7 +1685,7 @@
             </w:pPr>
             <w:r xmlns:w="http://schemas.openxmlformats.org/wordprocessingml/2006/main" xmlns:wp="http://schemas.openxmlformats.org/drawingml/2006/wordprocessingDrawing" xmlns:r="http://schemas.openxmlformats.org/officeDocument/2006/relationships" xmlns:w14="http://schemas.microsoft.com/office/word/2010/wordml">
               <w:rPr>
-                <w:rFonts w:ascii="Arial"/>
+                <w:rFonts w:ascii="DejaVu Sans"/>
                 <w:i w:val="false"/>
                 <w:b w:val="false"/>
                 <w:u w:val="none"/>
@@ -1729,7 +1729,7 @@
             </w:pPr>
             <w:r xmlns:w="http://schemas.openxmlformats.org/wordprocessingml/2006/main" xmlns:wp="http://schemas.openxmlformats.org/drawingml/2006/wordprocessingDrawing" xmlns:r="http://schemas.openxmlformats.org/officeDocument/2006/relationships" xmlns:w14="http://schemas.microsoft.com/office/word/2010/wordml">
               <w:rPr>
-                <w:rFonts w:ascii="Arial"/>
+                <w:rFonts w:ascii="DejaVu Sans"/>
                 <w:i w:val="false"/>
                 <w:b w:val="false"/>
                 <w:u w:val="none"/>
@@ -1773,7 +1773,7 @@
             </w:pPr>
             <w:r xmlns:w="http://schemas.openxmlformats.org/wordprocessingml/2006/main" xmlns:wp="http://schemas.openxmlformats.org/drawingml/2006/wordprocessingDrawing" xmlns:r="http://schemas.openxmlformats.org/officeDocument/2006/relationships" xmlns:w14="http://schemas.microsoft.com/office/word/2010/wordml">
               <w:rPr>
-                <w:rFonts w:ascii="Arial"/>
+                <w:rFonts w:ascii="DejaVu Sans"/>
                 <w:i w:val="false"/>
                 <w:b w:val="false"/>
                 <w:u w:val="none"/>
@@ -1824,7 +1824,7 @@
             </w:pPr>
             <w:r xmlns:w="http://schemas.openxmlformats.org/wordprocessingml/2006/main" xmlns:wp="http://schemas.openxmlformats.org/drawingml/2006/wordprocessingDrawing" xmlns:r="http://schemas.openxmlformats.org/officeDocument/2006/relationships" xmlns:w14="http://schemas.microsoft.com/office/word/2010/wordml">
               <w:rPr>
-                <w:rFonts w:ascii="Arial"/>
+                <w:rFonts w:ascii="DejaVu Sans"/>
                 <w:i w:val="false"/>
                 <w:b w:val="false"/>
                 <w:u w:val="none"/>
@@ -1868,7 +1868,7 @@
             </w:pPr>
             <w:r xmlns:w="http://schemas.openxmlformats.org/wordprocessingml/2006/main" xmlns:wp="http://schemas.openxmlformats.org/drawingml/2006/wordprocessingDrawing" xmlns:r="http://schemas.openxmlformats.org/officeDocument/2006/relationships" xmlns:w14="http://schemas.microsoft.com/office/word/2010/wordml">
               <w:rPr>
-                <w:rFonts w:ascii="Arial"/>
+                <w:rFonts w:ascii="DejaVu Sans"/>
                 <w:i w:val="false"/>
                 <w:b w:val="false"/>
                 <w:u w:val="none"/>
@@ -1912,7 +1912,7 @@
             </w:pPr>
             <w:r xmlns:w="http://schemas.openxmlformats.org/wordprocessingml/2006/main" xmlns:wp="http://schemas.openxmlformats.org/drawingml/2006/wordprocessingDrawing" xmlns:r="http://schemas.openxmlformats.org/officeDocument/2006/relationships" xmlns:w14="http://schemas.microsoft.com/office/word/2010/wordml">
               <w:rPr>
-                <w:rFonts w:ascii="Arial"/>
+                <w:rFonts w:ascii="DejaVu Sans"/>
                 <w:i w:val="false"/>
                 <w:b w:val="false"/>
                 <w:u w:val="none"/>
@@ -1963,7 +1963,7 @@
             </w:pPr>
             <w:r xmlns:w="http://schemas.openxmlformats.org/wordprocessingml/2006/main" xmlns:wp="http://schemas.openxmlformats.org/drawingml/2006/wordprocessingDrawing" xmlns:r="http://schemas.openxmlformats.org/officeDocument/2006/relationships" xmlns:w14="http://schemas.microsoft.com/office/word/2010/wordml">
               <w:rPr>
-                <w:rFonts w:ascii="Arial"/>
+                <w:rFonts w:ascii="DejaVu Sans"/>
                 <w:i w:val="false"/>
                 <w:b w:val="false"/>
                 <w:u w:val="none"/>
@@ -2007,7 +2007,7 @@
             </w:pPr>
             <w:r xmlns:w="http://schemas.openxmlformats.org/wordprocessingml/2006/main" xmlns:wp="http://schemas.openxmlformats.org/drawingml/2006/wordprocessingDrawing" xmlns:r="http://schemas.openxmlformats.org/officeDocument/2006/relationships" xmlns:w14="http://schemas.microsoft.com/office/word/2010/wordml">
               <w:rPr>
-                <w:rFonts w:ascii="Arial"/>
+                <w:rFonts w:ascii="DejaVu Sans"/>
                 <w:i w:val="false"/>
                 <w:b w:val="false"/>
                 <w:u w:val="none"/>
@@ -2051,7 +2051,7 @@
             </w:pPr>
             <w:r xmlns:w="http://schemas.openxmlformats.org/wordprocessingml/2006/main" xmlns:wp="http://schemas.openxmlformats.org/drawingml/2006/wordprocessingDrawing" xmlns:r="http://schemas.openxmlformats.org/officeDocument/2006/relationships" xmlns:w14="http://schemas.microsoft.com/office/word/2010/wordml">
               <w:rPr>
-                <w:rFonts w:ascii="Arial"/>
+                <w:rFonts w:ascii="DejaVu Sans"/>
                 <w:i w:val="false"/>
                 <w:b w:val="false"/>
                 <w:u w:val="none"/>
@@ -2102,7 +2102,7 @@
             </w:pPr>
             <w:r xmlns:w="http://schemas.openxmlformats.org/wordprocessingml/2006/main" xmlns:wp="http://schemas.openxmlformats.org/drawingml/2006/wordprocessingDrawing" xmlns:r="http://schemas.openxmlformats.org/officeDocument/2006/relationships" xmlns:w14="http://schemas.microsoft.com/office/word/2010/wordml">
               <w:rPr>
-                <w:rFonts w:ascii="Arial"/>
+                <w:rFonts w:ascii="DejaVu Sans"/>
                 <w:i w:val="false"/>
                 <w:b w:val="false"/>
                 <w:u w:val="none"/>
@@ -2146,7 +2146,7 @@
             </w:pPr>
             <w:r xmlns:w="http://schemas.openxmlformats.org/wordprocessingml/2006/main" xmlns:wp="http://schemas.openxmlformats.org/drawingml/2006/wordprocessingDrawing" xmlns:r="http://schemas.openxmlformats.org/officeDocument/2006/relationships" xmlns:w14="http://schemas.microsoft.com/office/word/2010/wordml">
               <w:rPr>
-                <w:rFonts w:ascii="Arial"/>
+                <w:rFonts w:ascii="DejaVu Sans"/>
                 <w:i w:val="false"/>
                 <w:b w:val="false"/>
                 <w:u w:val="none"/>
@@ -2190,7 +2190,7 @@
             </w:pPr>
             <w:r xmlns:w="http://schemas.openxmlformats.org/wordprocessingml/2006/main" xmlns:wp="http://schemas.openxmlformats.org/drawingml/2006/wordprocessingDrawing" xmlns:r="http://schemas.openxmlformats.org/officeDocument/2006/relationships" xmlns:w14="http://schemas.microsoft.com/office/word/2010/wordml">
               <w:rPr>
-                <w:rFonts w:ascii="Arial"/>
+                <w:rFonts w:ascii="DejaVu Sans"/>
                 <w:i w:val="false"/>
                 <w:b w:val="false"/>
                 <w:u w:val="none"/>
@@ -2241,7 +2241,7 @@
             </w:pPr>
             <w:r xmlns:w="http://schemas.openxmlformats.org/wordprocessingml/2006/main" xmlns:wp="http://schemas.openxmlformats.org/drawingml/2006/wordprocessingDrawing" xmlns:r="http://schemas.openxmlformats.org/officeDocument/2006/relationships" xmlns:w14="http://schemas.microsoft.com/office/word/2010/wordml">
               <w:rPr>
-                <w:rFonts w:ascii="Arial"/>
+                <w:rFonts w:ascii="DejaVu Sans"/>
                 <w:i w:val="false"/>
                 <w:b w:val="false"/>
                 <w:u w:val="none"/>
@@ -2285,7 +2285,7 @@
             </w:pPr>
             <w:r xmlns:w="http://schemas.openxmlformats.org/wordprocessingml/2006/main" xmlns:wp="http://schemas.openxmlformats.org/drawingml/2006/wordprocessingDrawing" xmlns:r="http://schemas.openxmlformats.org/officeDocument/2006/relationships" xmlns:w14="http://schemas.microsoft.com/office/word/2010/wordml">
               <w:rPr>
-                <w:rFonts w:ascii="Arial"/>
+                <w:rFonts w:ascii="DejaVu Sans"/>
                 <w:i w:val="false"/>
                 <w:b w:val="false"/>
                 <w:u w:val="none"/>
@@ -2329,7 +2329,7 @@
             </w:pPr>
             <w:r xmlns:w="http://schemas.openxmlformats.org/wordprocessingml/2006/main" xmlns:wp="http://schemas.openxmlformats.org/drawingml/2006/wordprocessingDrawing" xmlns:r="http://schemas.openxmlformats.org/officeDocument/2006/relationships" xmlns:w14="http://schemas.microsoft.com/office/word/2010/wordml">
               <w:rPr>
-                <w:rFonts w:ascii="Arial"/>
+                <w:rFonts w:ascii="DejaVu Sans"/>
                 <w:i w:val="false"/>
                 <w:b w:val="false"/>
                 <w:u w:val="none"/>
@@ -2380,7 +2380,7 @@
             </w:pPr>
             <w:r xmlns:w="http://schemas.openxmlformats.org/wordprocessingml/2006/main" xmlns:wp="http://schemas.openxmlformats.org/drawingml/2006/wordprocessingDrawing" xmlns:r="http://schemas.openxmlformats.org/officeDocument/2006/relationships" xmlns:w14="http://schemas.microsoft.com/office/word/2010/wordml">
               <w:rPr>
-                <w:rFonts w:ascii="Arial"/>
+                <w:rFonts w:ascii="DejaVu Sans"/>
                 <w:i w:val="false"/>
                 <w:b w:val="false"/>
                 <w:u w:val="none"/>
@@ -2424,7 +2424,7 @@
             </w:pPr>
             <w:r xmlns:w="http://schemas.openxmlformats.org/wordprocessingml/2006/main" xmlns:wp="http://schemas.openxmlformats.org/drawingml/2006/wordprocessingDrawing" xmlns:r="http://schemas.openxmlformats.org/officeDocument/2006/relationships" xmlns:w14="http://schemas.microsoft.com/office/word/2010/wordml">
               <w:rPr>
-                <w:rFonts w:ascii="Arial"/>
+                <w:rFonts w:ascii="DejaVu Sans"/>
                 <w:i w:val="false"/>
                 <w:b w:val="false"/>
                 <w:u w:val="none"/>
@@ -2468,7 +2468,7 @@
             </w:pPr>
             <w:r xmlns:w="http://schemas.openxmlformats.org/wordprocessingml/2006/main" xmlns:wp="http://schemas.openxmlformats.org/drawingml/2006/wordprocessingDrawing" xmlns:r="http://schemas.openxmlformats.org/officeDocument/2006/relationships" xmlns:w14="http://schemas.microsoft.com/office/word/2010/wordml">
               <w:rPr>
-                <w:rFonts w:ascii="Arial"/>
+                <w:rFonts w:ascii="DejaVu Sans"/>
                 <w:i w:val="false"/>
                 <w:b w:val="false"/>
                 <w:u w:val="none"/>
@@ -2519,7 +2519,7 @@
             </w:pPr>
             <w:r xmlns:w="http://schemas.openxmlformats.org/wordprocessingml/2006/main" xmlns:wp="http://schemas.openxmlformats.org/drawingml/2006/wordprocessingDrawing" xmlns:r="http://schemas.openxmlformats.org/officeDocument/2006/relationships" xmlns:w14="http://schemas.microsoft.com/office/word/2010/wordml">
               <w:rPr>
-                <w:rFonts w:ascii="Arial"/>
+                <w:rFonts w:ascii="DejaVu Sans"/>
                 <w:i w:val="false"/>
                 <w:b w:val="false"/>
                 <w:u w:val="none"/>
@@ -2563,7 +2563,7 @@
             </w:pPr>
             <w:r xmlns:w="http://schemas.openxmlformats.org/wordprocessingml/2006/main" xmlns:wp="http://schemas.openxmlformats.org/drawingml/2006/wordprocessingDrawing" xmlns:r="http://schemas.openxmlformats.org/officeDocument/2006/relationships" xmlns:w14="http://schemas.microsoft.com/office/word/2010/wordml">
               <w:rPr>
-                <w:rFonts w:ascii="Arial"/>
+                <w:rFonts w:ascii="DejaVu Sans"/>
                 <w:i w:val="false"/>
                 <w:b w:val="false"/>
                 <w:u w:val="none"/>
@@ -2607,7 +2607,7 @@
             </w:pPr>
             <w:r xmlns:w="http://schemas.openxmlformats.org/wordprocessingml/2006/main" xmlns:wp="http://schemas.openxmlformats.org/drawingml/2006/wordprocessingDrawing" xmlns:r="http://schemas.openxmlformats.org/officeDocument/2006/relationships" xmlns:w14="http://schemas.microsoft.com/office/word/2010/wordml">
               <w:rPr>
-                <w:rFonts w:ascii="Arial"/>
+                <w:rFonts w:ascii="DejaVu Sans"/>
                 <w:i w:val="false"/>
                 <w:b w:val="false"/>
                 <w:u w:val="none"/>
@@ -2658,7 +2658,7 @@
             </w:pPr>
             <w:r xmlns:w="http://schemas.openxmlformats.org/wordprocessingml/2006/main" xmlns:wp="http://schemas.openxmlformats.org/drawingml/2006/wordprocessingDrawing" xmlns:r="http://schemas.openxmlformats.org/officeDocument/2006/relationships" xmlns:w14="http://schemas.microsoft.com/office/word/2010/wordml">
               <w:rPr>
-                <w:rFonts w:ascii="Arial"/>
+                <w:rFonts w:ascii="DejaVu Sans"/>
                 <w:i w:val="false"/>
                 <w:b w:val="false"/>
                 <w:u w:val="none"/>
@@ -2702,7 +2702,7 @@
             </w:pPr>
             <w:r xmlns:w="http://schemas.openxmlformats.org/wordprocessingml/2006/main" xmlns:wp="http://schemas.openxmlformats.org/drawingml/2006/wordprocessingDrawing" xmlns:r="http://schemas.openxmlformats.org/officeDocument/2006/relationships" xmlns:w14="http://schemas.microsoft.com/office/word/2010/wordml">
               <w:rPr>
-                <w:rFonts w:ascii="Arial"/>
+                <w:rFonts w:ascii="DejaVu Sans"/>
                 <w:i w:val="false"/>
                 <w:b w:val="false"/>
                 <w:u w:val="none"/>
@@ -2746,7 +2746,7 @@
             </w:pPr>
             <w:r xmlns:w="http://schemas.openxmlformats.org/wordprocessingml/2006/main" xmlns:wp="http://schemas.openxmlformats.org/drawingml/2006/wordprocessingDrawing" xmlns:r="http://schemas.openxmlformats.org/officeDocument/2006/relationships" xmlns:w14="http://schemas.microsoft.com/office/word/2010/wordml">
               <w:rPr>
-                <w:rFonts w:ascii="Arial"/>
+                <w:rFonts w:ascii="DejaVu Sans"/>
                 <w:i w:val="false"/>
                 <w:b w:val="false"/>
                 <w:u w:val="none"/>
@@ -2797,7 +2797,7 @@
             </w:pPr>
             <w:r xmlns:w="http://schemas.openxmlformats.org/wordprocessingml/2006/main" xmlns:wp="http://schemas.openxmlformats.org/drawingml/2006/wordprocessingDrawing" xmlns:r="http://schemas.openxmlformats.org/officeDocument/2006/relationships" xmlns:w14="http://schemas.microsoft.com/office/word/2010/wordml">
               <w:rPr>
-                <w:rFonts w:ascii="Arial"/>
+                <w:rFonts w:ascii="DejaVu Sans"/>
                 <w:i w:val="false"/>
                 <w:b w:val="false"/>
                 <w:u w:val="none"/>
@@ -2841,7 +2841,7 @@
             </w:pPr>
             <w:r xmlns:w="http://schemas.openxmlformats.org/wordprocessingml/2006/main" xmlns:wp="http://schemas.openxmlformats.org/drawingml/2006/wordprocessingDrawing" xmlns:r="http://schemas.openxmlformats.org/officeDocument/2006/relationships" xmlns:w14="http://schemas.microsoft.com/office/word/2010/wordml">
               <w:rPr>
-                <w:rFonts w:ascii="Arial"/>
+                <w:rFonts w:ascii="DejaVu Sans"/>
                 <w:i w:val="false"/>
                 <w:b w:val="false"/>
                 <w:u w:val="none"/>
@@ -2885,7 +2885,7 @@
             </w:pPr>
             <w:r xmlns:w="http://schemas.openxmlformats.org/wordprocessingml/2006/main" xmlns:wp="http://schemas.openxmlformats.org/drawingml/2006/wordprocessingDrawing" xmlns:r="http://schemas.openxmlformats.org/officeDocument/2006/relationships" xmlns:w14="http://schemas.microsoft.com/office/word/2010/wordml">
               <w:rPr>
-                <w:rFonts w:ascii="Arial"/>
+                <w:rFonts w:ascii="DejaVu Sans"/>
                 <w:i w:val="false"/>
                 <w:b w:val="false"/>
                 <w:u w:val="none"/>
@@ -3238,7 +3238,7 @@
     </w:p>
     <w:bookmarkEnd w:id="33"/>
     <w:bookmarkEnd w:id="34"/>
-    <w:bookmarkStart w:id="50" w:name="results"/>
+    <w:bookmarkStart w:id="64" w:name="results"/>
     <w:p>
       <w:pPr>
         <w:pStyle w:val="Heading1"/>
@@ -3299,7 +3299,7 @@
       </w:r>
     </w:p>
     <w:bookmarkEnd w:id="35"/>
-    <w:bookmarkStart w:id="37" w:name="Xd79e15173b543ef68a91a8982ab0c1246d8ca28"/>
+    <w:bookmarkStart w:id="39" w:name="Xd79e15173b543ef68a91a8982ab0c1246d8ca28"/>
     <w:p>
       <w:pPr>
         <w:pStyle w:val="Heading2"/>
@@ -3326,12 +3326,12 @@
           <wp:inline>
             <wp:extent cx="8229600" cy="4572000"/>
             <wp:effectExtent b="0" l="0" r="0" t="0"/>
-            <wp:docPr descr="Figure 4.1: Histogram (top) and Q-Q plots (bottom) to assess the normality of the residuals" title="" id="1" name="Picture"/>
+            <wp:docPr descr="Figure 4.1: Histogram (top) and Q-Q plots (bottom) to assess the normality of the residuals" title="" id="37" name="Picture"/>
             <a:graphic>
               <a:graphicData uri="http://schemas.openxmlformats.org/drawingml/2006/picture">
                 <pic:pic>
                   <pic:nvPicPr>
-                    <pic:cNvPr descr="Test_Report_files/figure-docx/unnamed-chunk-2-1.png" id="0" name="Picture"/>
+                    <pic:cNvPr descr="Test_Report_files/figure-docx/unnamed-chunk-2-1.png" id="38" name="Picture"/>
                     <pic:cNvPicPr>
                       <a:picLocks noChangeArrowheads="1" noChangeAspect="1"/>
                     </pic:cNvPicPr>
@@ -3372,8 +3372,8 @@
         <w:t xml:space="preserve">Figure 4.1: Histogram (top) and Q-Q plots (bottom) to assess the normality of the residuals</w:t>
       </w:r>
     </w:p>
-    <w:bookmarkEnd w:id="37"/>
-    <w:bookmarkStart w:id="44" w:name="plots"/>
+    <w:bookmarkEnd w:id="39"/>
+    <w:bookmarkStart w:id="58" w:name="plots"/>
     <w:p>
       <w:pPr>
         <w:pStyle w:val="Heading2"/>
@@ -3400,122 +3400,12 @@
           <wp:inline>
             <wp:extent cx="8229600" cy="4572000"/>
             <wp:effectExtent b="0" l="0" r="0" t="0"/>
-            <wp:docPr descr="Figure 4.2: Box plot for each group and time." title="" id="1" name="Picture"/>
+            <wp:docPr descr="Figure 4.2: Box plot for each group and time." title="" id="41" name="Picture"/>
             <a:graphic>
               <a:graphicData uri="http://schemas.openxmlformats.org/drawingml/2006/picture">
                 <pic:pic>
                   <pic:nvPicPr>
-                    <pic:cNvPr descr="Test_Report_files/figure-docx/unnamed-chunk-4-1.png" id="0" name="Picture"/>
-                    <pic:cNvPicPr>
-                      <a:picLocks noChangeArrowheads="1" noChangeAspect="1"/>
-                    </pic:cNvPicPr>
-                  </pic:nvPicPr>
-                  <pic:blipFill>
-                    <a:blip r:embed="rId38"/>
-                    <a:stretch>
-                      <a:fillRect/>
-                    </a:stretch>
-                  </pic:blipFill>
-                  <pic:spPr bwMode="auto">
-                    <a:xfrm>
-                      <a:off x="0" y="0"/>
-                      <a:ext cx="8229600" cy="4572000"/>
-                    </a:xfrm>
-                    <a:prstGeom prst="rect">
-                      <a:avLst/>
-                    </a:prstGeom>
-                    <a:noFill/>
-                    <a:ln w="9525">
-                      <a:noFill/>
-                      <a:headEnd/>
-                      <a:tailEnd/>
-                    </a:ln>
-                  </pic:spPr>
-                </pic:pic>
-              </a:graphicData>
-            </a:graphic>
-          </wp:inline>
-        </w:drawing>
-      </w:r>
-    </w:p>
-    <w:p>
-      <w:pPr>
-        <w:pStyle w:val="ImageCaption"/>
-      </w:pPr>
-      <w:r>
-        <w:t xml:space="preserve">Figure 4.2: Box plot for each group and time.</w:t>
-      </w:r>
-    </w:p>
-    <w:p>
-      <w:pPr>
-        <w:pStyle w:val="CaptionedFigure"/>
-      </w:pPr>
-      <w:r>
-        <w:drawing>
-          <wp:inline>
-            <wp:extent cx="8229600" cy="4572000"/>
-            <wp:effectExtent b="0" l="0" r="0" t="0"/>
-            <wp:docPr descr="Figure 4.3: Group level trajectory across time where the line corresponds to the group average of Transformed Scale. The vertical bars are standard error bars for each group at each time point." title="" id="1" name="Picture"/>
-            <a:graphic>
-              <a:graphicData uri="http://schemas.openxmlformats.org/drawingml/2006/picture">
-                <pic:pic>
-                  <pic:nvPicPr>
-                    <pic:cNvPr descr="Test_Report_files/figure-docx/unnamed-chunk-5-1.png" id="0" name="Picture"/>
-                    <pic:cNvPicPr>
-                      <a:picLocks noChangeArrowheads="1" noChangeAspect="1"/>
-                    </pic:cNvPicPr>
-                  </pic:nvPicPr>
-                  <pic:blipFill>
-                    <a:blip r:embed="rId39"/>
-                    <a:stretch>
-                      <a:fillRect/>
-                    </a:stretch>
-                  </pic:blipFill>
-                  <pic:spPr bwMode="auto">
-                    <a:xfrm>
-                      <a:off x="0" y="0"/>
-                      <a:ext cx="8229600" cy="4572000"/>
-                    </a:xfrm>
-                    <a:prstGeom prst="rect">
-                      <a:avLst/>
-                    </a:prstGeom>
-                    <a:noFill/>
-                    <a:ln w="9525">
-                      <a:noFill/>
-                      <a:headEnd/>
-                      <a:tailEnd/>
-                    </a:ln>
-                  </pic:spPr>
-                </pic:pic>
-              </a:graphicData>
-            </a:graphic>
-          </wp:inline>
-        </w:drawing>
-      </w:r>
-    </w:p>
-    <w:p>
-      <w:pPr>
-        <w:pStyle w:val="ImageCaption"/>
-      </w:pPr>
-      <w:r>
-        <w:t xml:space="preserve">Figure 4.3: Group level trajectory across time where the line corresponds to the group average of Transformed Scale. The vertical bars are standard error bars for each group at each time point.</w:t>
-      </w:r>
-    </w:p>
-    <w:p>
-      <w:pPr>
-        <w:pStyle w:val="CaptionedFigure"/>
-      </w:pPr>
-      <w:r>
-        <w:drawing>
-          <wp:inline>
-            <wp:extent cx="8229600" cy="4572000"/>
-            <wp:effectExtent b="0" l="0" r="0" t="0"/>
-            <wp:docPr descr="Figure 4.4: Bar plot for each group and time." title="" id="1" name="Picture"/>
-            <a:graphic>
-              <a:graphicData uri="http://schemas.openxmlformats.org/drawingml/2006/picture">
-                <pic:pic>
-                  <pic:nvPicPr>
-                    <pic:cNvPr descr="Test_Report_files/figure-docx/unnamed-chunk-6-1.png" id="0" name="Picture"/>
+                    <pic:cNvPr descr="Test_Report_files/figure-docx/unnamed-chunk-4-1.png" id="42" name="Picture"/>
                     <pic:cNvPicPr>
                       <a:picLocks noChangeArrowheads="1" noChangeAspect="1"/>
                     </pic:cNvPicPr>
@@ -3553,7 +3443,7 @@
         <w:pStyle w:val="ImageCaption"/>
       </w:pPr>
       <w:r>
-        <w:t xml:space="preserve">Figure 4.4: Bar plot for each group and time.</w:t>
+        <w:t xml:space="preserve">Figure 4.2: Box plot for each group and time.</w:t>
       </w:r>
     </w:p>
     <w:p>
@@ -3565,170 +3455,12 @@
           <wp:inline>
             <wp:extent cx="8229600" cy="4572000"/>
             <wp:effectExtent b="0" l="0" r="0" t="0"/>
-            <wp:docPr descr="Figure 4.5: Subject level trajectory across time where the line corresponds to the average of Transformed Scale response in the presence of techinical replicates." title="" id="1" name="Picture"/>
+            <wp:docPr descr="Figure 4.3: Group level trajectory across time where the line corresponds to the group average of Transformed Scale. The vertical bars are standard error bars for each group at each time point." title="" id="44" name="Picture"/>
             <a:graphic>
               <a:graphicData uri="http://schemas.openxmlformats.org/drawingml/2006/picture">
                 <pic:pic>
                   <pic:nvPicPr>
-                    <pic:cNvPr descr="Test_Report_files/figure-docx/unnamed-chunk-7-1.png" id="0" name="Picture"/>
-                    <pic:cNvPicPr>
-                      <a:picLocks noChangeArrowheads="1" noChangeAspect="1"/>
-                    </pic:cNvPicPr>
-                  </pic:nvPicPr>
-                  <pic:blipFill>
-                    <a:blip r:embed="rId41"/>
-                    <a:stretch>
-                      <a:fillRect/>
-                    </a:stretch>
-                  </pic:blipFill>
-                  <pic:spPr bwMode="auto">
-                    <a:xfrm>
-                      <a:off x="0" y="0"/>
-                      <a:ext cx="8229600" cy="4572000"/>
-                    </a:xfrm>
-                    <a:prstGeom prst="rect">
-                      <a:avLst/>
-                    </a:prstGeom>
-                    <a:noFill/>
-                    <a:ln w="9525">
-                      <a:noFill/>
-                      <a:headEnd/>
-                      <a:tailEnd/>
-                    </a:ln>
-                  </pic:spPr>
-                </pic:pic>
-              </a:graphicData>
-            </a:graphic>
-          </wp:inline>
-        </w:drawing>
-      </w:r>
-    </w:p>
-    <w:p>
-      <w:pPr>
-        <w:pStyle w:val="ImageCaption"/>
-      </w:pPr>
-      <w:r>
-        <w:t xml:space="preserve">Figure 4.5: Subject level trajectory across time where the line corresponds to the average of Transformed Scale response in the presence of techinical replicates.</w:t>
-      </w:r>
-    </w:p>
-    <w:p>
-      <w:pPr>
-        <w:pStyle w:val="CaptionedFigure"/>
-      </w:pPr>
-      <w:r>
-        <w:drawing>
-          <wp:inline>
-            <wp:extent cx="8229600" cy="4572000"/>
-            <wp:effectExtent b="0" l="0" r="0" t="0"/>
-            <wp:docPr descr="Figure 4.6: Bar chart of Transformed Scale response values at Day 1. The stars above the horizontal bars correspond to the magnitude of the p-value comparing two groups where “*,” “**,” and “***” represent 0.01 &lt;= p-value &lt; 0.05, 0.001 &lt;= p-value &lt; 0.01, and p-value &lt; 0.001, respectively. A p-value summary will only be shown form p-value less than 0.05." title="" id="1" name="Picture"/>
-            <a:graphic>
-              <a:graphicData uri="http://schemas.openxmlformats.org/drawingml/2006/picture">
-                <pic:pic>
-                  <pic:nvPicPr>
-                    <pic:cNvPr descr="Test_Report_files/figure-docx/unnamed-chunk-8-1.png" id="0" name="Picture"/>
-                    <pic:cNvPicPr>
-                      <a:picLocks noChangeArrowheads="1" noChangeAspect="1"/>
-                    </pic:cNvPicPr>
-                  </pic:nvPicPr>
-                  <pic:blipFill>
-                    <a:blip r:embed="rId42"/>
-                    <a:stretch>
-                      <a:fillRect/>
-                    </a:stretch>
-                  </pic:blipFill>
-                  <pic:spPr bwMode="auto">
-                    <a:xfrm>
-                      <a:off x="0" y="0"/>
-                      <a:ext cx="8229600" cy="4572000"/>
-                    </a:xfrm>
-                    <a:prstGeom prst="rect">
-                      <a:avLst/>
-                    </a:prstGeom>
-                    <a:noFill/>
-                    <a:ln w="9525">
-                      <a:noFill/>
-                      <a:headEnd/>
-                      <a:tailEnd/>
-                    </a:ln>
-                  </pic:spPr>
-                </pic:pic>
-              </a:graphicData>
-            </a:graphic>
-          </wp:inline>
-        </w:drawing>
-      </w:r>
-    </w:p>
-    <w:p>
-      <w:pPr>
-        <w:pStyle w:val="ImageCaption"/>
-      </w:pPr>
-      <w:r>
-        <w:t xml:space="preserve">Figure 4.6: Bar chart of Transformed Scale response values at Day 1. The stars above the horizontal bars correspond to the magnitude of the p-value comparing two groups where</w:t>
-      </w:r>
-      <w:r>
-        <w:t xml:space="preserve"> </w:t>
-      </w:r>
-      <w:r>
-        <w:t xml:space="preserve">“</w:t>
-      </w:r>
-      <w:r>
-        <w:t xml:space="preserve">*,</w:t>
-      </w:r>
-      <w:r>
-        <w:t xml:space="preserve">”</w:t>
-      </w:r>
-      <w:r>
-        <w:t xml:space="preserve"> </w:t>
-      </w:r>
-      <w:r>
-        <w:t xml:space="preserve">“</w:t>
-      </w:r>
-      <w:r>
-        <w:t xml:space="preserve">**,</w:t>
-      </w:r>
-      <w:r>
-        <w:t xml:space="preserve">”</w:t>
-      </w:r>
-      <w:r>
-        <w:t xml:space="preserve"> </w:t>
-      </w:r>
-      <w:r>
-        <w:t xml:space="preserve">and</w:t>
-      </w:r>
-      <w:r>
-        <w:t xml:space="preserve"> </w:t>
-      </w:r>
-      <w:r>
-        <w:t xml:space="preserve">“</w:t>
-      </w:r>
-      <w:r>
-        <w:t xml:space="preserve">***</w:t>
-      </w:r>
-      <w:r>
-        <w:t xml:space="preserve">”</w:t>
-      </w:r>
-      <w:r>
-        <w:t xml:space="preserve"> </w:t>
-      </w:r>
-      <w:r>
-        <w:t xml:space="preserve">represent 0.01 &lt;= p-value &lt; 0.05, 0.001 &lt;= p-value &lt; 0.01, and p-value &lt; 0.001, respectively. A p-value summary will only be shown form p-value less than 0.05.</w:t>
-      </w:r>
-    </w:p>
-    <w:p>
-      <w:pPr>
-        <w:pStyle w:val="CaptionedFigure"/>
-      </w:pPr>
-      <w:r>
-        <w:drawing>
-          <wp:inline>
-            <wp:extent cx="8229600" cy="4572000"/>
-            <wp:effectExtent b="0" l="0" r="0" t="0"/>
-            <wp:docPr descr="Figure 4.7: Box plot of Transformed Scale response values at Day 1. The stars above the horizontal bars correspond to the magnitude of the p-value comparing two groups where “*,” “**,” and “***” represent 0.01 &lt;= p-value &lt; 0.05, 0.001 &lt;= p-value &lt; 0.01, and p-value &lt; 0.001, respectively. A p-value summary will only be shown form p-value less than 0.05." title="" id="1" name="Picture"/>
-            <a:graphic>
-              <a:graphicData uri="http://schemas.openxmlformats.org/drawingml/2006/picture">
-                <pic:pic>
-                  <pic:nvPicPr>
-                    <pic:cNvPr descr="Test_Report_files/figure-docx/unnamed-chunk-9-1.png" id="0" name="Picture"/>
+                    <pic:cNvPr descr="Test_Report_files/figure-docx/unnamed-chunk-5-1.png" id="45" name="Picture"/>
                     <pic:cNvPicPr>
                       <a:picLocks noChangeArrowheads="1" noChangeAspect="1"/>
                     </pic:cNvPicPr>
@@ -3766,64 +3498,332 @@
         <w:pStyle w:val="ImageCaption"/>
       </w:pPr>
       <w:r>
-        <w:t xml:space="preserve">Figure 4.7: Box plot of Transformed Scale response values at Day 1. The stars above the horizontal bars correspond to the magnitude of the p-value comparing two groups where</w:t>
-      </w:r>
-      <w:r>
-        <w:t xml:space="preserve"> </w:t>
-      </w:r>
-      <w:r>
-        <w:t xml:space="preserve">“</w:t>
-      </w:r>
-      <w:r>
-        <w:t xml:space="preserve">*,</w:t>
-      </w:r>
-      <w:r>
-        <w:t xml:space="preserve">”</w:t>
-      </w:r>
-      <w:r>
-        <w:t xml:space="preserve"> </w:t>
-      </w:r>
-      <w:r>
-        <w:t xml:space="preserve">“</w:t>
-      </w:r>
-      <w:r>
-        <w:t xml:space="preserve">**,</w:t>
-      </w:r>
-      <w:r>
-        <w:t xml:space="preserve">”</w:t>
-      </w:r>
-      <w:r>
-        <w:t xml:space="preserve"> </w:t>
-      </w:r>
-      <w:r>
-        <w:t xml:space="preserve">and</w:t>
-      </w:r>
-      <w:r>
-        <w:t xml:space="preserve"> </w:t>
-      </w:r>
-      <w:r>
-        <w:t xml:space="preserve">“</w:t>
-      </w:r>
-      <w:r>
-        <w:t xml:space="preserve">***</w:t>
-      </w:r>
-      <w:r>
-        <w:t xml:space="preserve">”</w:t>
-      </w:r>
-      <w:r>
-        <w:t xml:space="preserve"> </w:t>
-      </w:r>
-      <w:r>
-        <w:t xml:space="preserve">represent 0.01 &lt;= p-value &lt; 0.05, 0.001 &lt;= p-value &lt; 0.01, and p-value &lt; 0.001, respectively. A p-value summary will only be shown form p-value less than 0.05.</w:t>
+        <w:t xml:space="preserve">Figure 4.3: Group level trajectory across time where the line corresponds to the group average of Transformed Scale. The vertical bars are standard error bars for each group at each time point.</w:t>
       </w:r>
     </w:p>
     <w:p>
+      <w:pPr>
+        <w:pStyle w:val="CaptionedFigure"/>
+      </w:pPr>
+      <w:r>
+        <w:drawing>
+          <wp:inline>
+            <wp:extent cx="8229600" cy="4572000"/>
+            <wp:effectExtent b="0" l="0" r="0" t="0"/>
+            <wp:docPr descr="Figure 4.4: Bar plot for each group and time." title="" id="47" name="Picture"/>
+            <a:graphic>
+              <a:graphicData uri="http://schemas.openxmlformats.org/drawingml/2006/picture">
+                <pic:pic>
+                  <pic:nvPicPr>
+                    <pic:cNvPr descr="Test_Report_files/figure-docx/unnamed-chunk-6-1.png" id="48" name="Picture"/>
+                    <pic:cNvPicPr>
+                      <a:picLocks noChangeArrowheads="1" noChangeAspect="1"/>
+                    </pic:cNvPicPr>
+                  </pic:nvPicPr>
+                  <pic:blipFill>
+                    <a:blip r:embed="rId46"/>
+                    <a:stretch>
+                      <a:fillRect/>
+                    </a:stretch>
+                  </pic:blipFill>
+                  <pic:spPr bwMode="auto">
+                    <a:xfrm>
+                      <a:off x="0" y="0"/>
+                      <a:ext cx="8229600" cy="4572000"/>
+                    </a:xfrm>
+                    <a:prstGeom prst="rect">
+                      <a:avLst/>
+                    </a:prstGeom>
+                    <a:noFill/>
+                    <a:ln w="9525">
+                      <a:noFill/>
+                      <a:headEnd/>
+                      <a:tailEnd/>
+                    </a:ln>
+                  </pic:spPr>
+                </pic:pic>
+              </a:graphicData>
+            </a:graphic>
+          </wp:inline>
+        </w:drawing>
+      </w:r>
+    </w:p>
+    <w:p>
+      <w:pPr>
+        <w:pStyle w:val="ImageCaption"/>
+      </w:pPr>
+      <w:r>
+        <w:t xml:space="preserve">Figure 4.4: Bar plot for each group and time.</w:t>
+      </w:r>
+    </w:p>
+    <w:p>
+      <w:pPr>
+        <w:pStyle w:val="CaptionedFigure"/>
+      </w:pPr>
+      <w:r>
+        <w:drawing>
+          <wp:inline>
+            <wp:extent cx="8229600" cy="4572000"/>
+            <wp:effectExtent b="0" l="0" r="0" t="0"/>
+            <wp:docPr descr="Figure 4.5: Subject level trajectory across time where the line corresponds to the average of Transformed Scale response in the presence of techinical replicates." title="" id="50" name="Picture"/>
+            <a:graphic>
+              <a:graphicData uri="http://schemas.openxmlformats.org/drawingml/2006/picture">
+                <pic:pic>
+                  <pic:nvPicPr>
+                    <pic:cNvPr descr="Test_Report_files/figure-docx/unnamed-chunk-7-1.png" id="51" name="Picture"/>
+                    <pic:cNvPicPr>
+                      <a:picLocks noChangeArrowheads="1" noChangeAspect="1"/>
+                    </pic:cNvPicPr>
+                  </pic:nvPicPr>
+                  <pic:blipFill>
+                    <a:blip r:embed="rId49"/>
+                    <a:stretch>
+                      <a:fillRect/>
+                    </a:stretch>
+                  </pic:blipFill>
+                  <pic:spPr bwMode="auto">
+                    <a:xfrm>
+                      <a:off x="0" y="0"/>
+                      <a:ext cx="8229600" cy="4572000"/>
+                    </a:xfrm>
+                    <a:prstGeom prst="rect">
+                      <a:avLst/>
+                    </a:prstGeom>
+                    <a:noFill/>
+                    <a:ln w="9525">
+                      <a:noFill/>
+                      <a:headEnd/>
+                      <a:tailEnd/>
+                    </a:ln>
+                  </pic:spPr>
+                </pic:pic>
+              </a:graphicData>
+            </a:graphic>
+          </wp:inline>
+        </w:drawing>
+      </w:r>
+    </w:p>
+    <w:p>
+      <w:pPr>
+        <w:pStyle w:val="ImageCaption"/>
+      </w:pPr>
+      <w:r>
+        <w:t xml:space="preserve">Figure 4.5: Subject level trajectory across time where the line corresponds to the average of Transformed Scale response in the presence of techinical replicates.</w:t>
+      </w:r>
+    </w:p>
+    <w:p>
+      <w:pPr>
+        <w:pStyle w:val="CaptionedFigure"/>
+      </w:pPr>
+      <w:r>
+        <w:drawing>
+          <wp:inline>
+            <wp:extent cx="8229600" cy="4572000"/>
+            <wp:effectExtent b="0" l="0" r="0" t="0"/>
+            <wp:docPr descr="Figure 4.6: Bar chart of Transformed Scale response values at Day 1. The stars above the horizontal bars correspond to the magnitude of the p-value comparing two groups where “*”, “**”, and “***” represent 0.01 &lt;= p-value &lt; 0.05, 0.001 &lt;= p-value &lt; 0.01, and p-value &lt; 0.001, respectively. A p-value summary will only be shown form p-value less than 0.05." title="" id="53" name="Picture"/>
+            <a:graphic>
+              <a:graphicData uri="http://schemas.openxmlformats.org/drawingml/2006/picture">
+                <pic:pic>
+                  <pic:nvPicPr>
+                    <pic:cNvPr descr="Test_Report_files/figure-docx/unnamed-chunk-8-1.png" id="54" name="Picture"/>
+                    <pic:cNvPicPr>
+                      <a:picLocks noChangeArrowheads="1" noChangeAspect="1"/>
+                    </pic:cNvPicPr>
+                  </pic:nvPicPr>
+                  <pic:blipFill>
+                    <a:blip r:embed="rId52"/>
+                    <a:stretch>
+                      <a:fillRect/>
+                    </a:stretch>
+                  </pic:blipFill>
+                  <pic:spPr bwMode="auto">
+                    <a:xfrm>
+                      <a:off x="0" y="0"/>
+                      <a:ext cx="8229600" cy="4572000"/>
+                    </a:xfrm>
+                    <a:prstGeom prst="rect">
+                      <a:avLst/>
+                    </a:prstGeom>
+                    <a:noFill/>
+                    <a:ln w="9525">
+                      <a:noFill/>
+                      <a:headEnd/>
+                      <a:tailEnd/>
+                    </a:ln>
+                  </pic:spPr>
+                </pic:pic>
+              </a:graphicData>
+            </a:graphic>
+          </wp:inline>
+        </w:drawing>
+      </w:r>
+    </w:p>
+    <w:p>
+      <w:pPr>
+        <w:pStyle w:val="ImageCaption"/>
+      </w:pPr>
+      <w:r>
+        <w:t xml:space="preserve">Figure 4.6: Bar chart of Transformed Scale response values at Day 1. The stars above the horizontal bars correspond to the magnitude of the p-value comparing two groups where</w:t>
+      </w:r>
+      <w:r>
+        <w:t xml:space="preserve"> </w:t>
+      </w:r>
+      <w:r>
+        <w:t xml:space="preserve">“</w:t>
+      </w:r>
+      <w:r>
+        <w:t xml:space="preserve">*</w:t>
+      </w:r>
+      <w:r>
+        <w:t xml:space="preserve">”</w:t>
+      </w:r>
+      <w:r>
+        <w:t xml:space="preserve">,</w:t>
+      </w:r>
+      <w:r>
+        <w:t xml:space="preserve"> </w:t>
+      </w:r>
+      <w:r>
+        <w:t xml:space="preserve">“</w:t>
+      </w:r>
+      <w:r>
+        <w:t xml:space="preserve">**</w:t>
+      </w:r>
+      <w:r>
+        <w:t xml:space="preserve">”</w:t>
+      </w:r>
+      <w:r>
+        <w:t xml:space="preserve">, and</w:t>
+      </w:r>
+      <w:r>
+        <w:t xml:space="preserve"> </w:t>
+      </w:r>
+      <w:r>
+        <w:t xml:space="preserve">“</w:t>
+      </w:r>
+      <w:r>
+        <w:t xml:space="preserve">***</w:t>
+      </w:r>
+      <w:r>
+        <w:t xml:space="preserve">”</w:t>
+      </w:r>
+      <w:r>
+        <w:t xml:space="preserve"> </w:t>
+      </w:r>
+      <w:r>
+        <w:t xml:space="preserve">represent 0.01 &lt;= p-value &lt; 0.05, 0.001 &lt;= p-value &lt; 0.01, and p-value &lt; 0.001, respectively. A p-value summary will only be shown form p-value less than 0.05.</w:t>
+      </w:r>
+    </w:p>
+    <w:p>
+      <w:pPr>
+        <w:pStyle w:val="CaptionedFigure"/>
+      </w:pPr>
+      <w:r>
+        <w:drawing>
+          <wp:inline>
+            <wp:extent cx="8229600" cy="4572000"/>
+            <wp:effectExtent b="0" l="0" r="0" t="0"/>
+            <wp:docPr descr="Figure 4.7: Box plot of Transformed Scale response values at Day 1. The stars above the horizontal bars correspond to the magnitude of the p-value comparing two groups where “*”, “**”, and “***” represent 0.01 &lt;= p-value &lt; 0.05, 0.001 &lt;= p-value &lt; 0.01, and p-value &lt; 0.001, respectively. A p-value summary will only be shown form p-value less than 0.05." title="" id="56" name="Picture"/>
+            <a:graphic>
+              <a:graphicData uri="http://schemas.openxmlformats.org/drawingml/2006/picture">
+                <pic:pic>
+                  <pic:nvPicPr>
+                    <pic:cNvPr descr="Test_Report_files/figure-docx/unnamed-chunk-9-1.png" id="57" name="Picture"/>
+                    <pic:cNvPicPr>
+                      <a:picLocks noChangeArrowheads="1" noChangeAspect="1"/>
+                    </pic:cNvPicPr>
+                  </pic:nvPicPr>
+                  <pic:blipFill>
+                    <a:blip r:embed="rId55"/>
+                    <a:stretch>
+                      <a:fillRect/>
+                    </a:stretch>
+                  </pic:blipFill>
+                  <pic:spPr bwMode="auto">
+                    <a:xfrm>
+                      <a:off x="0" y="0"/>
+                      <a:ext cx="8229600" cy="4572000"/>
+                    </a:xfrm>
+                    <a:prstGeom prst="rect">
+                      <a:avLst/>
+                    </a:prstGeom>
+                    <a:noFill/>
+                    <a:ln w="9525">
+                      <a:noFill/>
+                      <a:headEnd/>
+                      <a:tailEnd/>
+                    </a:ln>
+                  </pic:spPr>
+                </pic:pic>
+              </a:graphicData>
+            </a:graphic>
+          </wp:inline>
+        </w:drawing>
+      </w:r>
+    </w:p>
+    <w:p>
+      <w:pPr>
+        <w:pStyle w:val="ImageCaption"/>
+      </w:pPr>
+      <w:r>
+        <w:t xml:space="preserve">Figure 4.7: Box plot of Transformed Scale response values at Day 1. The stars above the horizontal bars correspond to the magnitude of the p-value comparing two groups where</w:t>
+      </w:r>
+      <w:r>
+        <w:t xml:space="preserve"> </w:t>
+      </w:r>
+      <w:r>
+        <w:t xml:space="preserve">“</w:t>
+      </w:r>
+      <w:r>
+        <w:t xml:space="preserve">*</w:t>
+      </w:r>
+      <w:r>
+        <w:t xml:space="preserve">”</w:t>
+      </w:r>
+      <w:r>
+        <w:t xml:space="preserve">,</w:t>
+      </w:r>
+      <w:r>
+        <w:t xml:space="preserve"> </w:t>
+      </w:r>
+      <w:r>
+        <w:t xml:space="preserve">“</w:t>
+      </w:r>
+      <w:r>
+        <w:t xml:space="preserve">**</w:t>
+      </w:r>
+      <w:r>
+        <w:t xml:space="preserve">”</w:t>
+      </w:r>
+      <w:r>
+        <w:t xml:space="preserve">, and</w:t>
+      </w:r>
+      <w:r>
+        <w:t xml:space="preserve"> </w:t>
+      </w:r>
+      <w:r>
+        <w:t xml:space="preserve">“</w:t>
+      </w:r>
+      <w:r>
+        <w:t xml:space="preserve">***</w:t>
+      </w:r>
+      <w:r>
+        <w:t xml:space="preserve">”</w:t>
+      </w:r>
+      <w:r>
+        <w:t xml:space="preserve"> </w:t>
+      </w:r>
+      <w:r>
+        <w:t xml:space="preserve">represent 0.01 &lt;= p-value &lt; 0.05, 0.001 &lt;= p-value &lt; 0.01, and p-value &lt; 0.001, respectively. A p-value summary will only be shown form p-value less than 0.05.</w:t>
+      </w:r>
+    </w:p>
+    <w:p>
       <w:r>
         <w:br w:type="page"/>
       </w:r>
     </w:p>
-    <w:bookmarkEnd w:id="44"/>
-    <w:bookmarkStart w:id="49" w:name="tables"/>
+    <w:bookmarkEnd w:id="58"/>
+    <w:bookmarkStart w:id="63" w:name="tables"/>
     <w:p>
       <w:pPr>
         <w:pStyle w:val="Heading2"/>
@@ -3841,7 +3841,7 @@
         <w:t xml:space="preserve">Tables</w:t>
       </w:r>
     </w:p>
-    <w:bookmarkStart w:id="45" w:name="table-1-summary-of-creatine-kinase-ngml"/>
+    <w:bookmarkStart w:id="59" w:name="table-1-summary-of-creatine-kinase-ngml"/>
     <w:p>
       <w:pPr>
         <w:pStyle w:val="Heading3"/>
@@ -3917,7 +3917,7 @@
             </w:pPr>
             <w:r xmlns:w="http://schemas.openxmlformats.org/wordprocessingml/2006/main" xmlns:wp="http://schemas.openxmlformats.org/drawingml/2006/wordprocessingDrawing" xmlns:r="http://schemas.openxmlformats.org/officeDocument/2006/relationships" xmlns:w14="http://schemas.microsoft.com/office/word/2010/wordml">
               <w:rPr>
-                <w:rFonts w:ascii="Arial"/>
+                <w:rFonts w:ascii="DejaVu Sans"/>
                 <w:i w:val="false"/>
                 <w:b w:val="false"/>
                 <w:u w:val="none"/>
@@ -3962,7 +3962,7 @@
             </w:pPr>
             <w:r xmlns:w="http://schemas.openxmlformats.org/wordprocessingml/2006/main" xmlns:wp="http://schemas.openxmlformats.org/drawingml/2006/wordprocessingDrawing" xmlns:r="http://schemas.openxmlformats.org/officeDocument/2006/relationships" xmlns:w14="http://schemas.microsoft.com/office/word/2010/wordml">
               <w:rPr>
-                <w:rFonts w:ascii="Arial"/>
+                <w:rFonts w:ascii="DejaVu Sans"/>
                 <w:i w:val="false"/>
                 <w:b w:val="false"/>
                 <w:u w:val="none"/>
@@ -4014,7 +4014,7 @@
             </w:pPr>
             <w:r xmlns:w="http://schemas.openxmlformats.org/wordprocessingml/2006/main" xmlns:wp="http://schemas.openxmlformats.org/drawingml/2006/wordprocessingDrawing" xmlns:r="http://schemas.openxmlformats.org/officeDocument/2006/relationships" xmlns:w14="http://schemas.microsoft.com/office/word/2010/wordml">
               <w:rPr>
-                <w:rFonts w:ascii="Arial"/>
+                <w:rFonts w:ascii="DejaVu Sans"/>
                 <w:i w:val="false"/>
                 <w:b w:val="false"/>
                 <w:u w:val="none"/>
@@ -4058,7 +4058,7 @@
             </w:pPr>
             <w:r xmlns:w="http://schemas.openxmlformats.org/wordprocessingml/2006/main" xmlns:wp="http://schemas.openxmlformats.org/drawingml/2006/wordprocessingDrawing" xmlns:r="http://schemas.openxmlformats.org/officeDocument/2006/relationships" xmlns:w14="http://schemas.microsoft.com/office/word/2010/wordml">
               <w:rPr>
-                <w:rFonts w:ascii="Arial"/>
+                <w:rFonts w:ascii="DejaVu Sans"/>
                 <w:i w:val="false"/>
                 <w:b w:val="false"/>
                 <w:u w:val="none"/>
@@ -4102,7 +4102,7 @@
             </w:pPr>
             <w:r xmlns:w="http://schemas.openxmlformats.org/wordprocessingml/2006/main" xmlns:wp="http://schemas.openxmlformats.org/drawingml/2006/wordprocessingDrawing" xmlns:r="http://schemas.openxmlformats.org/officeDocument/2006/relationships" xmlns:w14="http://schemas.microsoft.com/office/word/2010/wordml">
               <w:rPr>
-                <w:rFonts w:ascii="Arial"/>
+                <w:rFonts w:ascii="DejaVu Sans"/>
                 <w:i w:val="false"/>
                 <w:b w:val="false"/>
                 <w:u w:val="none"/>
@@ -4146,7 +4146,7 @@
             </w:pPr>
             <w:r xmlns:w="http://schemas.openxmlformats.org/wordprocessingml/2006/main" xmlns:wp="http://schemas.openxmlformats.org/drawingml/2006/wordprocessingDrawing" xmlns:r="http://schemas.openxmlformats.org/officeDocument/2006/relationships" xmlns:w14="http://schemas.microsoft.com/office/word/2010/wordml">
               <w:rPr>
-                <w:rFonts w:ascii="Arial"/>
+                <w:rFonts w:ascii="DejaVu Sans"/>
                 <w:i w:val="false"/>
                 <w:b w:val="false"/>
                 <w:u w:val="none"/>
@@ -4190,7 +4190,7 @@
             </w:pPr>
             <w:r xmlns:w="http://schemas.openxmlformats.org/wordprocessingml/2006/main" xmlns:wp="http://schemas.openxmlformats.org/drawingml/2006/wordprocessingDrawing" xmlns:r="http://schemas.openxmlformats.org/officeDocument/2006/relationships" xmlns:w14="http://schemas.microsoft.com/office/word/2010/wordml">
               <w:rPr>
-                <w:rFonts w:ascii="Arial"/>
+                <w:rFonts w:ascii="DejaVu Sans"/>
                 <w:i w:val="false"/>
                 <w:b w:val="false"/>
                 <w:u w:val="none"/>
@@ -4209,8 +4209,8 @@
         <w:br w:type="page"/>
       </w:r>
     </w:p>
-    <w:bookmarkEnd w:id="45"/>
-    <w:bookmarkStart w:id="46" w:name="X2e8282166993c6826d4152f51a8ff56a190b5cd"/>
+    <w:bookmarkEnd w:id="59"/>
+    <w:bookmarkStart w:id="60" w:name="X2e8282166993c6826d4152f51a8ff56a190b5cd"/>
     <w:p>
       <w:pPr>
         <w:pStyle w:val="Heading3"/>
@@ -4289,7 +4289,7 @@
             </w:pPr>
             <w:r xmlns:w="http://schemas.openxmlformats.org/wordprocessingml/2006/main" xmlns:wp="http://schemas.openxmlformats.org/drawingml/2006/wordprocessingDrawing" xmlns:r="http://schemas.openxmlformats.org/officeDocument/2006/relationships" xmlns:w14="http://schemas.microsoft.com/office/word/2010/wordml">
               <w:rPr>
-                <w:rFonts w:ascii="Arial"/>
+                <w:rFonts w:ascii="DejaVu Sans"/>
                 <w:i w:val="false"/>
                 <w:b w:val="false"/>
                 <w:u w:val="none"/>
@@ -4334,7 +4334,7 @@
             </w:pPr>
             <w:r xmlns:w="http://schemas.openxmlformats.org/wordprocessingml/2006/main" xmlns:wp="http://schemas.openxmlformats.org/drawingml/2006/wordprocessingDrawing" xmlns:r="http://schemas.openxmlformats.org/officeDocument/2006/relationships" xmlns:w14="http://schemas.microsoft.com/office/word/2010/wordml">
               <w:rPr>
-                <w:rFonts w:ascii="Arial"/>
+                <w:rFonts w:ascii="DejaVu Sans"/>
                 <w:i w:val="false"/>
                 <w:b w:val="false"/>
                 <w:u w:val="none"/>
@@ -4379,7 +4379,7 @@
             </w:pPr>
             <w:r xmlns:w="http://schemas.openxmlformats.org/wordprocessingml/2006/main" xmlns:wp="http://schemas.openxmlformats.org/drawingml/2006/wordprocessingDrawing" xmlns:r="http://schemas.openxmlformats.org/officeDocument/2006/relationships" xmlns:w14="http://schemas.microsoft.com/office/word/2010/wordml">
               <w:rPr>
-                <w:rFonts w:ascii="Arial"/>
+                <w:rFonts w:ascii="DejaVu Sans"/>
                 <w:i w:val="false"/>
                 <w:b w:val="false"/>
                 <w:u w:val="none"/>
@@ -4424,7 +4424,7 @@
             </w:pPr>
             <w:r xmlns:w="http://schemas.openxmlformats.org/wordprocessingml/2006/main" xmlns:wp="http://schemas.openxmlformats.org/drawingml/2006/wordprocessingDrawing" xmlns:r="http://schemas.openxmlformats.org/officeDocument/2006/relationships" xmlns:w14="http://schemas.microsoft.com/office/word/2010/wordml">
               <w:rPr>
-                <w:rFonts w:ascii="Arial"/>
+                <w:rFonts w:ascii="DejaVu Sans"/>
                 <w:i w:val="false"/>
                 <w:b w:val="false"/>
                 <w:u w:val="none"/>
@@ -4476,7 +4476,7 @@
             </w:pPr>
             <w:r xmlns:w="http://schemas.openxmlformats.org/wordprocessingml/2006/main" xmlns:wp="http://schemas.openxmlformats.org/drawingml/2006/wordprocessingDrawing" xmlns:r="http://schemas.openxmlformats.org/officeDocument/2006/relationships" xmlns:w14="http://schemas.microsoft.com/office/word/2010/wordml">
               <w:rPr>
-                <w:rFonts w:ascii="Arial"/>
+                <w:rFonts w:ascii="DejaVu Sans"/>
                 <w:i w:val="false"/>
                 <w:b w:val="false"/>
                 <w:u w:val="none"/>
@@ -4520,7 +4520,7 @@
             </w:pPr>
             <w:r xmlns:w="http://schemas.openxmlformats.org/wordprocessingml/2006/main" xmlns:wp="http://schemas.openxmlformats.org/drawingml/2006/wordprocessingDrawing" xmlns:r="http://schemas.openxmlformats.org/officeDocument/2006/relationships" xmlns:w14="http://schemas.microsoft.com/office/word/2010/wordml">
               <w:rPr>
-                <w:rFonts w:ascii="Arial"/>
+                <w:rFonts w:ascii="DejaVu Sans"/>
                 <w:i w:val="false"/>
                 <w:b w:val="false"/>
                 <w:u w:val="none"/>
@@ -4564,7 +4564,7 @@
             </w:pPr>
             <w:r xmlns:w="http://schemas.openxmlformats.org/wordprocessingml/2006/main" xmlns:wp="http://schemas.openxmlformats.org/drawingml/2006/wordprocessingDrawing" xmlns:r="http://schemas.openxmlformats.org/officeDocument/2006/relationships" xmlns:w14="http://schemas.microsoft.com/office/word/2010/wordml">
               <w:rPr>
-                <w:rFonts w:ascii="Arial"/>
+                <w:rFonts w:ascii="DejaVu Sans"/>
                 <w:i w:val="false"/>
                 <w:b w:val="false"/>
                 <w:u w:val="none"/>
@@ -4608,7 +4608,7 @@
             </w:pPr>
             <w:r xmlns:w="http://schemas.openxmlformats.org/wordprocessingml/2006/main" xmlns:wp="http://schemas.openxmlformats.org/drawingml/2006/wordprocessingDrawing" xmlns:r="http://schemas.openxmlformats.org/officeDocument/2006/relationships" xmlns:w14="http://schemas.microsoft.com/office/word/2010/wordml">
               <w:rPr>
-                <w:rFonts w:ascii="Arial"/>
+                <w:rFonts w:ascii="DejaVu Sans"/>
                 <w:i w:val="false"/>
                 <w:b w:val="false"/>
                 <w:u w:val="none"/>
@@ -4652,7 +4652,7 @@
             </w:pPr>
             <w:r xmlns:w="http://schemas.openxmlformats.org/wordprocessingml/2006/main" xmlns:wp="http://schemas.openxmlformats.org/drawingml/2006/wordprocessingDrawing" xmlns:r="http://schemas.openxmlformats.org/officeDocument/2006/relationships" xmlns:w14="http://schemas.microsoft.com/office/word/2010/wordml">
               <w:rPr>
-                <w:rFonts w:ascii="Arial"/>
+                <w:rFonts w:ascii="DejaVu Sans"/>
                 <w:i w:val="false"/>
                 <w:b w:val="false"/>
                 <w:u w:val="none"/>
@@ -4696,7 +4696,7 @@
             </w:pPr>
             <w:r xmlns:w="http://schemas.openxmlformats.org/wordprocessingml/2006/main" xmlns:wp="http://schemas.openxmlformats.org/drawingml/2006/wordprocessingDrawing" xmlns:r="http://schemas.openxmlformats.org/officeDocument/2006/relationships" xmlns:w14="http://schemas.microsoft.com/office/word/2010/wordml">
               <w:rPr>
-                <w:rFonts w:ascii="Arial"/>
+                <w:rFonts w:ascii="DejaVu Sans"/>
                 <w:i w:val="false"/>
                 <w:b w:val="false"/>
                 <w:u w:val="none"/>
@@ -4740,7 +4740,7 @@
             </w:pPr>
             <w:r xmlns:w="http://schemas.openxmlformats.org/wordprocessingml/2006/main" xmlns:wp="http://schemas.openxmlformats.org/drawingml/2006/wordprocessingDrawing" xmlns:r="http://schemas.openxmlformats.org/officeDocument/2006/relationships" xmlns:w14="http://schemas.microsoft.com/office/word/2010/wordml">
               <w:rPr>
-                <w:rFonts w:ascii="Arial"/>
+                <w:rFonts w:ascii="DejaVu Sans"/>
                 <w:i w:val="false"/>
                 <w:b w:val="false"/>
                 <w:u w:val="none"/>
@@ -4784,7 +4784,7 @@
             </w:pPr>
             <w:r xmlns:w="http://schemas.openxmlformats.org/wordprocessingml/2006/main" xmlns:wp="http://schemas.openxmlformats.org/drawingml/2006/wordprocessingDrawing" xmlns:r="http://schemas.openxmlformats.org/officeDocument/2006/relationships" xmlns:w14="http://schemas.microsoft.com/office/word/2010/wordml">
               <w:rPr>
-                <w:rFonts w:ascii="Arial"/>
+                <w:rFonts w:ascii="DejaVu Sans"/>
                 <w:i w:val="false"/>
                 <w:b w:val="false"/>
                 <w:u w:val="none"/>
@@ -4835,7 +4835,7 @@
             </w:pPr>
             <w:r xmlns:w="http://schemas.openxmlformats.org/wordprocessingml/2006/main" xmlns:wp="http://schemas.openxmlformats.org/drawingml/2006/wordprocessingDrawing" xmlns:r="http://schemas.openxmlformats.org/officeDocument/2006/relationships" xmlns:w14="http://schemas.microsoft.com/office/word/2010/wordml">
               <w:rPr>
-                <w:rFonts w:ascii="Arial"/>
+                <w:rFonts w:ascii="DejaVu Sans"/>
                 <w:i w:val="false"/>
                 <w:b w:val="false"/>
                 <w:u w:val="none"/>
@@ -4847,7 +4847,7 @@
             </w:r>
             <w:r xmlns:w="http://schemas.openxmlformats.org/wordprocessingml/2006/main" xmlns:wp="http://schemas.openxmlformats.org/drawingml/2006/wordprocessingDrawing" xmlns:r="http://schemas.openxmlformats.org/officeDocument/2006/relationships" xmlns:w14="http://schemas.microsoft.com/office/word/2010/wordml">
               <w:rPr>
-                <w:rFonts w:ascii="Arial"/>
+                <w:rFonts w:ascii="DejaVu Sans"/>
                 <w:i w:val="false"/>
                 <w:b w:val="false"/>
                 <w:u w:val="none"/>
@@ -4892,7 +4892,7 @@
             </w:pPr>
             <w:r xmlns:w="http://schemas.openxmlformats.org/wordprocessingml/2006/main" xmlns:wp="http://schemas.openxmlformats.org/drawingml/2006/wordprocessingDrawing" xmlns:r="http://schemas.openxmlformats.org/officeDocument/2006/relationships" xmlns:w14="http://schemas.microsoft.com/office/word/2010/wordml">
               <w:rPr>
-                <w:rFonts w:ascii="Arial"/>
+                <w:rFonts w:ascii="DejaVu Sans"/>
                 <w:i w:val="false"/>
                 <w:b w:val="false"/>
                 <w:u w:val="none"/>
@@ -4936,7 +4936,7 @@
             </w:pPr>
             <w:r xmlns:w="http://schemas.openxmlformats.org/wordprocessingml/2006/main" xmlns:wp="http://schemas.openxmlformats.org/drawingml/2006/wordprocessingDrawing" xmlns:r="http://schemas.openxmlformats.org/officeDocument/2006/relationships" xmlns:w14="http://schemas.microsoft.com/office/word/2010/wordml">
               <w:rPr>
-                <w:rFonts w:ascii="Arial"/>
+                <w:rFonts w:ascii="DejaVu Sans"/>
                 <w:i w:val="false"/>
                 <w:b w:val="false"/>
                 <w:u w:val="none"/>
@@ -4980,7 +4980,7 @@
             </w:pPr>
             <w:r xmlns:w="http://schemas.openxmlformats.org/wordprocessingml/2006/main" xmlns:wp="http://schemas.openxmlformats.org/drawingml/2006/wordprocessingDrawing" xmlns:r="http://schemas.openxmlformats.org/officeDocument/2006/relationships" xmlns:w14="http://schemas.microsoft.com/office/word/2010/wordml">
               <w:rPr>
-                <w:rFonts w:ascii="Arial"/>
+                <w:rFonts w:ascii="DejaVu Sans"/>
                 <w:i w:val="false"/>
                 <w:b w:val="false"/>
                 <w:u w:val="none"/>
@@ -5024,7 +5024,7 @@
             </w:pPr>
             <w:r xmlns:w="http://schemas.openxmlformats.org/wordprocessingml/2006/main" xmlns:wp="http://schemas.openxmlformats.org/drawingml/2006/wordprocessingDrawing" xmlns:r="http://schemas.openxmlformats.org/officeDocument/2006/relationships" xmlns:w14="http://schemas.microsoft.com/office/word/2010/wordml">
               <w:rPr>
-                <w:rFonts w:ascii="Arial"/>
+                <w:rFonts w:ascii="DejaVu Sans"/>
                 <w:i w:val="false"/>
                 <w:b w:val="false"/>
                 <w:u w:val="none"/>
@@ -5068,7 +5068,7 @@
             </w:pPr>
             <w:r xmlns:w="http://schemas.openxmlformats.org/wordprocessingml/2006/main" xmlns:wp="http://schemas.openxmlformats.org/drawingml/2006/wordprocessingDrawing" xmlns:r="http://schemas.openxmlformats.org/officeDocument/2006/relationships" xmlns:w14="http://schemas.microsoft.com/office/word/2010/wordml">
               <w:rPr>
-                <w:rFonts w:ascii="Arial"/>
+                <w:rFonts w:ascii="DejaVu Sans"/>
                 <w:i w:val="false"/>
                 <w:b w:val="false"/>
                 <w:u w:val="none"/>
@@ -5112,7 +5112,7 @@
             </w:pPr>
             <w:r xmlns:w="http://schemas.openxmlformats.org/wordprocessingml/2006/main" xmlns:wp="http://schemas.openxmlformats.org/drawingml/2006/wordprocessingDrawing" xmlns:r="http://schemas.openxmlformats.org/officeDocument/2006/relationships" xmlns:w14="http://schemas.microsoft.com/office/word/2010/wordml">
               <w:rPr>
-                <w:rFonts w:ascii="Arial"/>
+                <w:rFonts w:ascii="DejaVu Sans"/>
                 <w:i w:val="false"/>
                 <w:b w:val="false"/>
                 <w:u w:val="none"/>
@@ -5124,7 +5124,7 @@
             </w:r>
             <w:r xmlns:w="http://schemas.openxmlformats.org/wordprocessingml/2006/main" xmlns:wp="http://schemas.openxmlformats.org/drawingml/2006/wordprocessingDrawing" xmlns:r="http://schemas.openxmlformats.org/officeDocument/2006/relationships" xmlns:w14="http://schemas.microsoft.com/office/word/2010/wordml">
               <w:rPr>
-                <w:rFonts w:ascii="Arial"/>
+                <w:rFonts w:ascii="DejaVu Sans"/>
                 <w:i w:val="false"/>
                 <w:b w:val="false"/>
                 <w:u w:val="none"/>
@@ -5136,7 +5136,7 @@
             </w:r>
             <w:r xmlns:w="http://schemas.openxmlformats.org/wordprocessingml/2006/main" xmlns:wp="http://schemas.openxmlformats.org/drawingml/2006/wordprocessingDrawing" xmlns:r="http://schemas.openxmlformats.org/officeDocument/2006/relationships" xmlns:w14="http://schemas.microsoft.com/office/word/2010/wordml">
               <w:rPr>
-                <w:rFonts w:ascii="Arial"/>
+                <w:rFonts w:ascii="DejaVu Sans"/>
                 <w:i w:val="false"/>
                 <w:b w:val="false"/>
                 <w:u w:val="none"/>
@@ -5180,7 +5180,7 @@
             </w:pPr>
             <w:r xmlns:w="http://schemas.openxmlformats.org/wordprocessingml/2006/main" xmlns:wp="http://schemas.openxmlformats.org/drawingml/2006/wordprocessingDrawing" xmlns:r="http://schemas.openxmlformats.org/officeDocument/2006/relationships" xmlns:w14="http://schemas.microsoft.com/office/word/2010/wordml">
               <w:rPr>
-                <w:rFonts w:ascii="Arial"/>
+                <w:rFonts w:ascii="DejaVu Sans"/>
                 <w:i w:val="false"/>
                 <w:b w:val="false"/>
                 <w:u w:val="none"/>
@@ -5231,7 +5231,7 @@
             </w:pPr>
             <w:r xmlns:w="http://schemas.openxmlformats.org/wordprocessingml/2006/main" xmlns:wp="http://schemas.openxmlformats.org/drawingml/2006/wordprocessingDrawing" xmlns:r="http://schemas.openxmlformats.org/officeDocument/2006/relationships" xmlns:w14="http://schemas.microsoft.com/office/word/2010/wordml">
               <w:rPr>
-                <w:rFonts w:ascii="Arial"/>
+                <w:rFonts w:ascii="DejaVu Sans"/>
                 <w:i w:val="false"/>
                 <w:b w:val="false"/>
                 <w:u w:val="none"/>
@@ -5275,7 +5275,7 @@
             </w:pPr>
             <w:r xmlns:w="http://schemas.openxmlformats.org/wordprocessingml/2006/main" xmlns:wp="http://schemas.openxmlformats.org/drawingml/2006/wordprocessingDrawing" xmlns:r="http://schemas.openxmlformats.org/officeDocument/2006/relationships" xmlns:w14="http://schemas.microsoft.com/office/word/2010/wordml">
               <w:rPr>
-                <w:rFonts w:ascii="Arial"/>
+                <w:rFonts w:ascii="DejaVu Sans"/>
                 <w:i w:val="false"/>
                 <w:b w:val="false"/>
                 <w:u w:val="none"/>
@@ -5319,7 +5319,7 @@
             </w:pPr>
             <w:r xmlns:w="http://schemas.openxmlformats.org/wordprocessingml/2006/main" xmlns:wp="http://schemas.openxmlformats.org/drawingml/2006/wordprocessingDrawing" xmlns:r="http://schemas.openxmlformats.org/officeDocument/2006/relationships" xmlns:w14="http://schemas.microsoft.com/office/word/2010/wordml">
               <w:rPr>
-                <w:rFonts w:ascii="Arial"/>
+                <w:rFonts w:ascii="DejaVu Sans"/>
                 <w:i w:val="false"/>
                 <w:b w:val="false"/>
                 <w:u w:val="none"/>
@@ -5363,7 +5363,7 @@
             </w:pPr>
             <w:r xmlns:w="http://schemas.openxmlformats.org/wordprocessingml/2006/main" xmlns:wp="http://schemas.openxmlformats.org/drawingml/2006/wordprocessingDrawing" xmlns:r="http://schemas.openxmlformats.org/officeDocument/2006/relationships" xmlns:w14="http://schemas.microsoft.com/office/word/2010/wordml">
               <w:rPr>
-                <w:rFonts w:ascii="Arial"/>
+                <w:rFonts w:ascii="DejaVu Sans"/>
                 <w:i w:val="false"/>
                 <w:b w:val="false"/>
                 <w:u w:val="none"/>
@@ -5407,7 +5407,7 @@
             </w:pPr>
             <w:r xmlns:w="http://schemas.openxmlformats.org/wordprocessingml/2006/main" xmlns:wp="http://schemas.openxmlformats.org/drawingml/2006/wordprocessingDrawing" xmlns:r="http://schemas.openxmlformats.org/officeDocument/2006/relationships" xmlns:w14="http://schemas.microsoft.com/office/word/2010/wordml">
               <w:rPr>
-                <w:rFonts w:ascii="Arial"/>
+                <w:rFonts w:ascii="DejaVu Sans"/>
                 <w:i w:val="false"/>
                 <w:b w:val="false"/>
                 <w:u w:val="none"/>
@@ -5451,7 +5451,7 @@
             </w:pPr>
             <w:r xmlns:w="http://schemas.openxmlformats.org/wordprocessingml/2006/main" xmlns:wp="http://schemas.openxmlformats.org/drawingml/2006/wordprocessingDrawing" xmlns:r="http://schemas.openxmlformats.org/officeDocument/2006/relationships" xmlns:w14="http://schemas.microsoft.com/office/word/2010/wordml">
               <w:rPr>
-                <w:rFonts w:ascii="Arial"/>
+                <w:rFonts w:ascii="DejaVu Sans"/>
                 <w:i w:val="false"/>
                 <w:b w:val="false"/>
                 <w:u w:val="none"/>
@@ -5495,7 +5495,7 @@
             </w:pPr>
             <w:r xmlns:w="http://schemas.openxmlformats.org/wordprocessingml/2006/main" xmlns:wp="http://schemas.openxmlformats.org/drawingml/2006/wordprocessingDrawing" xmlns:r="http://schemas.openxmlformats.org/officeDocument/2006/relationships" xmlns:w14="http://schemas.microsoft.com/office/word/2010/wordml">
               <w:rPr>
-                <w:rFonts w:ascii="Arial"/>
+                <w:rFonts w:ascii="DejaVu Sans"/>
                 <w:i w:val="false"/>
                 <w:b w:val="false"/>
                 <w:u w:val="none"/>
@@ -5507,7 +5507,7 @@
             </w:r>
             <w:r xmlns:w="http://schemas.openxmlformats.org/wordprocessingml/2006/main" xmlns:wp="http://schemas.openxmlformats.org/drawingml/2006/wordprocessingDrawing" xmlns:r="http://schemas.openxmlformats.org/officeDocument/2006/relationships" xmlns:w14="http://schemas.microsoft.com/office/word/2010/wordml">
               <w:rPr>
-                <w:rFonts w:ascii="Arial"/>
+                <w:rFonts w:ascii="DejaVu Sans"/>
                 <w:i w:val="false"/>
                 <w:b w:val="false"/>
                 <w:u w:val="none"/>
@@ -5519,7 +5519,7 @@
             </w:r>
             <w:r xmlns:w="http://schemas.openxmlformats.org/wordprocessingml/2006/main" xmlns:wp="http://schemas.openxmlformats.org/drawingml/2006/wordprocessingDrawing" xmlns:r="http://schemas.openxmlformats.org/officeDocument/2006/relationships" xmlns:w14="http://schemas.microsoft.com/office/word/2010/wordml">
               <w:rPr>
-                <w:rFonts w:ascii="Arial"/>
+                <w:rFonts w:ascii="DejaVu Sans"/>
                 <w:i w:val="false"/>
                 <w:b w:val="false"/>
                 <w:u w:val="none"/>
@@ -5563,7 +5563,7 @@
             </w:pPr>
             <w:r xmlns:w="http://schemas.openxmlformats.org/wordprocessingml/2006/main" xmlns:wp="http://schemas.openxmlformats.org/drawingml/2006/wordprocessingDrawing" xmlns:r="http://schemas.openxmlformats.org/officeDocument/2006/relationships" xmlns:w14="http://schemas.microsoft.com/office/word/2010/wordml">
               <w:rPr>
-                <w:rFonts w:ascii="Arial"/>
+                <w:rFonts w:ascii="DejaVu Sans"/>
                 <w:i w:val="false"/>
                 <w:b w:val="false"/>
                 <w:u w:val="none"/>
@@ -5615,7 +5615,7 @@
             </w:pPr>
             <w:r xmlns:w="http://schemas.openxmlformats.org/wordprocessingml/2006/main" xmlns:wp="http://schemas.openxmlformats.org/drawingml/2006/wordprocessingDrawing" xmlns:r="http://schemas.openxmlformats.org/officeDocument/2006/relationships" xmlns:w14="http://schemas.microsoft.com/office/word/2010/wordml">
               <w:rPr>
-                <w:rFonts w:ascii="Arial"/>
+                <w:rFonts w:ascii="DejaVu Sans"/>
                 <w:i w:val="false"/>
                 <w:b w:val="false"/>
                 <w:u w:val="none"/>
@@ -5628,7 +5628,7 @@
             </w:r>
             <w:r xmlns:w="http://schemas.openxmlformats.org/wordprocessingml/2006/main" xmlns:wp="http://schemas.openxmlformats.org/drawingml/2006/wordprocessingDrawing" xmlns:r="http://schemas.openxmlformats.org/officeDocument/2006/relationships" xmlns:w14="http://schemas.microsoft.com/office/word/2010/wordml">
               <w:rPr>
-                <w:rFonts w:ascii="Arial"/>
+                <w:rFonts w:ascii="DejaVu Sans"/>
                 <w:i w:val="false"/>
                 <w:b w:val="false"/>
                 <w:u w:val="none"/>
@@ -5647,8 +5647,8 @@
         <w:br w:type="page"/>
       </w:r>
     </w:p>
-    <w:bookmarkEnd w:id="46"/>
-    <w:bookmarkStart w:id="47" w:name="Xf5559a1e6162381710c3742ed8b175cf0d4cb69"/>
+    <w:bookmarkEnd w:id="60"/>
+    <w:bookmarkStart w:id="61" w:name="Xf5559a1e6162381710c3742ed8b175cf0d4cb69"/>
     <w:p>
       <w:pPr>
         <w:pStyle w:val="Heading3"/>
@@ -5731,7 +5731,7 @@
             </w:pPr>
             <w:r xmlns:w="http://schemas.openxmlformats.org/wordprocessingml/2006/main" xmlns:wp="http://schemas.openxmlformats.org/drawingml/2006/wordprocessingDrawing" xmlns:r="http://schemas.openxmlformats.org/officeDocument/2006/relationships" xmlns:w14="http://schemas.microsoft.com/office/word/2010/wordml">
               <w:rPr>
-                <w:rFonts w:ascii="Arial"/>
+                <w:rFonts w:ascii="DejaVu Sans"/>
                 <w:i w:val="false"/>
                 <w:b w:val="false"/>
                 <w:u w:val="none"/>
@@ -5776,7 +5776,7 @@
             </w:pPr>
             <w:r xmlns:w="http://schemas.openxmlformats.org/wordprocessingml/2006/main" xmlns:wp="http://schemas.openxmlformats.org/drawingml/2006/wordprocessingDrawing" xmlns:r="http://schemas.openxmlformats.org/officeDocument/2006/relationships" xmlns:w14="http://schemas.microsoft.com/office/word/2010/wordml">
               <w:rPr>
-                <w:rFonts w:ascii="Arial"/>
+                <w:rFonts w:ascii="DejaVu Sans"/>
                 <w:i w:val="false"/>
                 <w:b w:val="false"/>
                 <w:u w:val="none"/>
@@ -5821,7 +5821,7 @@
             </w:pPr>
             <w:r xmlns:w="http://schemas.openxmlformats.org/wordprocessingml/2006/main" xmlns:wp="http://schemas.openxmlformats.org/drawingml/2006/wordprocessingDrawing" xmlns:r="http://schemas.openxmlformats.org/officeDocument/2006/relationships" xmlns:w14="http://schemas.microsoft.com/office/word/2010/wordml">
               <w:rPr>
-                <w:rFonts w:ascii="Arial"/>
+                <w:rFonts w:ascii="DejaVu Sans"/>
                 <w:i w:val="false"/>
                 <w:b w:val="false"/>
                 <w:u w:val="none"/>
@@ -5866,7 +5866,7 @@
             </w:pPr>
             <w:r xmlns:w="http://schemas.openxmlformats.org/wordprocessingml/2006/main" xmlns:wp="http://schemas.openxmlformats.org/drawingml/2006/wordprocessingDrawing" xmlns:r="http://schemas.openxmlformats.org/officeDocument/2006/relationships" xmlns:w14="http://schemas.microsoft.com/office/word/2010/wordml">
               <w:rPr>
-                <w:rFonts w:ascii="Arial"/>
+                <w:rFonts w:ascii="DejaVu Sans"/>
                 <w:i w:val="false"/>
                 <w:b w:val="false"/>
                 <w:u w:val="none"/>
@@ -5911,7 +5911,7 @@
             </w:pPr>
             <w:r xmlns:w="http://schemas.openxmlformats.org/wordprocessingml/2006/main" xmlns:wp="http://schemas.openxmlformats.org/drawingml/2006/wordprocessingDrawing" xmlns:r="http://schemas.openxmlformats.org/officeDocument/2006/relationships" xmlns:w14="http://schemas.microsoft.com/office/word/2010/wordml">
               <w:rPr>
-                <w:rFonts w:ascii="Arial"/>
+                <w:rFonts w:ascii="DejaVu Sans"/>
                 <w:i w:val="false"/>
                 <w:b w:val="false"/>
                 <w:u w:val="none"/>
@@ -5956,7 +5956,7 @@
             </w:pPr>
             <w:r xmlns:w="http://schemas.openxmlformats.org/wordprocessingml/2006/main" xmlns:wp="http://schemas.openxmlformats.org/drawingml/2006/wordprocessingDrawing" xmlns:r="http://schemas.openxmlformats.org/officeDocument/2006/relationships" xmlns:w14="http://schemas.microsoft.com/office/word/2010/wordml">
               <w:rPr>
-                <w:rFonts w:ascii="Arial"/>
+                <w:rFonts w:ascii="DejaVu Sans"/>
                 <w:i w:val="false"/>
                 <w:b w:val="false"/>
                 <w:u w:val="none"/>
@@ -6008,7 +6008,7 @@
             </w:pPr>
             <w:r xmlns:w="http://schemas.openxmlformats.org/wordprocessingml/2006/main" xmlns:wp="http://schemas.openxmlformats.org/drawingml/2006/wordprocessingDrawing" xmlns:r="http://schemas.openxmlformats.org/officeDocument/2006/relationships" xmlns:w14="http://schemas.microsoft.com/office/word/2010/wordml">
               <w:rPr>
-                <w:rFonts w:ascii="Arial"/>
+                <w:rFonts w:ascii="DejaVu Sans"/>
                 <w:i w:val="false"/>
                 <w:b w:val="false"/>
                 <w:u w:val="none"/>
@@ -6052,7 +6052,7 @@
             </w:pPr>
             <w:r xmlns:w="http://schemas.openxmlformats.org/wordprocessingml/2006/main" xmlns:wp="http://schemas.openxmlformats.org/drawingml/2006/wordprocessingDrawing" xmlns:r="http://schemas.openxmlformats.org/officeDocument/2006/relationships" xmlns:w14="http://schemas.microsoft.com/office/word/2010/wordml">
               <w:rPr>
-                <w:rFonts w:ascii="Arial"/>
+                <w:rFonts w:ascii="DejaVu Sans"/>
                 <w:i w:val="false"/>
                 <w:b w:val="false"/>
                 <w:u w:val="none"/>
@@ -6096,7 +6096,7 @@
             </w:pPr>
             <w:r xmlns:w="http://schemas.openxmlformats.org/wordprocessingml/2006/main" xmlns:wp="http://schemas.openxmlformats.org/drawingml/2006/wordprocessingDrawing" xmlns:r="http://schemas.openxmlformats.org/officeDocument/2006/relationships" xmlns:w14="http://schemas.microsoft.com/office/word/2010/wordml">
               <w:rPr>
-                <w:rFonts w:ascii="Arial"/>
+                <w:rFonts w:ascii="DejaVu Sans"/>
                 <w:i w:val="false"/>
                 <w:b w:val="false"/>
                 <w:u w:val="none"/>
@@ -6140,7 +6140,7 @@
             </w:pPr>
             <w:r xmlns:w="http://schemas.openxmlformats.org/wordprocessingml/2006/main" xmlns:wp="http://schemas.openxmlformats.org/drawingml/2006/wordprocessingDrawing" xmlns:r="http://schemas.openxmlformats.org/officeDocument/2006/relationships" xmlns:w14="http://schemas.microsoft.com/office/word/2010/wordml">
               <w:rPr>
-                <w:rFonts w:ascii="Arial"/>
+                <w:rFonts w:ascii="DejaVu Sans"/>
                 <w:i w:val="false"/>
                 <w:b w:val="false"/>
                 <w:u w:val="none"/>
@@ -6184,7 +6184,7 @@
             </w:pPr>
             <w:r xmlns:w="http://schemas.openxmlformats.org/wordprocessingml/2006/main" xmlns:wp="http://schemas.openxmlformats.org/drawingml/2006/wordprocessingDrawing" xmlns:r="http://schemas.openxmlformats.org/officeDocument/2006/relationships" xmlns:w14="http://schemas.microsoft.com/office/word/2010/wordml">
               <w:rPr>
-                <w:rFonts w:ascii="Arial"/>
+                <w:rFonts w:ascii="DejaVu Sans"/>
                 <w:i w:val="false"/>
                 <w:b w:val="false"/>
                 <w:u w:val="none"/>
@@ -6228,7 +6228,7 @@
             </w:pPr>
             <w:r xmlns:w="http://schemas.openxmlformats.org/wordprocessingml/2006/main" xmlns:wp="http://schemas.openxmlformats.org/drawingml/2006/wordprocessingDrawing" xmlns:r="http://schemas.openxmlformats.org/officeDocument/2006/relationships" xmlns:w14="http://schemas.microsoft.com/office/word/2010/wordml">
               <w:rPr>
-                <w:rFonts w:ascii="Arial"/>
+                <w:rFonts w:ascii="DejaVu Sans"/>
                 <w:i w:val="false"/>
                 <w:b w:val="false"/>
                 <w:u w:val="none"/>
@@ -6272,7 +6272,7 @@
             </w:pPr>
             <w:r xmlns:w="http://schemas.openxmlformats.org/wordprocessingml/2006/main" xmlns:wp="http://schemas.openxmlformats.org/drawingml/2006/wordprocessingDrawing" xmlns:r="http://schemas.openxmlformats.org/officeDocument/2006/relationships" xmlns:w14="http://schemas.microsoft.com/office/word/2010/wordml">
               <w:rPr>
-                <w:rFonts w:ascii="Arial"/>
+                <w:rFonts w:ascii="DejaVu Sans"/>
                 <w:i w:val="false"/>
                 <w:b w:val="false"/>
                 <w:u w:val="none"/>
@@ -6316,7 +6316,7 @@
             </w:pPr>
             <w:r xmlns:w="http://schemas.openxmlformats.org/wordprocessingml/2006/main" xmlns:wp="http://schemas.openxmlformats.org/drawingml/2006/wordprocessingDrawing" xmlns:r="http://schemas.openxmlformats.org/officeDocument/2006/relationships" xmlns:w14="http://schemas.microsoft.com/office/word/2010/wordml">
               <w:rPr>
-                <w:rFonts w:ascii="Arial"/>
+                <w:rFonts w:ascii="DejaVu Sans"/>
                 <w:i w:val="false"/>
                 <w:b w:val="false"/>
                 <w:u w:val="none"/>
@@ -6360,7 +6360,7 @@
             </w:pPr>
             <w:r xmlns:w="http://schemas.openxmlformats.org/wordprocessingml/2006/main" xmlns:wp="http://schemas.openxmlformats.org/drawingml/2006/wordprocessingDrawing" xmlns:r="http://schemas.openxmlformats.org/officeDocument/2006/relationships" xmlns:w14="http://schemas.microsoft.com/office/word/2010/wordml">
               <w:rPr>
-                <w:rFonts w:ascii="Arial"/>
+                <w:rFonts w:ascii="DejaVu Sans"/>
                 <w:i w:val="false"/>
                 <w:b w:val="false"/>
                 <w:u w:val="none"/>
@@ -6404,7 +6404,7 @@
             </w:pPr>
             <w:r xmlns:w="http://schemas.openxmlformats.org/wordprocessingml/2006/main" xmlns:wp="http://schemas.openxmlformats.org/drawingml/2006/wordprocessingDrawing" xmlns:r="http://schemas.openxmlformats.org/officeDocument/2006/relationships" xmlns:w14="http://schemas.microsoft.com/office/word/2010/wordml">
               <w:rPr>
-                <w:rFonts w:ascii="Arial"/>
+                <w:rFonts w:ascii="DejaVu Sans"/>
                 <w:i w:val="false"/>
                 <w:b w:val="false"/>
                 <w:u w:val="none"/>
@@ -6448,7 +6448,7 @@
             </w:pPr>
             <w:r xmlns:w="http://schemas.openxmlformats.org/wordprocessingml/2006/main" xmlns:wp="http://schemas.openxmlformats.org/drawingml/2006/wordprocessingDrawing" xmlns:r="http://schemas.openxmlformats.org/officeDocument/2006/relationships" xmlns:w14="http://schemas.microsoft.com/office/word/2010/wordml">
               <w:rPr>
-                <w:rFonts w:ascii="Arial"/>
+                <w:rFonts w:ascii="DejaVu Sans"/>
                 <w:i w:val="false"/>
                 <w:b w:val="false"/>
                 <w:u w:val="none"/>
@@ -6492,7 +6492,7 @@
             </w:pPr>
             <w:r xmlns:w="http://schemas.openxmlformats.org/wordprocessingml/2006/main" xmlns:wp="http://schemas.openxmlformats.org/drawingml/2006/wordprocessingDrawing" xmlns:r="http://schemas.openxmlformats.org/officeDocument/2006/relationships" xmlns:w14="http://schemas.microsoft.com/office/word/2010/wordml">
               <w:rPr>
-                <w:rFonts w:ascii="Arial"/>
+                <w:rFonts w:ascii="DejaVu Sans"/>
                 <w:i w:val="false"/>
                 <w:b w:val="false"/>
                 <w:u w:val="none"/>
@@ -6543,7 +6543,7 @@
             </w:pPr>
             <w:r xmlns:w="http://schemas.openxmlformats.org/wordprocessingml/2006/main" xmlns:wp="http://schemas.openxmlformats.org/drawingml/2006/wordprocessingDrawing" xmlns:r="http://schemas.openxmlformats.org/officeDocument/2006/relationships" xmlns:w14="http://schemas.microsoft.com/office/word/2010/wordml">
               <w:rPr>
-                <w:rFonts w:ascii="Arial"/>
+                <w:rFonts w:ascii="DejaVu Sans"/>
                 <w:i w:val="false"/>
                 <w:b w:val="false"/>
                 <w:u w:val="none"/>
@@ -6555,7 +6555,7 @@
             </w:r>
             <w:r xmlns:w="http://schemas.openxmlformats.org/wordprocessingml/2006/main" xmlns:wp="http://schemas.openxmlformats.org/drawingml/2006/wordprocessingDrawing" xmlns:r="http://schemas.openxmlformats.org/officeDocument/2006/relationships" xmlns:w14="http://schemas.microsoft.com/office/word/2010/wordml">
               <w:rPr>
-                <w:rFonts w:ascii="Arial"/>
+                <w:rFonts w:ascii="DejaVu Sans"/>
                 <w:i w:val="false"/>
                 <w:b w:val="false"/>
                 <w:u w:val="none"/>
@@ -6600,7 +6600,7 @@
             </w:pPr>
             <w:r xmlns:w="http://schemas.openxmlformats.org/wordprocessingml/2006/main" xmlns:wp="http://schemas.openxmlformats.org/drawingml/2006/wordprocessingDrawing" xmlns:r="http://schemas.openxmlformats.org/officeDocument/2006/relationships" xmlns:w14="http://schemas.microsoft.com/office/word/2010/wordml">
               <w:rPr>
-                <w:rFonts w:ascii="Arial"/>
+                <w:rFonts w:ascii="DejaVu Sans"/>
                 <w:i w:val="false"/>
                 <w:b w:val="false"/>
                 <w:u w:val="none"/>
@@ -6644,7 +6644,7 @@
             </w:pPr>
             <w:r xmlns:w="http://schemas.openxmlformats.org/wordprocessingml/2006/main" xmlns:wp="http://schemas.openxmlformats.org/drawingml/2006/wordprocessingDrawing" xmlns:r="http://schemas.openxmlformats.org/officeDocument/2006/relationships" xmlns:w14="http://schemas.microsoft.com/office/word/2010/wordml">
               <w:rPr>
-                <w:rFonts w:ascii="Arial"/>
+                <w:rFonts w:ascii="DejaVu Sans"/>
                 <w:i w:val="false"/>
                 <w:b w:val="false"/>
                 <w:u w:val="none"/>
@@ -6688,7 +6688,7 @@
             </w:pPr>
             <w:r xmlns:w="http://schemas.openxmlformats.org/wordprocessingml/2006/main" xmlns:wp="http://schemas.openxmlformats.org/drawingml/2006/wordprocessingDrawing" xmlns:r="http://schemas.openxmlformats.org/officeDocument/2006/relationships" xmlns:w14="http://schemas.microsoft.com/office/word/2010/wordml">
               <w:rPr>
-                <w:rFonts w:ascii="Arial"/>
+                <w:rFonts w:ascii="DejaVu Sans"/>
                 <w:i w:val="false"/>
                 <w:b w:val="false"/>
                 <w:u w:val="none"/>
@@ -6732,7 +6732,7 @@
             </w:pPr>
             <w:r xmlns:w="http://schemas.openxmlformats.org/wordprocessingml/2006/main" xmlns:wp="http://schemas.openxmlformats.org/drawingml/2006/wordprocessingDrawing" xmlns:r="http://schemas.openxmlformats.org/officeDocument/2006/relationships" xmlns:w14="http://schemas.microsoft.com/office/word/2010/wordml">
               <w:rPr>
-                <w:rFonts w:ascii="Arial"/>
+                <w:rFonts w:ascii="DejaVu Sans"/>
                 <w:i w:val="false"/>
                 <w:b w:val="false"/>
                 <w:u w:val="none"/>
@@ -6776,7 +6776,7 @@
             </w:pPr>
             <w:r xmlns:w="http://schemas.openxmlformats.org/wordprocessingml/2006/main" xmlns:wp="http://schemas.openxmlformats.org/drawingml/2006/wordprocessingDrawing" xmlns:r="http://schemas.openxmlformats.org/officeDocument/2006/relationships" xmlns:w14="http://schemas.microsoft.com/office/word/2010/wordml">
               <w:rPr>
-                <w:rFonts w:ascii="Arial"/>
+                <w:rFonts w:ascii="DejaVu Sans"/>
                 <w:i w:val="false"/>
                 <w:b w:val="false"/>
                 <w:u w:val="none"/>
@@ -6820,7 +6820,7 @@
             </w:pPr>
             <w:r xmlns:w="http://schemas.openxmlformats.org/wordprocessingml/2006/main" xmlns:wp="http://schemas.openxmlformats.org/drawingml/2006/wordprocessingDrawing" xmlns:r="http://schemas.openxmlformats.org/officeDocument/2006/relationships" xmlns:w14="http://schemas.microsoft.com/office/word/2010/wordml">
               <w:rPr>
-                <w:rFonts w:ascii="Arial"/>
+                <w:rFonts w:ascii="DejaVu Sans"/>
                 <w:i w:val="false"/>
                 <w:b w:val="false"/>
                 <w:u w:val="none"/>
@@ -6832,7 +6832,7 @@
             </w:r>
             <w:r xmlns:w="http://schemas.openxmlformats.org/wordprocessingml/2006/main" xmlns:wp="http://schemas.openxmlformats.org/drawingml/2006/wordprocessingDrawing" xmlns:r="http://schemas.openxmlformats.org/officeDocument/2006/relationships" xmlns:w14="http://schemas.microsoft.com/office/word/2010/wordml">
               <w:rPr>
-                <w:rFonts w:ascii="Arial"/>
+                <w:rFonts w:ascii="DejaVu Sans"/>
                 <w:i w:val="false"/>
                 <w:b w:val="false"/>
                 <w:u w:val="none"/>
@@ -6844,7 +6844,7 @@
             </w:r>
             <w:r xmlns:w="http://schemas.openxmlformats.org/wordprocessingml/2006/main" xmlns:wp="http://schemas.openxmlformats.org/drawingml/2006/wordprocessingDrawing" xmlns:r="http://schemas.openxmlformats.org/officeDocument/2006/relationships" xmlns:w14="http://schemas.microsoft.com/office/word/2010/wordml">
               <w:rPr>
-                <w:rFonts w:ascii="Arial"/>
+                <w:rFonts w:ascii="DejaVu Sans"/>
                 <w:i w:val="false"/>
                 <w:b w:val="false"/>
                 <w:u w:val="none"/>
@@ -6888,7 +6888,7 @@
             </w:pPr>
             <w:r xmlns:w="http://schemas.openxmlformats.org/wordprocessingml/2006/main" xmlns:wp="http://schemas.openxmlformats.org/drawingml/2006/wordprocessingDrawing" xmlns:r="http://schemas.openxmlformats.org/officeDocument/2006/relationships" xmlns:w14="http://schemas.microsoft.com/office/word/2010/wordml">
               <w:rPr>
-                <w:rFonts w:ascii="Arial"/>
+                <w:rFonts w:ascii="DejaVu Sans"/>
                 <w:i w:val="false"/>
                 <w:b w:val="false"/>
                 <w:u w:val="none"/>
@@ -6932,7 +6932,7 @@
             </w:pPr>
             <w:r xmlns:w="http://schemas.openxmlformats.org/wordprocessingml/2006/main" xmlns:wp="http://schemas.openxmlformats.org/drawingml/2006/wordprocessingDrawing" xmlns:r="http://schemas.openxmlformats.org/officeDocument/2006/relationships" xmlns:w14="http://schemas.microsoft.com/office/word/2010/wordml">
               <w:rPr>
-                <w:rFonts w:ascii="Arial"/>
+                <w:rFonts w:ascii="DejaVu Sans"/>
                 <w:i w:val="false"/>
                 <w:b w:val="false"/>
                 <w:u w:val="none"/>
@@ -6944,7 +6944,7 @@
             </w:r>
             <w:r xmlns:w="http://schemas.openxmlformats.org/wordprocessingml/2006/main" xmlns:wp="http://schemas.openxmlformats.org/drawingml/2006/wordprocessingDrawing" xmlns:r="http://schemas.openxmlformats.org/officeDocument/2006/relationships" xmlns:w14="http://schemas.microsoft.com/office/word/2010/wordml">
               <w:rPr>
-                <w:rFonts w:ascii="Arial"/>
+                <w:rFonts w:ascii="DejaVu Sans"/>
                 <w:i w:val="false"/>
                 <w:b w:val="false"/>
                 <w:u w:val="none"/>
@@ -6956,7 +6956,7 @@
             </w:r>
             <w:r xmlns:w="http://schemas.openxmlformats.org/wordprocessingml/2006/main" xmlns:wp="http://schemas.openxmlformats.org/drawingml/2006/wordprocessingDrawing" xmlns:r="http://schemas.openxmlformats.org/officeDocument/2006/relationships" xmlns:w14="http://schemas.microsoft.com/office/word/2010/wordml">
               <w:rPr>
-                <w:rFonts w:ascii="Arial"/>
+                <w:rFonts w:ascii="DejaVu Sans"/>
                 <w:i w:val="false"/>
                 <w:b w:val="false"/>
                 <w:u w:val="none"/>
@@ -7000,7 +7000,7 @@
             </w:pPr>
             <w:r xmlns:w="http://schemas.openxmlformats.org/wordprocessingml/2006/main" xmlns:wp="http://schemas.openxmlformats.org/drawingml/2006/wordprocessingDrawing" xmlns:r="http://schemas.openxmlformats.org/officeDocument/2006/relationships" xmlns:w14="http://schemas.microsoft.com/office/word/2010/wordml">
               <w:rPr>
-                <w:rFonts w:ascii="Arial"/>
+                <w:rFonts w:ascii="DejaVu Sans"/>
                 <w:i w:val="false"/>
                 <w:b w:val="false"/>
                 <w:u w:val="none"/>
@@ -7044,7 +7044,7 @@
             </w:pPr>
             <w:r xmlns:w="http://schemas.openxmlformats.org/wordprocessingml/2006/main" xmlns:wp="http://schemas.openxmlformats.org/drawingml/2006/wordprocessingDrawing" xmlns:r="http://schemas.openxmlformats.org/officeDocument/2006/relationships" xmlns:w14="http://schemas.microsoft.com/office/word/2010/wordml">
               <w:rPr>
-                <w:rFonts w:ascii="Arial"/>
+                <w:rFonts w:ascii="DejaVu Sans"/>
                 <w:i w:val="false"/>
                 <w:b w:val="false"/>
                 <w:u w:val="none"/>
@@ -7056,7 +7056,7 @@
             </w:r>
             <w:r xmlns:w="http://schemas.openxmlformats.org/wordprocessingml/2006/main" xmlns:wp="http://schemas.openxmlformats.org/drawingml/2006/wordprocessingDrawing" xmlns:r="http://schemas.openxmlformats.org/officeDocument/2006/relationships" xmlns:w14="http://schemas.microsoft.com/office/word/2010/wordml">
               <w:rPr>
-                <w:rFonts w:ascii="Arial"/>
+                <w:rFonts w:ascii="DejaVu Sans"/>
                 <w:i w:val="false"/>
                 <w:b w:val="false"/>
                 <w:u w:val="none"/>
@@ -7068,15 +7068,15 @@
             </w:r>
             <w:r xmlns:w="http://schemas.openxmlformats.org/wordprocessingml/2006/main" xmlns:wp="http://schemas.openxmlformats.org/drawingml/2006/wordprocessingDrawing" xmlns:r="http://schemas.openxmlformats.org/officeDocument/2006/relationships" xmlns:w14="http://schemas.microsoft.com/office/word/2010/wordml">
               <w:rPr>
-                <w:rFonts w:ascii="Arial"/>
-                <w:i w:val="false"/>
-                <w:b w:val="false"/>
-                <w:u w:val="none"/>
-                <w:sz w:val="16"/>
-                <w:szCs w:val="16"/>
-                <w:color w:val="000000"/>
-              </w:rPr>
-              <w:t xml:space="preserve">(0.309, 0.78)</w:t>
+                <w:rFonts w:ascii="DejaVu Sans"/>
+                <w:i w:val="false"/>
+                <w:b w:val="false"/>
+                <w:u w:val="none"/>
+                <w:sz w:val="16"/>
+                <w:szCs w:val="16"/>
+                <w:color w:val="000000"/>
+              </w:rPr>
+              <w:t xml:space="preserve">(0.31, 0.78)</w:t>
             </w:r>
           </w:p>
         </w:tc>
@@ -7112,7 +7112,7 @@
             </w:pPr>
             <w:r xmlns:w="http://schemas.openxmlformats.org/wordprocessingml/2006/main" xmlns:wp="http://schemas.openxmlformats.org/drawingml/2006/wordprocessingDrawing" xmlns:r="http://schemas.openxmlformats.org/officeDocument/2006/relationships" xmlns:w14="http://schemas.microsoft.com/office/word/2010/wordml">
               <w:rPr>
-                <w:rFonts w:ascii="Arial"/>
+                <w:rFonts w:ascii="DejaVu Sans"/>
                 <w:i w:val="false"/>
                 <w:b w:val="false"/>
                 <w:u w:val="none"/>
@@ -7163,7 +7163,7 @@
             </w:pPr>
             <w:r xmlns:w="http://schemas.openxmlformats.org/wordprocessingml/2006/main" xmlns:wp="http://schemas.openxmlformats.org/drawingml/2006/wordprocessingDrawing" xmlns:r="http://schemas.openxmlformats.org/officeDocument/2006/relationships" xmlns:w14="http://schemas.microsoft.com/office/word/2010/wordml">
               <w:rPr>
-                <w:rFonts w:ascii="Arial"/>
+                <w:rFonts w:ascii="DejaVu Sans"/>
                 <w:i w:val="false"/>
                 <w:b w:val="false"/>
                 <w:u w:val="none"/>
@@ -7207,7 +7207,7 @@
             </w:pPr>
             <w:r xmlns:w="http://schemas.openxmlformats.org/wordprocessingml/2006/main" xmlns:wp="http://schemas.openxmlformats.org/drawingml/2006/wordprocessingDrawing" xmlns:r="http://schemas.openxmlformats.org/officeDocument/2006/relationships" xmlns:w14="http://schemas.microsoft.com/office/word/2010/wordml">
               <w:rPr>
-                <w:rFonts w:ascii="Arial"/>
+                <w:rFonts w:ascii="DejaVu Sans"/>
                 <w:i w:val="false"/>
                 <w:b w:val="false"/>
                 <w:u w:val="none"/>
@@ -7251,7 +7251,7 @@
             </w:pPr>
             <w:r xmlns:w="http://schemas.openxmlformats.org/wordprocessingml/2006/main" xmlns:wp="http://schemas.openxmlformats.org/drawingml/2006/wordprocessingDrawing" xmlns:r="http://schemas.openxmlformats.org/officeDocument/2006/relationships" xmlns:w14="http://schemas.microsoft.com/office/word/2010/wordml">
               <w:rPr>
-                <w:rFonts w:ascii="Arial"/>
+                <w:rFonts w:ascii="DejaVu Sans"/>
                 <w:i w:val="false"/>
                 <w:b w:val="false"/>
                 <w:u w:val="none"/>
@@ -7295,7 +7295,7 @@
             </w:pPr>
             <w:r xmlns:w="http://schemas.openxmlformats.org/wordprocessingml/2006/main" xmlns:wp="http://schemas.openxmlformats.org/drawingml/2006/wordprocessingDrawing" xmlns:r="http://schemas.openxmlformats.org/officeDocument/2006/relationships" xmlns:w14="http://schemas.microsoft.com/office/word/2010/wordml">
               <w:rPr>
-                <w:rFonts w:ascii="Arial"/>
+                <w:rFonts w:ascii="DejaVu Sans"/>
                 <w:i w:val="false"/>
                 <w:b w:val="false"/>
                 <w:u w:val="none"/>
@@ -7339,7 +7339,7 @@
             </w:pPr>
             <w:r xmlns:w="http://schemas.openxmlformats.org/wordprocessingml/2006/main" xmlns:wp="http://schemas.openxmlformats.org/drawingml/2006/wordprocessingDrawing" xmlns:r="http://schemas.openxmlformats.org/officeDocument/2006/relationships" xmlns:w14="http://schemas.microsoft.com/office/word/2010/wordml">
               <w:rPr>
-                <w:rFonts w:ascii="Arial"/>
+                <w:rFonts w:ascii="DejaVu Sans"/>
                 <w:i w:val="false"/>
                 <w:b w:val="false"/>
                 <w:u w:val="none"/>
@@ -7383,7 +7383,7 @@
             </w:pPr>
             <w:r xmlns:w="http://schemas.openxmlformats.org/wordprocessingml/2006/main" xmlns:wp="http://schemas.openxmlformats.org/drawingml/2006/wordprocessingDrawing" xmlns:r="http://schemas.openxmlformats.org/officeDocument/2006/relationships" xmlns:w14="http://schemas.microsoft.com/office/word/2010/wordml">
               <w:rPr>
-                <w:rFonts w:ascii="Arial"/>
+                <w:rFonts w:ascii="DejaVu Sans"/>
                 <w:i w:val="false"/>
                 <w:b w:val="false"/>
                 <w:u w:val="none"/>
@@ -7427,7 +7427,7 @@
             </w:pPr>
             <w:r xmlns:w="http://schemas.openxmlformats.org/wordprocessingml/2006/main" xmlns:wp="http://schemas.openxmlformats.org/drawingml/2006/wordprocessingDrawing" xmlns:r="http://schemas.openxmlformats.org/officeDocument/2006/relationships" xmlns:w14="http://schemas.microsoft.com/office/word/2010/wordml">
               <w:rPr>
-                <w:rFonts w:ascii="Arial"/>
+                <w:rFonts w:ascii="DejaVu Sans"/>
                 <w:i w:val="false"/>
                 <w:b w:val="false"/>
                 <w:u w:val="none"/>
@@ -7471,7 +7471,7 @@
             </w:pPr>
             <w:r xmlns:w="http://schemas.openxmlformats.org/wordprocessingml/2006/main" xmlns:wp="http://schemas.openxmlformats.org/drawingml/2006/wordprocessingDrawing" xmlns:r="http://schemas.openxmlformats.org/officeDocument/2006/relationships" xmlns:w14="http://schemas.microsoft.com/office/word/2010/wordml">
               <w:rPr>
-                <w:rFonts w:ascii="Arial"/>
+                <w:rFonts w:ascii="DejaVu Sans"/>
                 <w:i w:val="false"/>
                 <w:b w:val="false"/>
                 <w:u w:val="none"/>
@@ -7515,7 +7515,7 @@
             </w:pPr>
             <w:r xmlns:w="http://schemas.openxmlformats.org/wordprocessingml/2006/main" xmlns:wp="http://schemas.openxmlformats.org/drawingml/2006/wordprocessingDrawing" xmlns:r="http://schemas.openxmlformats.org/officeDocument/2006/relationships" xmlns:w14="http://schemas.microsoft.com/office/word/2010/wordml">
               <w:rPr>
-                <w:rFonts w:ascii="Arial"/>
+                <w:rFonts w:ascii="DejaVu Sans"/>
                 <w:i w:val="false"/>
                 <w:b w:val="false"/>
                 <w:u w:val="none"/>
@@ -7527,7 +7527,7 @@
             </w:r>
             <w:r xmlns:w="http://schemas.openxmlformats.org/wordprocessingml/2006/main" xmlns:wp="http://schemas.openxmlformats.org/drawingml/2006/wordprocessingDrawing" xmlns:r="http://schemas.openxmlformats.org/officeDocument/2006/relationships" xmlns:w14="http://schemas.microsoft.com/office/word/2010/wordml">
               <w:rPr>
-                <w:rFonts w:ascii="Arial"/>
+                <w:rFonts w:ascii="DejaVu Sans"/>
                 <w:i w:val="false"/>
                 <w:b w:val="false"/>
                 <w:u w:val="none"/>
@@ -7539,7 +7539,7 @@
             </w:r>
             <w:r xmlns:w="http://schemas.openxmlformats.org/wordprocessingml/2006/main" xmlns:wp="http://schemas.openxmlformats.org/drawingml/2006/wordprocessingDrawing" xmlns:r="http://schemas.openxmlformats.org/officeDocument/2006/relationships" xmlns:w14="http://schemas.microsoft.com/office/word/2010/wordml">
               <w:rPr>
-                <w:rFonts w:ascii="Arial"/>
+                <w:rFonts w:ascii="DejaVu Sans"/>
                 <w:i w:val="false"/>
                 <w:b w:val="false"/>
                 <w:u w:val="none"/>
@@ -7583,7 +7583,7 @@
             </w:pPr>
             <w:r xmlns:w="http://schemas.openxmlformats.org/wordprocessingml/2006/main" xmlns:wp="http://schemas.openxmlformats.org/drawingml/2006/wordprocessingDrawing" xmlns:r="http://schemas.openxmlformats.org/officeDocument/2006/relationships" xmlns:w14="http://schemas.microsoft.com/office/word/2010/wordml">
               <w:rPr>
-                <w:rFonts w:ascii="Arial"/>
+                <w:rFonts w:ascii="DejaVu Sans"/>
                 <w:i w:val="false"/>
                 <w:b w:val="false"/>
                 <w:u w:val="none"/>
@@ -7627,7 +7627,7 @@
             </w:pPr>
             <w:r xmlns:w="http://schemas.openxmlformats.org/wordprocessingml/2006/main" xmlns:wp="http://schemas.openxmlformats.org/drawingml/2006/wordprocessingDrawing" xmlns:r="http://schemas.openxmlformats.org/officeDocument/2006/relationships" xmlns:w14="http://schemas.microsoft.com/office/word/2010/wordml">
               <w:rPr>
-                <w:rFonts w:ascii="Arial"/>
+                <w:rFonts w:ascii="DejaVu Sans"/>
                 <w:i w:val="false"/>
                 <w:b w:val="false"/>
                 <w:u w:val="none"/>
@@ -7639,7 +7639,7 @@
             </w:r>
             <w:r xmlns:w="http://schemas.openxmlformats.org/wordprocessingml/2006/main" xmlns:wp="http://schemas.openxmlformats.org/drawingml/2006/wordprocessingDrawing" xmlns:r="http://schemas.openxmlformats.org/officeDocument/2006/relationships" xmlns:w14="http://schemas.microsoft.com/office/word/2010/wordml">
               <w:rPr>
-                <w:rFonts w:ascii="Arial"/>
+                <w:rFonts w:ascii="DejaVu Sans"/>
                 <w:i w:val="false"/>
                 <w:b w:val="false"/>
                 <w:u w:val="none"/>
@@ -7651,7 +7651,7 @@
             </w:r>
             <w:r xmlns:w="http://schemas.openxmlformats.org/wordprocessingml/2006/main" xmlns:wp="http://schemas.openxmlformats.org/drawingml/2006/wordprocessingDrawing" xmlns:r="http://schemas.openxmlformats.org/officeDocument/2006/relationships" xmlns:w14="http://schemas.microsoft.com/office/word/2010/wordml">
               <w:rPr>
-                <w:rFonts w:ascii="Arial"/>
+                <w:rFonts w:ascii="DejaVu Sans"/>
                 <w:i w:val="false"/>
                 <w:b w:val="false"/>
                 <w:u w:val="none"/>
@@ -7695,7 +7695,7 @@
             </w:pPr>
             <w:r xmlns:w="http://schemas.openxmlformats.org/wordprocessingml/2006/main" xmlns:wp="http://schemas.openxmlformats.org/drawingml/2006/wordprocessingDrawing" xmlns:r="http://schemas.openxmlformats.org/officeDocument/2006/relationships" xmlns:w14="http://schemas.microsoft.com/office/word/2010/wordml">
               <w:rPr>
-                <w:rFonts w:ascii="Arial"/>
+                <w:rFonts w:ascii="DejaVu Sans"/>
                 <w:i w:val="false"/>
                 <w:b w:val="false"/>
                 <w:u w:val="none"/>
@@ -7746,7 +7746,7 @@
             </w:pPr>
             <w:r xmlns:w="http://schemas.openxmlformats.org/wordprocessingml/2006/main" xmlns:wp="http://schemas.openxmlformats.org/drawingml/2006/wordprocessingDrawing" xmlns:r="http://schemas.openxmlformats.org/officeDocument/2006/relationships" xmlns:w14="http://schemas.microsoft.com/office/word/2010/wordml">
               <w:rPr>
-                <w:rFonts w:ascii="Arial"/>
+                <w:rFonts w:ascii="DejaVu Sans"/>
                 <w:i w:val="false"/>
                 <w:b w:val="false"/>
                 <w:u w:val="none"/>
@@ -7790,7 +7790,7 @@
             </w:pPr>
             <w:r xmlns:w="http://schemas.openxmlformats.org/wordprocessingml/2006/main" xmlns:wp="http://schemas.openxmlformats.org/drawingml/2006/wordprocessingDrawing" xmlns:r="http://schemas.openxmlformats.org/officeDocument/2006/relationships" xmlns:w14="http://schemas.microsoft.com/office/word/2010/wordml">
               <w:rPr>
-                <w:rFonts w:ascii="Arial"/>
+                <w:rFonts w:ascii="DejaVu Sans"/>
                 <w:i w:val="false"/>
                 <w:b w:val="false"/>
                 <w:u w:val="none"/>
@@ -7834,7 +7834,7 @@
             </w:pPr>
             <w:r xmlns:w="http://schemas.openxmlformats.org/wordprocessingml/2006/main" xmlns:wp="http://schemas.openxmlformats.org/drawingml/2006/wordprocessingDrawing" xmlns:r="http://schemas.openxmlformats.org/officeDocument/2006/relationships" xmlns:w14="http://schemas.microsoft.com/office/word/2010/wordml">
               <w:rPr>
-                <w:rFonts w:ascii="Arial"/>
+                <w:rFonts w:ascii="DejaVu Sans"/>
                 <w:i w:val="false"/>
                 <w:b w:val="false"/>
                 <w:u w:val="none"/>
@@ -7878,7 +7878,7 @@
             </w:pPr>
             <w:r xmlns:w="http://schemas.openxmlformats.org/wordprocessingml/2006/main" xmlns:wp="http://schemas.openxmlformats.org/drawingml/2006/wordprocessingDrawing" xmlns:r="http://schemas.openxmlformats.org/officeDocument/2006/relationships" xmlns:w14="http://schemas.microsoft.com/office/word/2010/wordml">
               <w:rPr>
-                <w:rFonts w:ascii="Arial"/>
+                <w:rFonts w:ascii="DejaVu Sans"/>
                 <w:i w:val="false"/>
                 <w:b w:val="false"/>
                 <w:u w:val="none"/>
@@ -7922,7 +7922,7 @@
             </w:pPr>
             <w:r xmlns:w="http://schemas.openxmlformats.org/wordprocessingml/2006/main" xmlns:wp="http://schemas.openxmlformats.org/drawingml/2006/wordprocessingDrawing" xmlns:r="http://schemas.openxmlformats.org/officeDocument/2006/relationships" xmlns:w14="http://schemas.microsoft.com/office/word/2010/wordml">
               <w:rPr>
-                <w:rFonts w:ascii="Arial"/>
+                <w:rFonts w:ascii="DejaVu Sans"/>
                 <w:i w:val="false"/>
                 <w:b w:val="false"/>
                 <w:u w:val="none"/>
@@ -7966,7 +7966,7 @@
             </w:pPr>
             <w:r xmlns:w="http://schemas.openxmlformats.org/wordprocessingml/2006/main" xmlns:wp="http://schemas.openxmlformats.org/drawingml/2006/wordprocessingDrawing" xmlns:r="http://schemas.openxmlformats.org/officeDocument/2006/relationships" xmlns:w14="http://schemas.microsoft.com/office/word/2010/wordml">
               <w:rPr>
-                <w:rFonts w:ascii="Arial"/>
+                <w:rFonts w:ascii="DejaVu Sans"/>
                 <w:i w:val="false"/>
                 <w:b w:val="false"/>
                 <w:u w:val="none"/>
@@ -8010,7 +8010,7 @@
             </w:pPr>
             <w:r xmlns:w="http://schemas.openxmlformats.org/wordprocessingml/2006/main" xmlns:wp="http://schemas.openxmlformats.org/drawingml/2006/wordprocessingDrawing" xmlns:r="http://schemas.openxmlformats.org/officeDocument/2006/relationships" xmlns:w14="http://schemas.microsoft.com/office/word/2010/wordml">
               <w:rPr>
-                <w:rFonts w:ascii="Arial"/>
+                <w:rFonts w:ascii="DejaVu Sans"/>
                 <w:i w:val="false"/>
                 <w:b w:val="false"/>
                 <w:u w:val="none"/>
@@ -8054,7 +8054,7 @@
             </w:pPr>
             <w:r xmlns:w="http://schemas.openxmlformats.org/wordprocessingml/2006/main" xmlns:wp="http://schemas.openxmlformats.org/drawingml/2006/wordprocessingDrawing" xmlns:r="http://schemas.openxmlformats.org/officeDocument/2006/relationships" xmlns:w14="http://schemas.microsoft.com/office/word/2010/wordml">
               <w:rPr>
-                <w:rFonts w:ascii="Arial"/>
+                <w:rFonts w:ascii="DejaVu Sans"/>
                 <w:i w:val="false"/>
                 <w:b w:val="false"/>
                 <w:u w:val="none"/>
@@ -8098,7 +8098,7 @@
             </w:pPr>
             <w:r xmlns:w="http://schemas.openxmlformats.org/wordprocessingml/2006/main" xmlns:wp="http://schemas.openxmlformats.org/drawingml/2006/wordprocessingDrawing" xmlns:r="http://schemas.openxmlformats.org/officeDocument/2006/relationships" xmlns:w14="http://schemas.microsoft.com/office/word/2010/wordml">
               <w:rPr>
-                <w:rFonts w:ascii="Arial"/>
+                <w:rFonts w:ascii="DejaVu Sans"/>
                 <w:i w:val="false"/>
                 <w:b w:val="false"/>
                 <w:u w:val="none"/>
@@ -8142,7 +8142,7 @@
             </w:pPr>
             <w:r xmlns:w="http://schemas.openxmlformats.org/wordprocessingml/2006/main" xmlns:wp="http://schemas.openxmlformats.org/drawingml/2006/wordprocessingDrawing" xmlns:r="http://schemas.openxmlformats.org/officeDocument/2006/relationships" xmlns:w14="http://schemas.microsoft.com/office/word/2010/wordml">
               <w:rPr>
-                <w:rFonts w:ascii="Arial"/>
+                <w:rFonts w:ascii="DejaVu Sans"/>
                 <w:i w:val="false"/>
                 <w:b w:val="false"/>
                 <w:u w:val="none"/>
@@ -8186,7 +8186,7 @@
             </w:pPr>
             <w:r xmlns:w="http://schemas.openxmlformats.org/wordprocessingml/2006/main" xmlns:wp="http://schemas.openxmlformats.org/drawingml/2006/wordprocessingDrawing" xmlns:r="http://schemas.openxmlformats.org/officeDocument/2006/relationships" xmlns:w14="http://schemas.microsoft.com/office/word/2010/wordml">
               <w:rPr>
-                <w:rFonts w:ascii="Arial"/>
+                <w:rFonts w:ascii="DejaVu Sans"/>
                 <w:i w:val="false"/>
                 <w:b w:val="false"/>
                 <w:u w:val="none"/>
@@ -8198,7 +8198,7 @@
             </w:r>
             <w:r xmlns:w="http://schemas.openxmlformats.org/wordprocessingml/2006/main" xmlns:wp="http://schemas.openxmlformats.org/drawingml/2006/wordprocessingDrawing" xmlns:r="http://schemas.openxmlformats.org/officeDocument/2006/relationships" xmlns:w14="http://schemas.microsoft.com/office/word/2010/wordml">
               <w:rPr>
-                <w:rFonts w:ascii="Arial"/>
+                <w:rFonts w:ascii="DejaVu Sans"/>
                 <w:i w:val="false"/>
                 <w:b w:val="false"/>
                 <w:u w:val="none"/>
@@ -8210,7 +8210,7 @@
             </w:r>
             <w:r xmlns:w="http://schemas.openxmlformats.org/wordprocessingml/2006/main" xmlns:wp="http://schemas.openxmlformats.org/drawingml/2006/wordprocessingDrawing" xmlns:r="http://schemas.openxmlformats.org/officeDocument/2006/relationships" xmlns:w14="http://schemas.microsoft.com/office/word/2010/wordml">
               <w:rPr>
-                <w:rFonts w:ascii="Arial"/>
+                <w:rFonts w:ascii="DejaVu Sans"/>
                 <w:i w:val="false"/>
                 <w:b w:val="false"/>
                 <w:u w:val="none"/>
@@ -8254,7 +8254,7 @@
             </w:pPr>
             <w:r xmlns:w="http://schemas.openxmlformats.org/wordprocessingml/2006/main" xmlns:wp="http://schemas.openxmlformats.org/drawingml/2006/wordprocessingDrawing" xmlns:r="http://schemas.openxmlformats.org/officeDocument/2006/relationships" xmlns:w14="http://schemas.microsoft.com/office/word/2010/wordml">
               <w:rPr>
-                <w:rFonts w:ascii="Arial"/>
+                <w:rFonts w:ascii="DejaVu Sans"/>
                 <w:i w:val="false"/>
                 <w:b w:val="false"/>
                 <w:u w:val="none"/>
@@ -8305,7 +8305,7 @@
             </w:pPr>
             <w:r xmlns:w="http://schemas.openxmlformats.org/wordprocessingml/2006/main" xmlns:wp="http://schemas.openxmlformats.org/drawingml/2006/wordprocessingDrawing" xmlns:r="http://schemas.openxmlformats.org/officeDocument/2006/relationships" xmlns:w14="http://schemas.microsoft.com/office/word/2010/wordml">
               <w:rPr>
-                <w:rFonts w:ascii="Arial"/>
+                <w:rFonts w:ascii="DejaVu Sans"/>
                 <w:i w:val="false"/>
                 <w:b w:val="false"/>
                 <w:u w:val="none"/>
@@ -8349,7 +8349,7 @@
             </w:pPr>
             <w:r xmlns:w="http://schemas.openxmlformats.org/wordprocessingml/2006/main" xmlns:wp="http://schemas.openxmlformats.org/drawingml/2006/wordprocessingDrawing" xmlns:r="http://schemas.openxmlformats.org/officeDocument/2006/relationships" xmlns:w14="http://schemas.microsoft.com/office/word/2010/wordml">
               <w:rPr>
-                <w:rFonts w:ascii="Arial"/>
+                <w:rFonts w:ascii="DejaVu Sans"/>
                 <w:i w:val="false"/>
                 <w:b w:val="false"/>
                 <w:u w:val="none"/>
@@ -8393,7 +8393,7 @@
             </w:pPr>
             <w:r xmlns:w="http://schemas.openxmlformats.org/wordprocessingml/2006/main" xmlns:wp="http://schemas.openxmlformats.org/drawingml/2006/wordprocessingDrawing" xmlns:r="http://schemas.openxmlformats.org/officeDocument/2006/relationships" xmlns:w14="http://schemas.microsoft.com/office/word/2010/wordml">
               <w:rPr>
-                <w:rFonts w:ascii="Arial"/>
+                <w:rFonts w:ascii="DejaVu Sans"/>
                 <w:i w:val="false"/>
                 <w:b w:val="false"/>
                 <w:u w:val="none"/>
@@ -8437,7 +8437,7 @@
             </w:pPr>
             <w:r xmlns:w="http://schemas.openxmlformats.org/wordprocessingml/2006/main" xmlns:wp="http://schemas.openxmlformats.org/drawingml/2006/wordprocessingDrawing" xmlns:r="http://schemas.openxmlformats.org/officeDocument/2006/relationships" xmlns:w14="http://schemas.microsoft.com/office/word/2010/wordml">
               <w:rPr>
-                <w:rFonts w:ascii="Arial"/>
+                <w:rFonts w:ascii="DejaVu Sans"/>
                 <w:i w:val="false"/>
                 <w:b w:val="false"/>
                 <w:u w:val="none"/>
@@ -8481,7 +8481,7 @@
             </w:pPr>
             <w:r xmlns:w="http://schemas.openxmlformats.org/wordprocessingml/2006/main" xmlns:wp="http://schemas.openxmlformats.org/drawingml/2006/wordprocessingDrawing" xmlns:r="http://schemas.openxmlformats.org/officeDocument/2006/relationships" xmlns:w14="http://schemas.microsoft.com/office/word/2010/wordml">
               <w:rPr>
-                <w:rFonts w:ascii="Arial"/>
+                <w:rFonts w:ascii="DejaVu Sans"/>
                 <w:i w:val="false"/>
                 <w:b w:val="false"/>
                 <w:u w:val="none"/>
@@ -8525,7 +8525,7 @@
             </w:pPr>
             <w:r xmlns:w="http://schemas.openxmlformats.org/wordprocessingml/2006/main" xmlns:wp="http://schemas.openxmlformats.org/drawingml/2006/wordprocessingDrawing" xmlns:r="http://schemas.openxmlformats.org/officeDocument/2006/relationships" xmlns:w14="http://schemas.microsoft.com/office/word/2010/wordml">
               <w:rPr>
-                <w:rFonts w:ascii="Arial"/>
+                <w:rFonts w:ascii="DejaVu Sans"/>
                 <w:i w:val="false"/>
                 <w:b w:val="false"/>
                 <w:u w:val="none"/>
@@ -8569,7 +8569,7 @@
             </w:pPr>
             <w:r xmlns:w="http://schemas.openxmlformats.org/wordprocessingml/2006/main" xmlns:wp="http://schemas.openxmlformats.org/drawingml/2006/wordprocessingDrawing" xmlns:r="http://schemas.openxmlformats.org/officeDocument/2006/relationships" xmlns:w14="http://schemas.microsoft.com/office/word/2010/wordml">
               <w:rPr>
-                <w:rFonts w:ascii="Arial"/>
+                <w:rFonts w:ascii="DejaVu Sans"/>
                 <w:i w:val="false"/>
                 <w:b w:val="false"/>
                 <w:u w:val="none"/>
@@ -8613,7 +8613,7 @@
             </w:pPr>
             <w:r xmlns:w="http://schemas.openxmlformats.org/wordprocessingml/2006/main" xmlns:wp="http://schemas.openxmlformats.org/drawingml/2006/wordprocessingDrawing" xmlns:r="http://schemas.openxmlformats.org/officeDocument/2006/relationships" xmlns:w14="http://schemas.microsoft.com/office/word/2010/wordml">
               <w:rPr>
-                <w:rFonts w:ascii="Arial"/>
+                <w:rFonts w:ascii="DejaVu Sans"/>
                 <w:i w:val="false"/>
                 <w:b w:val="false"/>
                 <w:u w:val="none"/>
@@ -8657,7 +8657,7 @@
             </w:pPr>
             <w:r xmlns:w="http://schemas.openxmlformats.org/wordprocessingml/2006/main" xmlns:wp="http://schemas.openxmlformats.org/drawingml/2006/wordprocessingDrawing" xmlns:r="http://schemas.openxmlformats.org/officeDocument/2006/relationships" xmlns:w14="http://schemas.microsoft.com/office/word/2010/wordml">
               <w:rPr>
-                <w:rFonts w:ascii="Arial"/>
+                <w:rFonts w:ascii="DejaVu Sans"/>
                 <w:i w:val="false"/>
                 <w:b w:val="false"/>
                 <w:u w:val="none"/>
@@ -8701,7 +8701,7 @@
             </w:pPr>
             <w:r xmlns:w="http://schemas.openxmlformats.org/wordprocessingml/2006/main" xmlns:wp="http://schemas.openxmlformats.org/drawingml/2006/wordprocessingDrawing" xmlns:r="http://schemas.openxmlformats.org/officeDocument/2006/relationships" xmlns:w14="http://schemas.microsoft.com/office/word/2010/wordml">
               <w:rPr>
-                <w:rFonts w:ascii="Arial"/>
+                <w:rFonts w:ascii="DejaVu Sans"/>
                 <w:i w:val="false"/>
                 <w:b w:val="false"/>
                 <w:u w:val="none"/>
@@ -8745,7 +8745,7 @@
             </w:pPr>
             <w:r xmlns:w="http://schemas.openxmlformats.org/wordprocessingml/2006/main" xmlns:wp="http://schemas.openxmlformats.org/drawingml/2006/wordprocessingDrawing" xmlns:r="http://schemas.openxmlformats.org/officeDocument/2006/relationships" xmlns:w14="http://schemas.microsoft.com/office/word/2010/wordml">
               <w:rPr>
-                <w:rFonts w:ascii="Arial"/>
+                <w:rFonts w:ascii="DejaVu Sans"/>
                 <w:i w:val="false"/>
                 <w:b w:val="false"/>
                 <w:u w:val="none"/>
@@ -8789,7 +8789,7 @@
             </w:pPr>
             <w:r xmlns:w="http://schemas.openxmlformats.org/wordprocessingml/2006/main" xmlns:wp="http://schemas.openxmlformats.org/drawingml/2006/wordprocessingDrawing" xmlns:r="http://schemas.openxmlformats.org/officeDocument/2006/relationships" xmlns:w14="http://schemas.microsoft.com/office/word/2010/wordml">
               <w:rPr>
-                <w:rFonts w:ascii="Arial"/>
+                <w:rFonts w:ascii="DejaVu Sans"/>
                 <w:i w:val="false"/>
                 <w:b w:val="false"/>
                 <w:u w:val="none"/>
@@ -8841,7 +8841,7 @@
             </w:pPr>
             <w:r xmlns:w="http://schemas.openxmlformats.org/wordprocessingml/2006/main" xmlns:wp="http://schemas.openxmlformats.org/drawingml/2006/wordprocessingDrawing" xmlns:r="http://schemas.openxmlformats.org/officeDocument/2006/relationships" xmlns:w14="http://schemas.microsoft.com/office/word/2010/wordml">
               <w:rPr>
-                <w:rFonts w:ascii="Arial"/>
+                <w:rFonts w:ascii="DejaVu Sans"/>
                 <w:i w:val="false"/>
                 <w:b w:val="false"/>
                 <w:u w:val="none"/>
@@ -8854,7 +8854,7 @@
             </w:r>
             <w:r xmlns:w="http://schemas.openxmlformats.org/wordprocessingml/2006/main" xmlns:wp="http://schemas.openxmlformats.org/drawingml/2006/wordprocessingDrawing" xmlns:r="http://schemas.openxmlformats.org/officeDocument/2006/relationships" xmlns:w14="http://schemas.microsoft.com/office/word/2010/wordml">
               <w:rPr>
-                <w:rFonts w:ascii="Arial"/>
+                <w:rFonts w:ascii="DejaVu Sans"/>
                 <w:i w:val="false"/>
                 <w:b w:val="false"/>
                 <w:u w:val="none"/>
@@ -8873,8 +8873,8 @@
         <w:br w:type="page"/>
       </w:r>
     </w:p>
-    <w:bookmarkEnd w:id="47"/>
-    <w:bookmarkStart w:id="48" w:name="Xd010c138035f55f6d7176424f2e6a9f03a213c5"/>
+    <w:bookmarkEnd w:id="61"/>
+    <w:bookmarkStart w:id="62" w:name="Xd010c138035f55f6d7176424f2e6a9f03a213c5"/>
     <w:p>
       <w:pPr>
         <w:pStyle w:val="Heading3"/>
@@ -8951,7 +8951,7 @@
             </w:pPr>
             <w:r xmlns:w="http://schemas.openxmlformats.org/wordprocessingml/2006/main" xmlns:wp="http://schemas.openxmlformats.org/drawingml/2006/wordprocessingDrawing" xmlns:r="http://schemas.openxmlformats.org/officeDocument/2006/relationships" xmlns:w14="http://schemas.microsoft.com/office/word/2010/wordml">
               <w:rPr>
-                <w:rFonts w:ascii="Arial"/>
+                <w:rFonts w:ascii="DejaVu Sans"/>
                 <w:i w:val="false"/>
                 <w:b w:val="false"/>
                 <w:u w:val="none"/>
@@ -8996,7 +8996,7 @@
             </w:pPr>
             <w:r xmlns:w="http://schemas.openxmlformats.org/wordprocessingml/2006/main" xmlns:wp="http://schemas.openxmlformats.org/drawingml/2006/wordprocessingDrawing" xmlns:r="http://schemas.openxmlformats.org/officeDocument/2006/relationships" xmlns:w14="http://schemas.microsoft.com/office/word/2010/wordml">
               <w:rPr>
-                <w:rFonts w:ascii="Arial"/>
+                <w:rFonts w:ascii="DejaVu Sans"/>
                 <w:i w:val="false"/>
                 <w:b w:val="false"/>
                 <w:u w:val="none"/>
@@ -9041,7 +9041,7 @@
             </w:pPr>
             <w:r xmlns:w="http://schemas.openxmlformats.org/wordprocessingml/2006/main" xmlns:wp="http://schemas.openxmlformats.org/drawingml/2006/wordprocessingDrawing" xmlns:r="http://schemas.openxmlformats.org/officeDocument/2006/relationships" xmlns:w14="http://schemas.microsoft.com/office/word/2010/wordml">
               <w:rPr>
-                <w:rFonts w:ascii="Arial"/>
+                <w:rFonts w:ascii="DejaVu Sans"/>
                 <w:i w:val="false"/>
                 <w:b w:val="false"/>
                 <w:u w:val="none"/>
@@ -9093,7 +9093,7 @@
             </w:pPr>
             <w:r xmlns:w="http://schemas.openxmlformats.org/wordprocessingml/2006/main" xmlns:wp="http://schemas.openxmlformats.org/drawingml/2006/wordprocessingDrawing" xmlns:r="http://schemas.openxmlformats.org/officeDocument/2006/relationships" xmlns:w14="http://schemas.microsoft.com/office/word/2010/wordml">
               <w:rPr>
-                <w:rFonts w:ascii="Arial"/>
+                <w:rFonts w:ascii="DejaVu Sans"/>
                 <w:i w:val="false"/>
                 <w:b w:val="false"/>
                 <w:u w:val="none"/>
@@ -9137,7 +9137,7 @@
             </w:pPr>
             <w:r xmlns:w="http://schemas.openxmlformats.org/wordprocessingml/2006/main" xmlns:wp="http://schemas.openxmlformats.org/drawingml/2006/wordprocessingDrawing" xmlns:r="http://schemas.openxmlformats.org/officeDocument/2006/relationships" xmlns:w14="http://schemas.microsoft.com/office/word/2010/wordml">
               <w:rPr>
-                <w:rFonts w:ascii="Arial"/>
+                <w:rFonts w:ascii="DejaVu Sans"/>
                 <w:i w:val="false"/>
                 <w:b w:val="false"/>
                 <w:u w:val="none"/>
@@ -9181,7 +9181,7 @@
             </w:pPr>
             <w:r xmlns:w="http://schemas.openxmlformats.org/wordprocessingml/2006/main" xmlns:wp="http://schemas.openxmlformats.org/drawingml/2006/wordprocessingDrawing" xmlns:r="http://schemas.openxmlformats.org/officeDocument/2006/relationships" xmlns:w14="http://schemas.microsoft.com/office/word/2010/wordml">
               <w:rPr>
-                <w:rFonts w:ascii="Arial"/>
+                <w:rFonts w:ascii="DejaVu Sans"/>
                 <w:i w:val="false"/>
                 <w:b w:val="false"/>
                 <w:u w:val="none"/>
@@ -9225,7 +9225,7 @@
             </w:pPr>
             <w:r xmlns:w="http://schemas.openxmlformats.org/wordprocessingml/2006/main" xmlns:wp="http://schemas.openxmlformats.org/drawingml/2006/wordprocessingDrawing" xmlns:r="http://schemas.openxmlformats.org/officeDocument/2006/relationships" xmlns:w14="http://schemas.microsoft.com/office/word/2010/wordml">
               <w:rPr>
-                <w:rFonts w:ascii="Arial"/>
+                <w:rFonts w:ascii="DejaVu Sans"/>
                 <w:i w:val="false"/>
                 <w:b w:val="false"/>
                 <w:u w:val="none"/>
@@ -9269,7 +9269,7 @@
             </w:pPr>
             <w:r xmlns:w="http://schemas.openxmlformats.org/wordprocessingml/2006/main" xmlns:wp="http://schemas.openxmlformats.org/drawingml/2006/wordprocessingDrawing" xmlns:r="http://schemas.openxmlformats.org/officeDocument/2006/relationships" xmlns:w14="http://schemas.microsoft.com/office/word/2010/wordml">
               <w:rPr>
-                <w:rFonts w:ascii="Arial"/>
+                <w:rFonts w:ascii="DejaVu Sans"/>
                 <w:i w:val="false"/>
                 <w:b w:val="false"/>
                 <w:u w:val="none"/>
@@ -9313,7 +9313,7 @@
             </w:pPr>
             <w:r xmlns:w="http://schemas.openxmlformats.org/wordprocessingml/2006/main" xmlns:wp="http://schemas.openxmlformats.org/drawingml/2006/wordprocessingDrawing" xmlns:r="http://schemas.openxmlformats.org/officeDocument/2006/relationships" xmlns:w14="http://schemas.microsoft.com/office/word/2010/wordml">
               <w:rPr>
-                <w:rFonts w:ascii="Arial"/>
+                <w:rFonts w:ascii="DejaVu Sans"/>
                 <w:i w:val="false"/>
                 <w:b w:val="false"/>
                 <w:u w:val="none"/>
@@ -9364,7 +9364,7 @@
             </w:pPr>
             <w:r xmlns:w="http://schemas.openxmlformats.org/wordprocessingml/2006/main" xmlns:wp="http://schemas.openxmlformats.org/drawingml/2006/wordprocessingDrawing" xmlns:r="http://schemas.openxmlformats.org/officeDocument/2006/relationships" xmlns:w14="http://schemas.microsoft.com/office/word/2010/wordml">
               <w:rPr>
-                <w:rFonts w:ascii="Arial"/>
+                <w:rFonts w:ascii="DejaVu Sans"/>
                 <w:i w:val="false"/>
                 <w:b w:val="false"/>
                 <w:u w:val="none"/>
@@ -9376,7 +9376,7 @@
             </w:r>
             <w:r xmlns:w="http://schemas.openxmlformats.org/wordprocessingml/2006/main" xmlns:wp="http://schemas.openxmlformats.org/drawingml/2006/wordprocessingDrawing" xmlns:r="http://schemas.openxmlformats.org/officeDocument/2006/relationships" xmlns:w14="http://schemas.microsoft.com/office/word/2010/wordml">
               <w:rPr>
-                <w:rFonts w:ascii="Arial"/>
+                <w:rFonts w:ascii="DejaVu Sans"/>
                 <w:i w:val="false"/>
                 <w:b w:val="false"/>
                 <w:u w:val="none"/>
@@ -9421,7 +9421,7 @@
             </w:pPr>
             <w:r xmlns:w="http://schemas.openxmlformats.org/wordprocessingml/2006/main" xmlns:wp="http://schemas.openxmlformats.org/drawingml/2006/wordprocessingDrawing" xmlns:r="http://schemas.openxmlformats.org/officeDocument/2006/relationships" xmlns:w14="http://schemas.microsoft.com/office/word/2010/wordml">
               <w:rPr>
-                <w:rFonts w:ascii="Arial"/>
+                <w:rFonts w:ascii="DejaVu Sans"/>
                 <w:i w:val="false"/>
                 <w:b w:val="false"/>
                 <w:u w:val="none"/>
@@ -9465,7 +9465,7 @@
             </w:pPr>
             <w:r xmlns:w="http://schemas.openxmlformats.org/wordprocessingml/2006/main" xmlns:wp="http://schemas.openxmlformats.org/drawingml/2006/wordprocessingDrawing" xmlns:r="http://schemas.openxmlformats.org/officeDocument/2006/relationships" xmlns:w14="http://schemas.microsoft.com/office/word/2010/wordml">
               <w:rPr>
-                <w:rFonts w:ascii="Arial"/>
+                <w:rFonts w:ascii="DejaVu Sans"/>
                 <w:i w:val="false"/>
                 <w:b w:val="false"/>
                 <w:u w:val="none"/>
@@ -9477,7 +9477,7 @@
             </w:r>
             <w:r xmlns:w="http://schemas.openxmlformats.org/wordprocessingml/2006/main" xmlns:wp="http://schemas.openxmlformats.org/drawingml/2006/wordprocessingDrawing" xmlns:r="http://schemas.openxmlformats.org/officeDocument/2006/relationships" xmlns:w14="http://schemas.microsoft.com/office/word/2010/wordml">
               <w:rPr>
-                <w:rFonts w:ascii="Arial"/>
+                <w:rFonts w:ascii="DejaVu Sans"/>
                 <w:i w:val="false"/>
                 <w:b w:val="false"/>
                 <w:u w:val="none"/>
@@ -9489,15 +9489,15 @@
             </w:r>
             <w:r xmlns:w="http://schemas.openxmlformats.org/wordprocessingml/2006/main" xmlns:wp="http://schemas.openxmlformats.org/drawingml/2006/wordprocessingDrawing" xmlns:r="http://schemas.openxmlformats.org/officeDocument/2006/relationships" xmlns:w14="http://schemas.microsoft.com/office/word/2010/wordml">
               <w:rPr>
-                <w:rFonts w:ascii="Arial"/>
-                <w:i w:val="false"/>
-                <w:b w:val="false"/>
-                <w:u w:val="none"/>
-                <w:sz w:val="16"/>
-                <w:szCs w:val="16"/>
-                <w:color w:val="000000"/>
-              </w:rPr>
-              <w:t xml:space="preserve">(0.092, 0.723)</w:t>
+                <w:rFonts w:ascii="DejaVu Sans"/>
+                <w:i w:val="false"/>
+                <w:b w:val="false"/>
+                <w:u w:val="none"/>
+                <w:sz w:val="16"/>
+                <w:szCs w:val="16"/>
+                <w:color w:val="000000"/>
+              </w:rPr>
+              <w:t xml:space="preserve">(0.092, 0.724)</w:t>
             </w:r>
           </w:p>
         </w:tc>
@@ -9533,7 +9533,7 @@
             </w:pPr>
             <w:r xmlns:w="http://schemas.openxmlformats.org/wordprocessingml/2006/main" xmlns:wp="http://schemas.openxmlformats.org/drawingml/2006/wordprocessingDrawing" xmlns:r="http://schemas.openxmlformats.org/officeDocument/2006/relationships" xmlns:w14="http://schemas.microsoft.com/office/word/2010/wordml">
               <w:rPr>
-                <w:rFonts w:ascii="Arial"/>
+                <w:rFonts w:ascii="DejaVu Sans"/>
                 <w:i w:val="false"/>
                 <w:b w:val="false"/>
                 <w:u w:val="none"/>
@@ -9577,7 +9577,7 @@
             </w:pPr>
             <w:r xmlns:w="http://schemas.openxmlformats.org/wordprocessingml/2006/main" xmlns:wp="http://schemas.openxmlformats.org/drawingml/2006/wordprocessingDrawing" xmlns:r="http://schemas.openxmlformats.org/officeDocument/2006/relationships" xmlns:w14="http://schemas.microsoft.com/office/word/2010/wordml">
               <w:rPr>
-                <w:rFonts w:ascii="Arial"/>
+                <w:rFonts w:ascii="DejaVu Sans"/>
                 <w:i w:val="false"/>
                 <w:b w:val="false"/>
                 <w:u w:val="none"/>
@@ -9589,7 +9589,7 @@
             </w:r>
             <w:r xmlns:w="http://schemas.openxmlformats.org/wordprocessingml/2006/main" xmlns:wp="http://schemas.openxmlformats.org/drawingml/2006/wordprocessingDrawing" xmlns:r="http://schemas.openxmlformats.org/officeDocument/2006/relationships" xmlns:w14="http://schemas.microsoft.com/office/word/2010/wordml">
               <w:rPr>
-                <w:rFonts w:ascii="Arial"/>
+                <w:rFonts w:ascii="DejaVu Sans"/>
                 <w:i w:val="false"/>
                 <w:b w:val="false"/>
                 <w:u w:val="none"/>
@@ -9601,15 +9601,15 @@
             </w:r>
             <w:r xmlns:w="http://schemas.openxmlformats.org/wordprocessingml/2006/main" xmlns:wp="http://schemas.openxmlformats.org/drawingml/2006/wordprocessingDrawing" xmlns:r="http://schemas.openxmlformats.org/officeDocument/2006/relationships" xmlns:w14="http://schemas.microsoft.com/office/word/2010/wordml">
               <w:rPr>
-                <w:rFonts w:ascii="Arial"/>
-                <w:i w:val="false"/>
-                <w:b w:val="false"/>
-                <w:u w:val="none"/>
-                <w:sz w:val="16"/>
-                <w:szCs w:val="16"/>
-                <w:color w:val="000000"/>
-              </w:rPr>
-              <w:t xml:space="preserve">(-0.258, 0.212)</w:t>
+                <w:rFonts w:ascii="DejaVu Sans"/>
+                <w:i w:val="false"/>
+                <w:b w:val="false"/>
+                <w:u w:val="none"/>
+                <w:sz w:val="16"/>
+                <w:szCs w:val="16"/>
+                <w:color w:val="000000"/>
+              </w:rPr>
+              <w:t xml:space="preserve">(-0.258, 0.211)</w:t>
             </w:r>
           </w:p>
         </w:tc>
@@ -9645,7 +9645,7 @@
             </w:pPr>
             <w:r xmlns:w="http://schemas.openxmlformats.org/wordprocessingml/2006/main" xmlns:wp="http://schemas.openxmlformats.org/drawingml/2006/wordprocessingDrawing" xmlns:r="http://schemas.openxmlformats.org/officeDocument/2006/relationships" xmlns:w14="http://schemas.microsoft.com/office/word/2010/wordml">
               <w:rPr>
-                <w:rFonts w:ascii="Arial"/>
+                <w:rFonts w:ascii="DejaVu Sans"/>
                 <w:i w:val="false"/>
                 <w:b w:val="false"/>
                 <w:u w:val="none"/>
@@ -9696,7 +9696,7 @@
             </w:pPr>
             <w:r xmlns:w="http://schemas.openxmlformats.org/wordprocessingml/2006/main" xmlns:wp="http://schemas.openxmlformats.org/drawingml/2006/wordprocessingDrawing" xmlns:r="http://schemas.openxmlformats.org/officeDocument/2006/relationships" xmlns:w14="http://schemas.microsoft.com/office/word/2010/wordml">
               <w:rPr>
-                <w:rFonts w:ascii="Arial"/>
+                <w:rFonts w:ascii="DejaVu Sans"/>
                 <w:i w:val="false"/>
                 <w:b w:val="false"/>
                 <w:u w:val="none"/>
@@ -9740,7 +9740,7 @@
             </w:pPr>
             <w:r xmlns:w="http://schemas.openxmlformats.org/wordprocessingml/2006/main" xmlns:wp="http://schemas.openxmlformats.org/drawingml/2006/wordprocessingDrawing" xmlns:r="http://schemas.openxmlformats.org/officeDocument/2006/relationships" xmlns:w14="http://schemas.microsoft.com/office/word/2010/wordml">
               <w:rPr>
-                <w:rFonts w:ascii="Arial"/>
+                <w:rFonts w:ascii="DejaVu Sans"/>
                 <w:i w:val="false"/>
                 <w:b w:val="false"/>
                 <w:u w:val="none"/>
@@ -9784,7 +9784,7 @@
             </w:pPr>
             <w:r xmlns:w="http://schemas.openxmlformats.org/wordprocessingml/2006/main" xmlns:wp="http://schemas.openxmlformats.org/drawingml/2006/wordprocessingDrawing" xmlns:r="http://schemas.openxmlformats.org/officeDocument/2006/relationships" xmlns:w14="http://schemas.microsoft.com/office/word/2010/wordml">
               <w:rPr>
-                <w:rFonts w:ascii="Arial"/>
+                <w:rFonts w:ascii="DejaVu Sans"/>
                 <w:i w:val="false"/>
                 <w:b w:val="false"/>
                 <w:u w:val="none"/>
@@ -9796,7 +9796,7 @@
             </w:r>
             <w:r xmlns:w="http://schemas.openxmlformats.org/wordprocessingml/2006/main" xmlns:wp="http://schemas.openxmlformats.org/drawingml/2006/wordprocessingDrawing" xmlns:r="http://schemas.openxmlformats.org/officeDocument/2006/relationships" xmlns:w14="http://schemas.microsoft.com/office/word/2010/wordml">
               <w:rPr>
-                <w:rFonts w:ascii="Arial"/>
+                <w:rFonts w:ascii="DejaVu Sans"/>
                 <w:i w:val="false"/>
                 <w:b w:val="false"/>
                 <w:u w:val="none"/>
@@ -9808,7 +9808,7 @@
             </w:r>
             <w:r xmlns:w="http://schemas.openxmlformats.org/wordprocessingml/2006/main" xmlns:wp="http://schemas.openxmlformats.org/drawingml/2006/wordprocessingDrawing" xmlns:r="http://schemas.openxmlformats.org/officeDocument/2006/relationships" xmlns:w14="http://schemas.microsoft.com/office/word/2010/wordml">
               <w:rPr>
-                <w:rFonts w:ascii="Arial"/>
+                <w:rFonts w:ascii="DejaVu Sans"/>
                 <w:i w:val="false"/>
                 <w:b w:val="false"/>
                 <w:u w:val="none"/>
@@ -9852,7 +9852,7 @@
             </w:pPr>
             <w:r xmlns:w="http://schemas.openxmlformats.org/wordprocessingml/2006/main" xmlns:wp="http://schemas.openxmlformats.org/drawingml/2006/wordprocessingDrawing" xmlns:r="http://schemas.openxmlformats.org/officeDocument/2006/relationships" xmlns:w14="http://schemas.microsoft.com/office/word/2010/wordml">
               <w:rPr>
-                <w:rFonts w:ascii="Arial"/>
+                <w:rFonts w:ascii="DejaVu Sans"/>
                 <w:i w:val="false"/>
                 <w:b w:val="false"/>
                 <w:u w:val="none"/>
@@ -9896,7 +9896,7 @@
             </w:pPr>
             <w:r xmlns:w="http://schemas.openxmlformats.org/wordprocessingml/2006/main" xmlns:wp="http://schemas.openxmlformats.org/drawingml/2006/wordprocessingDrawing" xmlns:r="http://schemas.openxmlformats.org/officeDocument/2006/relationships" xmlns:w14="http://schemas.microsoft.com/office/word/2010/wordml">
               <w:rPr>
-                <w:rFonts w:ascii="Arial"/>
+                <w:rFonts w:ascii="DejaVu Sans"/>
                 <w:i w:val="false"/>
                 <w:b w:val="false"/>
                 <w:u w:val="none"/>
@@ -9908,7 +9908,7 @@
             </w:r>
             <w:r xmlns:w="http://schemas.openxmlformats.org/wordprocessingml/2006/main" xmlns:wp="http://schemas.openxmlformats.org/drawingml/2006/wordprocessingDrawing" xmlns:r="http://schemas.openxmlformats.org/officeDocument/2006/relationships" xmlns:w14="http://schemas.microsoft.com/office/word/2010/wordml">
               <w:rPr>
-                <w:rFonts w:ascii="Arial"/>
+                <w:rFonts w:ascii="DejaVu Sans"/>
                 <w:i w:val="false"/>
                 <w:b w:val="false"/>
                 <w:u w:val="none"/>
@@ -9920,7 +9920,7 @@
             </w:r>
             <w:r xmlns:w="http://schemas.openxmlformats.org/wordprocessingml/2006/main" xmlns:wp="http://schemas.openxmlformats.org/drawingml/2006/wordprocessingDrawing" xmlns:r="http://schemas.openxmlformats.org/officeDocument/2006/relationships" xmlns:w14="http://schemas.microsoft.com/office/word/2010/wordml">
               <w:rPr>
-                <w:rFonts w:ascii="Arial"/>
+                <w:rFonts w:ascii="DejaVu Sans"/>
                 <w:i w:val="false"/>
                 <w:b w:val="false"/>
                 <w:u w:val="none"/>
@@ -9964,7 +9964,7 @@
             </w:pPr>
             <w:r xmlns:w="http://schemas.openxmlformats.org/wordprocessingml/2006/main" xmlns:wp="http://schemas.openxmlformats.org/drawingml/2006/wordprocessingDrawing" xmlns:r="http://schemas.openxmlformats.org/officeDocument/2006/relationships" xmlns:w14="http://schemas.microsoft.com/office/word/2010/wordml">
               <w:rPr>
-                <w:rFonts w:ascii="Arial"/>
+                <w:rFonts w:ascii="DejaVu Sans"/>
                 <w:i w:val="false"/>
                 <w:b w:val="false"/>
                 <w:u w:val="none"/>
@@ -10015,7 +10015,7 @@
             </w:pPr>
             <w:r xmlns:w="http://schemas.openxmlformats.org/wordprocessingml/2006/main" xmlns:wp="http://schemas.openxmlformats.org/drawingml/2006/wordprocessingDrawing" xmlns:r="http://schemas.openxmlformats.org/officeDocument/2006/relationships" xmlns:w14="http://schemas.microsoft.com/office/word/2010/wordml">
               <w:rPr>
-                <w:rFonts w:ascii="Arial"/>
+                <w:rFonts w:ascii="DejaVu Sans"/>
                 <w:i w:val="false"/>
                 <w:b w:val="false"/>
                 <w:u w:val="none"/>
@@ -10059,7 +10059,7 @@
             </w:pPr>
             <w:r xmlns:w="http://schemas.openxmlformats.org/wordprocessingml/2006/main" xmlns:wp="http://schemas.openxmlformats.org/drawingml/2006/wordprocessingDrawing" xmlns:r="http://schemas.openxmlformats.org/officeDocument/2006/relationships" xmlns:w14="http://schemas.microsoft.com/office/word/2010/wordml">
               <w:rPr>
-                <w:rFonts w:ascii="Arial"/>
+                <w:rFonts w:ascii="DejaVu Sans"/>
                 <w:i w:val="false"/>
                 <w:b w:val="false"/>
                 <w:u w:val="none"/>
@@ -10103,7 +10103,7 @@
             </w:pPr>
             <w:r xmlns:w="http://schemas.openxmlformats.org/wordprocessingml/2006/main" xmlns:wp="http://schemas.openxmlformats.org/drawingml/2006/wordprocessingDrawing" xmlns:r="http://schemas.openxmlformats.org/officeDocument/2006/relationships" xmlns:w14="http://schemas.microsoft.com/office/word/2010/wordml">
               <w:rPr>
-                <w:rFonts w:ascii="Arial"/>
+                <w:rFonts w:ascii="DejaVu Sans"/>
                 <w:i w:val="false"/>
                 <w:b w:val="false"/>
                 <w:u w:val="none"/>
@@ -10115,7 +10115,7 @@
             </w:r>
             <w:r xmlns:w="http://schemas.openxmlformats.org/wordprocessingml/2006/main" xmlns:wp="http://schemas.openxmlformats.org/drawingml/2006/wordprocessingDrawing" xmlns:r="http://schemas.openxmlformats.org/officeDocument/2006/relationships" xmlns:w14="http://schemas.microsoft.com/office/word/2010/wordml">
               <w:rPr>
-                <w:rFonts w:ascii="Arial"/>
+                <w:rFonts w:ascii="DejaVu Sans"/>
                 <w:i w:val="false"/>
                 <w:b w:val="false"/>
                 <w:u w:val="none"/>
@@ -10127,7 +10127,7 @@
             </w:r>
             <w:r xmlns:w="http://schemas.openxmlformats.org/wordprocessingml/2006/main" xmlns:wp="http://schemas.openxmlformats.org/drawingml/2006/wordprocessingDrawing" xmlns:r="http://schemas.openxmlformats.org/officeDocument/2006/relationships" xmlns:w14="http://schemas.microsoft.com/office/word/2010/wordml">
               <w:rPr>
-                <w:rFonts w:ascii="Arial"/>
+                <w:rFonts w:ascii="DejaVu Sans"/>
                 <w:i w:val="false"/>
                 <w:b w:val="false"/>
                 <w:u w:val="none"/>
@@ -10171,7 +10171,7 @@
             </w:pPr>
             <w:r xmlns:w="http://schemas.openxmlformats.org/wordprocessingml/2006/main" xmlns:wp="http://schemas.openxmlformats.org/drawingml/2006/wordprocessingDrawing" xmlns:r="http://schemas.openxmlformats.org/officeDocument/2006/relationships" xmlns:w14="http://schemas.microsoft.com/office/word/2010/wordml">
               <w:rPr>
-                <w:rFonts w:ascii="Arial"/>
+                <w:rFonts w:ascii="DejaVu Sans"/>
                 <w:i w:val="false"/>
                 <w:b w:val="false"/>
                 <w:u w:val="none"/>
@@ -10215,7 +10215,7 @@
             </w:pPr>
             <w:r xmlns:w="http://schemas.openxmlformats.org/wordprocessingml/2006/main" xmlns:wp="http://schemas.openxmlformats.org/drawingml/2006/wordprocessingDrawing" xmlns:r="http://schemas.openxmlformats.org/officeDocument/2006/relationships" xmlns:w14="http://schemas.microsoft.com/office/word/2010/wordml">
               <w:rPr>
-                <w:rFonts w:ascii="Arial"/>
+                <w:rFonts w:ascii="DejaVu Sans"/>
                 <w:i w:val="false"/>
                 <w:b w:val="false"/>
                 <w:u w:val="none"/>
@@ -10227,7 +10227,7 @@
             </w:r>
             <w:r xmlns:w="http://schemas.openxmlformats.org/wordprocessingml/2006/main" xmlns:wp="http://schemas.openxmlformats.org/drawingml/2006/wordprocessingDrawing" xmlns:r="http://schemas.openxmlformats.org/officeDocument/2006/relationships" xmlns:w14="http://schemas.microsoft.com/office/word/2010/wordml">
               <w:rPr>
-                <w:rFonts w:ascii="Arial"/>
+                <w:rFonts w:ascii="DejaVu Sans"/>
                 <w:i w:val="false"/>
                 <w:b w:val="false"/>
                 <w:u w:val="none"/>
@@ -10239,7 +10239,7 @@
             </w:r>
             <w:r xmlns:w="http://schemas.openxmlformats.org/wordprocessingml/2006/main" xmlns:wp="http://schemas.openxmlformats.org/drawingml/2006/wordprocessingDrawing" xmlns:r="http://schemas.openxmlformats.org/officeDocument/2006/relationships" xmlns:w14="http://schemas.microsoft.com/office/word/2010/wordml">
               <w:rPr>
-                <w:rFonts w:ascii="Arial"/>
+                <w:rFonts w:ascii="DejaVu Sans"/>
                 <w:i w:val="false"/>
                 <w:b w:val="false"/>
                 <w:u w:val="none"/>
@@ -10283,7 +10283,7 @@
             </w:pPr>
             <w:r xmlns:w="http://schemas.openxmlformats.org/wordprocessingml/2006/main" xmlns:wp="http://schemas.openxmlformats.org/drawingml/2006/wordprocessingDrawing" xmlns:r="http://schemas.openxmlformats.org/officeDocument/2006/relationships" xmlns:w14="http://schemas.microsoft.com/office/word/2010/wordml">
               <w:rPr>
-                <w:rFonts w:ascii="Arial"/>
+                <w:rFonts w:ascii="DejaVu Sans"/>
                 <w:i w:val="false"/>
                 <w:b w:val="false"/>
                 <w:u w:val="none"/>
@@ -10335,7 +10335,7 @@
             </w:pPr>
             <w:r xmlns:w="http://schemas.openxmlformats.org/wordprocessingml/2006/main" xmlns:wp="http://schemas.openxmlformats.org/drawingml/2006/wordprocessingDrawing" xmlns:r="http://schemas.openxmlformats.org/officeDocument/2006/relationships" xmlns:w14="http://schemas.microsoft.com/office/word/2010/wordml">
               <w:rPr>
-                <w:rFonts w:ascii="Arial"/>
+                <w:rFonts w:ascii="DejaVu Sans"/>
                 <w:i w:val="false"/>
                 <w:b w:val="false"/>
                 <w:u w:val="none"/>
@@ -10348,7 +10348,7 @@
             </w:r>
             <w:r xmlns:w="http://schemas.openxmlformats.org/wordprocessingml/2006/main" xmlns:wp="http://schemas.openxmlformats.org/drawingml/2006/wordprocessingDrawing" xmlns:r="http://schemas.openxmlformats.org/officeDocument/2006/relationships" xmlns:w14="http://schemas.microsoft.com/office/word/2010/wordml">
               <w:rPr>
-                <w:rFonts w:ascii="Arial"/>
+                <w:rFonts w:ascii="DejaVu Sans"/>
                 <w:i w:val="false"/>
                 <w:b w:val="false"/>
                 <w:u w:val="none"/>
@@ -10362,10 +10362,10 @@
         </w:tc>
       </w:tr>
     </w:tbl>
-    <w:bookmarkEnd w:id="48"/>
-    <w:bookmarkEnd w:id="49"/>
-    <w:bookmarkEnd w:id="50"/>
-    <w:bookmarkStart w:id="70" w:name="references"/>
+    <w:bookmarkEnd w:id="62"/>
+    <w:bookmarkEnd w:id="63"/>
+    <w:bookmarkEnd w:id="64"/>
+    <w:bookmarkStart w:id="84" w:name="references"/>
     <w:p>
       <w:pPr>
         <w:pStyle w:val="Heading1"/>
@@ -10383,8 +10383,8 @@
         <w:t xml:space="preserve">References</w:t>
       </w:r>
     </w:p>
-    <w:bookmarkStart w:id="69" w:name="refs"/>
-    <w:bookmarkStart w:id="52" w:name="ref-rmarkdown"/>
+    <w:bookmarkStart w:id="83" w:name="refs"/>
+    <w:bookmarkStart w:id="66" w:name="ref-rmarkdown"/>
     <w:p>
       <w:pPr>
         <w:pStyle w:val="Bibliography"/>
@@ -10408,7 +10408,7 @@
       <w:r>
         <w:t xml:space="preserve"> </w:t>
       </w:r>
-      <w:hyperlink r:id="rId51">
+      <w:hyperlink r:id="rId65">
         <w:r>
           <w:rPr>
             <w:rStyle w:val="Hyperlink"/>
@@ -10420,8 +10420,8 @@
         <w:t xml:space="preserve">.</w:t>
       </w:r>
     </w:p>
-    <w:bookmarkEnd w:id="52"/>
-    <w:bookmarkStart w:id="54" w:name="ref-ggprism"/>
+    <w:bookmarkEnd w:id="66"/>
+    <w:bookmarkStart w:id="68" w:name="ref-ggprism"/>
     <w:p>
       <w:pPr>
         <w:pStyle w:val="Bibliography"/>
@@ -10445,7 +10445,7 @@
       <w:r>
         <w:t xml:space="preserve"> </w:t>
       </w:r>
-      <w:hyperlink r:id="rId53">
+      <w:hyperlink r:id="rId67">
         <w:r>
           <w:rPr>
             <w:rStyle w:val="Hyperlink"/>
@@ -10457,8 +10457,8 @@
         <w:t xml:space="preserve">.</w:t>
       </w:r>
     </w:p>
-    <w:bookmarkEnd w:id="54"/>
-    <w:bookmarkStart w:id="56" w:name="ref-berry"/>
+    <w:bookmarkEnd w:id="68"/>
+    <w:bookmarkStart w:id="70" w:name="ref-berry"/>
     <w:p>
       <w:pPr>
         <w:pStyle w:val="Bibliography"/>
@@ -10491,7 +10491,7 @@
       <w:r>
         <w:t xml:space="preserve"> </w:t>
       </w:r>
-      <w:hyperlink r:id="rId55">
+      <w:hyperlink r:id="rId69">
         <w:r>
           <w:rPr>
             <w:rStyle w:val="Hyperlink"/>
@@ -10503,8 +10503,8 @@
         <w:t xml:space="preserve">.</w:t>
       </w:r>
     </w:p>
-    <w:bookmarkEnd w:id="56"/>
-    <w:bookmarkStart w:id="58" w:name="ref-emmeans"/>
+    <w:bookmarkEnd w:id="70"/>
+    <w:bookmarkStart w:id="72" w:name="ref-emmeans"/>
     <w:p>
       <w:pPr>
         <w:pStyle w:val="Bibliography"/>
@@ -10528,7 +10528,7 @@
       <w:r>
         <w:t xml:space="preserve"> </w:t>
       </w:r>
-      <w:hyperlink r:id="rId57">
+      <w:hyperlink r:id="rId71">
         <w:r>
           <w:rPr>
             <w:rStyle w:val="Hyperlink"/>
@@ -10540,8 +10540,8 @@
         <w:t xml:space="preserve">.</w:t>
       </w:r>
     </w:p>
-    <w:bookmarkEnd w:id="58"/>
-    <w:bookmarkStart w:id="60" w:name="ref-Liu"/>
+    <w:bookmarkEnd w:id="72"/>
+    <w:bookmarkStart w:id="74" w:name="ref-Liu"/>
     <w:p>
       <w:pPr>
         <w:pStyle w:val="Bibliography"/>
@@ -10571,7 +10571,7 @@
       <w:r>
         <w:t xml:space="preserve">137 (1): 57–67. https://doi.org/</w:t>
       </w:r>
-      <w:hyperlink r:id="rId59">
+      <w:hyperlink r:id="rId73">
         <w:r>
           <w:rPr>
             <w:rStyle w:val="Hyperlink"/>
@@ -10583,8 +10583,8 @@
         <w:t xml:space="preserve">.</w:t>
       </w:r>
     </w:p>
-    <w:bookmarkEnd w:id="60"/>
-    <w:bookmarkStart w:id="61" w:name="ref-nlme"/>
+    <w:bookmarkEnd w:id="74"/>
+    <w:bookmarkStart w:id="75" w:name="ref-nlme"/>
     <w:p>
       <w:pPr>
         <w:pStyle w:val="Bibliography"/>
@@ -10606,8 +10606,8 @@
         <w:t xml:space="preserve">.</w:t>
       </w:r>
     </w:p>
-    <w:bookmarkEnd w:id="61"/>
-    <w:bookmarkStart w:id="63" w:name="ref-Rbase"/>
+    <w:bookmarkEnd w:id="75"/>
+    <w:bookmarkStart w:id="77" w:name="ref-Rbase"/>
     <w:p>
       <w:pPr>
         <w:pStyle w:val="Bibliography"/>
@@ -10631,7 +10631,7 @@
       <w:r>
         <w:t xml:space="preserve"> </w:t>
       </w:r>
-      <w:hyperlink r:id="rId62">
+      <w:hyperlink r:id="rId76">
         <w:r>
           <w:rPr>
             <w:rStyle w:val="Hyperlink"/>
@@ -10643,8 +10643,8 @@
         <w:t xml:space="preserve">.</w:t>
       </w:r>
     </w:p>
-    <w:bookmarkEnd w:id="63"/>
-    <w:bookmarkStart w:id="64" w:name="ref-shiny"/>
+    <w:bookmarkEnd w:id="77"/>
+    <w:bookmarkStart w:id="78" w:name="ref-shiny"/>
     <w:p>
       <w:pPr>
         <w:pStyle w:val="Bibliography"/>
@@ -10663,8 +10663,8 @@
         <w:t xml:space="preserve">Easy Web Applications in r.</w:t>
       </w:r>
     </w:p>
-    <w:bookmarkEnd w:id="64"/>
-    <w:bookmarkStart w:id="66" w:name="ref-plotly"/>
+    <w:bookmarkEnd w:id="78"/>
+    <w:bookmarkStart w:id="80" w:name="ref-plotly"/>
     <w:p>
       <w:pPr>
         <w:pStyle w:val="Bibliography"/>
@@ -10688,7 +10688,7 @@
       <w:r>
         <w:t xml:space="preserve"> </w:t>
       </w:r>
-      <w:hyperlink r:id="rId65">
+      <w:hyperlink r:id="rId79">
         <w:r>
           <w:rPr>
             <w:rStyle w:val="Hyperlink"/>
@@ -10700,8 +10700,8 @@
         <w:t xml:space="preserve">.</w:t>
       </w:r>
     </w:p>
-    <w:bookmarkEnd w:id="66"/>
-    <w:bookmarkStart w:id="68" w:name="ref-ggplot2"/>
+    <w:bookmarkEnd w:id="80"/>
+    <w:bookmarkStart w:id="82" w:name="ref-ggplot2"/>
     <w:p>
       <w:pPr>
         <w:pStyle w:val="Bibliography"/>
@@ -10725,7 +10725,7 @@
       <w:r>
         <w:t xml:space="preserve"> </w:t>
       </w:r>
-      <w:hyperlink r:id="rId67">
+      <w:hyperlink r:id="rId81">
         <w:r>
           <w:rPr>
             <w:rStyle w:val="Hyperlink"/>
@@ -10737,15 +10737,15 @@
         <w:t xml:space="preserve">.</w:t>
       </w:r>
     </w:p>
-    <w:bookmarkEnd w:id="68"/>
-    <w:bookmarkEnd w:id="69"/>
+    <w:bookmarkEnd w:id="82"/>
+    <w:bookmarkEnd w:id="83"/>
     <w:p>
       <w:r>
         <w:br w:type="page"/>
       </w:r>
     </w:p>
-    <w:bookmarkEnd w:id="70"/>
-    <w:bookmarkStart w:id="72" w:name="appendix-workflow-illustration"/>
+    <w:bookmarkEnd w:id="84"/>
+    <w:bookmarkStart w:id="88" w:name="appendix-workflow-illustration"/>
     <w:p>
       <w:pPr>
         <w:pStyle w:val="Heading1"/>
@@ -10772,18 +10772,18 @@
           <wp:inline>
             <wp:extent cx="8229600" cy="4615159"/>
             <wp:effectExtent b="0" l="0" r="0" t="0"/>
-            <wp:docPr descr="" title="" id="1" name="Picture"/>
+            <wp:docPr descr="" title="" id="86" name="Picture"/>
             <a:graphic>
               <a:graphicData uri="http://schemas.openxmlformats.org/drawingml/2006/picture">
                 <pic:pic>
                   <pic:nvPicPr>
-                    <pic:cNvPr descr="TEST_workflow.PNG" id="0" name="Picture"/>
+                    <pic:cNvPr descr="TEST_workflow.PNG" id="87" name="Picture"/>
                     <pic:cNvPicPr>
                       <a:picLocks noChangeArrowheads="1" noChangeAspect="1"/>
                     </pic:cNvPicPr>
                   </pic:nvPicPr>
                   <pic:blipFill>
-                    <a:blip r:embed="rId71"/>
+                    <a:blip r:embed="rId85"/>
                     <a:stretch>
                       <a:fillRect/>
                     </a:stretch>
@@ -10810,7 +10810,7 @@
         </w:drawing>
       </w:r>
     </w:p>
-    <w:bookmarkEnd w:id="72"/>
+    <w:bookmarkEnd w:id="88"/>
     <w:sectPr>
       <w:pgSz w:h="12240" w:orient="landscape" w:w="15840"/>
       <w:pgMar w:bottom="1440" w:footer="720" w:gutter="0" w:header="720" w:left="1440" w:right="1440" w:top="1440"/>

</xml_diff>

<commit_message>
took care of the case where the user has selected 0 times or 0 treatment groups
</commit_message>
<xml_diff>
--- a/Test_Report.docx
+++ b/Test_Report.docx
@@ -59,7 +59,7 @@
         <w:pStyle w:val="Date"/>
       </w:pPr>
       <w:r>
-        <w:t xml:space="preserve">08/10/2022</w:t>
+        <w:t xml:space="preserve">08/11/2022</w:t>
       </w:r>
     </w:p>
     <w:sdt>
@@ -681,7 +681,7 @@
                 <w:szCs w:val="16"/>
                 <w:color w:val="000000"/>
               </w:rPr>
-              <w:t xml:space="preserve">BMN601</w:t>
+              <w:t xml:space="preserve">Exploratory</w:t>
             </w:r>
           </w:p>
         </w:tc>
@@ -871,7 +871,7 @@
                 <w:szCs w:val="16"/>
                 <w:color w:val="000000"/>
               </w:rPr>
-              <w:t xml:space="preserve">cardiovascular_new_research_project_ideas</w:t>
+              <w:t xml:space="preserve"/>
             </w:r>
           </w:p>
         </w:tc>
@@ -966,7 +966,7 @@
                 <w:szCs w:val="16"/>
                 <w:color w:val="000000"/>
               </w:rPr>
-              <w:t xml:space="preserve">/home/chris/bmrn-test/test_output/BMN601/cardiovascular_new_research_project_ideas/TB21-02/163e8dc6-65aa-4e38-8824-ab8c1a972ec5</w:t>
+              <w:t xml:space="preserve">/home/chris/bmrn-test/test_output/Exploratory/TB21-02/1e50d506-53fa-4cec-8f30-d9bb45cd0fe8</w:t>
             </w:r>
           </w:p>
         </w:tc>
@@ -1061,7 +1061,7 @@
                 <w:szCs w:val="16"/>
                 <w:color w:val="000000"/>
               </w:rPr>
-              <w:t xml:space="preserve">2022-08-09 13:50:14</w:t>
+              <w:t xml:space="preserve">2022-08-11 19:34:44</w:t>
             </w:r>
           </w:p>
         </w:tc>
@@ -3613,6 +3613,1673 @@
     </w:p>
     <w:p>
       <w:pPr>
+        <w:pStyle w:val="SourceCode"/>
+      </w:pPr>
+      <w:r>
+        <w:rPr>
+          <w:rStyle w:val="VerbatimChar"/>
+        </w:rPr>
+        <w:t xml:space="preserve">## Called from: prism_plot(data = transformed_data, tables = data$tables$tables, </w:t>
+      </w:r>
+      <w:r>
+        <w:br/>
+      </w:r>
+      <w:r>
+        <w:rPr>
+          <w:rStyle w:val="VerbatimChar"/>
+        </w:rPr>
+        <w:t xml:space="preserve">##     trt_sel = levels(transformed_data$Treatment), time_sel = time, </w:t>
+      </w:r>
+      <w:r>
+        <w:br/>
+      </w:r>
+      <w:r>
+        <w:rPr>
+          <w:rStyle w:val="VerbatimChar"/>
+        </w:rPr>
+        <w:t xml:space="preserve">##     endpoint = data$plot$endpoint, format = "word", cfb = data$input_data$changeFromBaseline, </w:t>
+      </w:r>
+      <w:r>
+        <w:br/>
+      </w:r>
+      <w:r>
+        <w:rPr>
+          <w:rStyle w:val="VerbatimChar"/>
+        </w:rPr>
+        <w:t xml:space="preserve">##     power = data$tables$power, num_groups = length(levels(transformed_data$Treatment)), </w:t>
+      </w:r>
+      <w:r>
+        <w:br/>
+      </w:r>
+      <w:r>
+        <w:rPr>
+          <w:rStyle w:val="VerbatimChar"/>
+        </w:rPr>
+        <w:t xml:space="preserve">##     type = "bar", inputs = prismInputs)</w:t>
+      </w:r>
+      <w:r>
+        <w:br/>
+      </w:r>
+      <w:r>
+        <w:rPr>
+          <w:rStyle w:val="VerbatimChar"/>
+        </w:rPr>
+        <w:t xml:space="preserve">## debug at /home/chris/bmrn-test/R/prism_plot.R#108: data &lt;- data %&gt;% filter(Time == time_sel, Treatment %in% trt_sel) %&gt;% </w:t>
+      </w:r>
+      <w:r>
+        <w:br/>
+      </w:r>
+      <w:r>
+        <w:rPr>
+          <w:rStyle w:val="VerbatimChar"/>
+        </w:rPr>
+        <w:t xml:space="preserve">##     group_by(Treatment) %&gt;% mutate(outlier = is.outlier(Response_Transformed), </w:t>
+      </w:r>
+      <w:r>
+        <w:br/>
+      </w:r>
+      <w:r>
+        <w:rPr>
+          <w:rStyle w:val="VerbatimChar"/>
+        </w:rPr>
+        <w:t xml:space="preserve">##     Treatment = factor(Treatment, levels = correct_level_order)) %&gt;% </w:t>
+      </w:r>
+      <w:r>
+        <w:br/>
+      </w:r>
+      <w:r>
+        <w:rPr>
+          <w:rStyle w:val="VerbatimChar"/>
+        </w:rPr>
+        <w:t xml:space="preserve">##     ungroup()</w:t>
+      </w:r>
+      <w:r>
+        <w:br/>
+      </w:r>
+      <w:r>
+        <w:rPr>
+          <w:rStyle w:val="VerbatimChar"/>
+        </w:rPr>
+        <w:t xml:space="preserve">## debug at /home/chris/bmrn-test/R/prism_plot.R#118: data_max &lt;- data %&gt;% group_by(Treatment) %&gt;% summarize(max = max(Response_Transformed), </w:t>
+      </w:r>
+      <w:r>
+        <w:br/>
+      </w:r>
+      <w:r>
+        <w:rPr>
+          <w:rStyle w:val="VerbatimChar"/>
+        </w:rPr>
+        <w:t xml:space="preserve">##     Mean_Response = mean(Response_Transformed), sd_Response = sd(Response_Transformed)) %&gt;% </w:t>
+      </w:r>
+      <w:r>
+        <w:br/>
+      </w:r>
+      <w:r>
+        <w:rPr>
+          <w:rStyle w:val="VerbatimChar"/>
+        </w:rPr>
+        <w:t xml:space="preserve">##     rename(Response_Transformed = Mean_Response) %&gt;% mutate(error = if_else(Response_Transformed &lt; </w:t>
+      </w:r>
+      <w:r>
+        <w:br/>
+      </w:r>
+      <w:r>
+        <w:rPr>
+          <w:rStyle w:val="VerbatimChar"/>
+        </w:rPr>
+        <w:t xml:space="preserve">##     0, Response_Transformed - sd_Response, Response_Transformed + </w:t>
+      </w:r>
+      <w:r>
+        <w:br/>
+      </w:r>
+      <w:r>
+        <w:rPr>
+          <w:rStyle w:val="VerbatimChar"/>
+        </w:rPr>
+        <w:t xml:space="preserve">##     sd_Response), ymin = if_else(Response_Transformed &lt; 0, error, </w:t>
+      </w:r>
+      <w:r>
+        <w:br/>
+      </w:r>
+      <w:r>
+        <w:rPr>
+          <w:rStyle w:val="VerbatimChar"/>
+        </w:rPr>
+        <w:t xml:space="preserve">##     Response_Transformed), ymax = if_else(Response_Transformed &lt; </w:t>
+      </w:r>
+      <w:r>
+        <w:br/>
+      </w:r>
+      <w:r>
+        <w:rPr>
+          <w:rStyle w:val="VerbatimChar"/>
+        </w:rPr>
+        <w:t xml:space="preserve">##     0, Response_Transformed, error))</w:t>
+      </w:r>
+      <w:r>
+        <w:br/>
+      </w:r>
+      <w:r>
+        <w:rPr>
+          <w:rStyle w:val="VerbatimChar"/>
+        </w:rPr>
+        <w:t xml:space="preserve">## debug at /home/chris/bmrn-test/R/prism_plot.R#132: if (type == "box") {</w:t>
+      </w:r>
+      <w:r>
+        <w:br/>
+      </w:r>
+      <w:r>
+        <w:rPr>
+          <w:rStyle w:val="VerbatimChar"/>
+        </w:rPr>
+        <w:t xml:space="preserve">##     full_prism &lt;- ggplot(data %&gt;% rename(group1 = Treatment), </w:t>
+      </w:r>
+      <w:r>
+        <w:br/>
+      </w:r>
+      <w:r>
+        <w:rPr>
+          <w:rStyle w:val="VerbatimChar"/>
+        </w:rPr>
+        <w:t xml:space="preserve">##         aes(x = group1, y = Response_Transformed, color = group1)) + </w:t>
+      </w:r>
+      <w:r>
+        <w:br/>
+      </w:r>
+      <w:r>
+        <w:rPr>
+          <w:rStyle w:val="VerbatimChar"/>
+        </w:rPr>
+        <w:t xml:space="preserve">##         stat_boxplot(geom = "errorbar", width = 3 * length(unique(data$Treatment))/num_groups^2, </w:t>
+      </w:r>
+      <w:r>
+        <w:br/>
+      </w:r>
+      <w:r>
+        <w:rPr>
+          <w:rStyle w:val="VerbatimChar"/>
+        </w:rPr>
+        <w:t xml:space="preserve">##             lwd = 1) + geom_boxplot(aes(fill = group1), outlier.color = NA, </w:t>
+      </w:r>
+      <w:r>
+        <w:br/>
+      </w:r>
+      <w:r>
+        <w:rPr>
+          <w:rStyle w:val="VerbatimChar"/>
+        </w:rPr>
+        <w:t xml:space="preserve">##         lwd = ifelse(format == "word", 1, 2), fatten = 1, width = 3 * </w:t>
+      </w:r>
+      <w:r>
+        <w:br/>
+      </w:r>
+      <w:r>
+        <w:rPr>
+          <w:rStyle w:val="VerbatimChar"/>
+        </w:rPr>
+        <w:t xml:space="preserve">##             length(unique(data$Treatment))/num_groups^2, alpha = 0.5) + </w:t>
+      </w:r>
+      <w:r>
+        <w:br/>
+      </w:r>
+      <w:r>
+        <w:rPr>
+          <w:rStyle w:val="VerbatimChar"/>
+        </w:rPr>
+        <w:t xml:space="preserve">##         geom_jitter(size = 3, position = position_dodge(width = 0.2)) + </w:t>
+      </w:r>
+      <w:r>
+        <w:br/>
+      </w:r>
+      <w:r>
+        <w:rPr>
+          <w:rStyle w:val="VerbatimChar"/>
+        </w:rPr>
+        <w:t xml:space="preserve">##         stat_summary(fun = "mean", color = "black", show.legend = FALSE) + </w:t>
+      </w:r>
+      <w:r>
+        <w:br/>
+      </w:r>
+      <w:r>
+        <w:rPr>
+          <w:rStyle w:val="VerbatimChar"/>
+        </w:rPr>
+        <w:t xml:space="preserve">##         scale_y_continuous(limits = c(NA, 3 * max(data$Response_Transformed))) + </w:t>
+      </w:r>
+      <w:r>
+        <w:br/>
+      </w:r>
+      <w:r>
+        <w:rPr>
+          <w:rStyle w:val="VerbatimChar"/>
+        </w:rPr>
+        <w:t xml:space="preserve">##         scale_color_prism("floral") + scale_fill_prism("floral") + </w:t>
+      </w:r>
+      <w:r>
+        <w:br/>
+      </w:r>
+      <w:r>
+        <w:rPr>
+          <w:rStyle w:val="VerbatimChar"/>
+        </w:rPr>
+        <w:t xml:space="preserve">##         guides(y = "prism_offset_minor") + theme_prism(base_size = ifelse(format == </w:t>
+      </w:r>
+      <w:r>
+        <w:br/>
+      </w:r>
+      <w:r>
+        <w:rPr>
+          <w:rStyle w:val="VerbatimChar"/>
+        </w:rPr>
+        <w:t xml:space="preserve">##         "word", 16, inputs$fontSize)) + theme(legend.position = "none") + </w:t>
+      </w:r>
+      <w:r>
+        <w:br/>
+      </w:r>
+      <w:r>
+        <w:rPr>
+          <w:rStyle w:val="VerbatimChar"/>
+        </w:rPr>
+        <w:t xml:space="preserve">##         ylab(ylab) + xlab("Treatment")</w:t>
+      </w:r>
+      <w:r>
+        <w:br/>
+      </w:r>
+      <w:r>
+        <w:rPr>
+          <w:rStyle w:val="VerbatimChar"/>
+        </w:rPr>
+        <w:t xml:space="preserve">##     bottom &lt;- full_prism + scale_y_continuous(limits = c(1.1 * </w:t>
+      </w:r>
+      <w:r>
+        <w:br/>
+      </w:r>
+      <w:r>
+        <w:rPr>
+          <w:rStyle w:val="VerbatimChar"/>
+        </w:rPr>
+        <w:t xml:space="preserve">##         min(0, min(data_max$ymin)), 1.1 * max(data_max$ymax)), </w:t>
+      </w:r>
+      <w:r>
+        <w:br/>
+      </w:r>
+      <w:r>
+        <w:rPr>
+          <w:rStyle w:val="VerbatimChar"/>
+        </w:rPr>
+        <w:t xml:space="preserve">##         expand = expansion(mult = c(0, 0))) + theme(plot.margin = margin(t = -10, </w:t>
+      </w:r>
+      <w:r>
+        <w:br/>
+      </w:r>
+      <w:r>
+        <w:rPr>
+          <w:rStyle w:val="VerbatimChar"/>
+        </w:rPr>
+        <w:t xml:space="preserve">##         r = 0, b = 0, l = 0))</w:t>
+      </w:r>
+      <w:r>
+        <w:br/>
+      </w:r>
+      <w:r>
+        <w:rPr>
+          <w:rStyle w:val="VerbatimChar"/>
+        </w:rPr>
+        <w:t xml:space="preserve">## } else {</w:t>
+      </w:r>
+      <w:r>
+        <w:br/>
+      </w:r>
+      <w:r>
+        <w:rPr>
+          <w:rStyle w:val="VerbatimChar"/>
+        </w:rPr>
+        <w:t xml:space="preserve">##     full_prism &lt;- ggplot(data_max %&gt;% rename(group1 = Treatment), </w:t>
+      </w:r>
+      <w:r>
+        <w:br/>
+      </w:r>
+      <w:r>
+        <w:rPr>
+          <w:rStyle w:val="VerbatimChar"/>
+        </w:rPr>
+        <w:t xml:space="preserve">##         aes(x = group1, y = Response_Transformed, color = group1)) + </w:t>
+      </w:r>
+      <w:r>
+        <w:br/>
+      </w:r>
+      <w:r>
+        <w:rPr>
+          <w:rStyle w:val="VerbatimChar"/>
+        </w:rPr>
+        <w:t xml:space="preserve">##         geom_bar(aes(fill = group1), lwd = ifelse(format == "word", </w:t>
+      </w:r>
+      <w:r>
+        <w:br/>
+      </w:r>
+      <w:r>
+        <w:rPr>
+          <w:rStyle w:val="VerbatimChar"/>
+        </w:rPr>
+        <w:t xml:space="preserve">##             1, 2), stat = "identity", width = 3 * length(unique(data$Treatment))/num_groups^2, </w:t>
+      </w:r>
+      <w:r>
+        <w:br/>
+      </w:r>
+      <w:r>
+        <w:rPr>
+          <w:rStyle w:val="VerbatimChar"/>
+        </w:rPr>
+        <w:t xml:space="preserve">##             position = position_dodge(width = 0.7), alpha = 0.5) + </w:t>
+      </w:r>
+      <w:r>
+        <w:br/>
+      </w:r>
+      <w:r>
+        <w:rPr>
+          <w:rStyle w:val="VerbatimChar"/>
+        </w:rPr>
+        <w:t xml:space="preserve">##         geom_jitter(data = data %&gt;% rename(group1 = Treatment), </w:t>
+      </w:r>
+      <w:r>
+        <w:br/>
+      </w:r>
+      <w:r>
+        <w:rPr>
+          <w:rStyle w:val="VerbatimChar"/>
+        </w:rPr>
+        <w:t xml:space="preserve">##             aes(y = Response_Transformed), size = 3, position = position_dodge(width = 0.2)) + </w:t>
+      </w:r>
+      <w:r>
+        <w:br/>
+      </w:r>
+      <w:r>
+        <w:rPr>
+          <w:rStyle w:val="VerbatimChar"/>
+        </w:rPr>
+        <w:t xml:space="preserve">##         stat_summary(data = data %&gt;% rename(group1 = Treatment), </w:t>
+      </w:r>
+      <w:r>
+        <w:br/>
+      </w:r>
+      <w:r>
+        <w:rPr>
+          <w:rStyle w:val="VerbatimChar"/>
+        </w:rPr>
+        <w:t xml:space="preserve">##             fun = "mean", color = "black", show.legend = FALSE) + </w:t>
+      </w:r>
+      <w:r>
+        <w:br/>
+      </w:r>
+      <w:r>
+        <w:rPr>
+          <w:rStyle w:val="VerbatimChar"/>
+        </w:rPr>
+        <w:t xml:space="preserve">##         geom_errorbar(aes(ymin = ymin, ymax = ymax), position = position_dodge(width = 0.7), </w:t>
+      </w:r>
+      <w:r>
+        <w:br/>
+      </w:r>
+      <w:r>
+        <w:rPr>
+          <w:rStyle w:val="VerbatimChar"/>
+        </w:rPr>
+        <w:t xml:space="preserve">##             width = 3 * length(unique(data$Treatment))/num_groups^2, </w:t>
+      </w:r>
+      <w:r>
+        <w:br/>
+      </w:r>
+      <w:r>
+        <w:rPr>
+          <w:rStyle w:val="VerbatimChar"/>
+        </w:rPr>
+        <w:t xml:space="preserve">##             size = ifelse(format == "word", 1, 2)) + guides(y = "prism_offset_minor") + </w:t>
+      </w:r>
+      <w:r>
+        <w:br/>
+      </w:r>
+      <w:r>
+        <w:rPr>
+          <w:rStyle w:val="VerbatimChar"/>
+        </w:rPr>
+        <w:t xml:space="preserve">##         scale_y_continuous(limits = c(NA, 1.1 * max(p_vals$new_y.position))) + </w:t>
+      </w:r>
+      <w:r>
+        <w:br/>
+      </w:r>
+      <w:r>
+        <w:rPr>
+          <w:rStyle w:val="VerbatimChar"/>
+        </w:rPr>
+        <w:t xml:space="preserve">##         scale_color_prism("floral") + scale_fill_prism("floral") + </w:t>
+      </w:r>
+      <w:r>
+        <w:br/>
+      </w:r>
+      <w:r>
+        <w:rPr>
+          <w:rStyle w:val="VerbatimChar"/>
+        </w:rPr>
+        <w:t xml:space="preserve">##         theme_prism(base_size = ifelse(format == "word", 16, </w:t>
+      </w:r>
+      <w:r>
+        <w:br/>
+      </w:r>
+      <w:r>
+        <w:rPr>
+          <w:rStyle w:val="VerbatimChar"/>
+        </w:rPr>
+        <w:t xml:space="preserve">##             inputs$fontSize)) + theme(legend.position = "none") + </w:t>
+      </w:r>
+      <w:r>
+        <w:br/>
+      </w:r>
+      <w:r>
+        <w:rPr>
+          <w:rStyle w:val="VerbatimChar"/>
+        </w:rPr>
+        <w:t xml:space="preserve">##         ylab(ylab) + xlab("Treatment")</w:t>
+      </w:r>
+      <w:r>
+        <w:br/>
+      </w:r>
+      <w:r>
+        <w:rPr>
+          <w:rStyle w:val="VerbatimChar"/>
+        </w:rPr>
+        <w:t xml:space="preserve">##     bottom &lt;- full_prism + theme(plot.margin = margin(t = -10, </w:t>
+      </w:r>
+      <w:r>
+        <w:br/>
+      </w:r>
+      <w:r>
+        <w:rPr>
+          <w:rStyle w:val="VerbatimChar"/>
+        </w:rPr>
+        <w:t xml:space="preserve">##         r = 0, b = 0, l = 0)) + scale_y_continuous(limits = c(1.1 * </w:t>
+      </w:r>
+      <w:r>
+        <w:br/>
+      </w:r>
+      <w:r>
+        <w:rPr>
+          <w:rStyle w:val="VerbatimChar"/>
+        </w:rPr>
+        <w:t xml:space="preserve">##         min(0, min(data_max$ymin)), 1.1 * max(data_max$ymax)), </w:t>
+      </w:r>
+      <w:r>
+        <w:br/>
+      </w:r>
+      <w:r>
+        <w:rPr>
+          <w:rStyle w:val="VerbatimChar"/>
+        </w:rPr>
+        <w:t xml:space="preserve">##         expand = expansion(mult = c(0, 0)))</w:t>
+      </w:r>
+      <w:r>
+        <w:br/>
+      </w:r>
+      <w:r>
+        <w:rPr>
+          <w:rStyle w:val="VerbatimChar"/>
+        </w:rPr>
+        <w:t xml:space="preserve">## }</w:t>
+      </w:r>
+      <w:r>
+        <w:br/>
+      </w:r>
+      <w:r>
+        <w:rPr>
+          <w:rStyle w:val="VerbatimChar"/>
+        </w:rPr>
+        <w:t xml:space="preserve">## debug at /home/chris/bmrn-test/R/prism_plot.R#185: full_prism &lt;- ggplot(data_max %&gt;% rename(group1 = Treatment), </w:t>
+      </w:r>
+      <w:r>
+        <w:br/>
+      </w:r>
+      <w:r>
+        <w:rPr>
+          <w:rStyle w:val="VerbatimChar"/>
+        </w:rPr>
+        <w:t xml:space="preserve">##     aes(x = group1, y = Response_Transformed, color = group1)) + </w:t>
+      </w:r>
+      <w:r>
+        <w:br/>
+      </w:r>
+      <w:r>
+        <w:rPr>
+          <w:rStyle w:val="VerbatimChar"/>
+        </w:rPr>
+        <w:t xml:space="preserve">##     geom_bar(aes(fill = group1), lwd = ifelse(format == "word", </w:t>
+      </w:r>
+      <w:r>
+        <w:br/>
+      </w:r>
+      <w:r>
+        <w:rPr>
+          <w:rStyle w:val="VerbatimChar"/>
+        </w:rPr>
+        <w:t xml:space="preserve">##         1, 2), stat = "identity", width = 3 * length(unique(data$Treatment))/num_groups^2, </w:t>
+      </w:r>
+      <w:r>
+        <w:br/>
+      </w:r>
+      <w:r>
+        <w:rPr>
+          <w:rStyle w:val="VerbatimChar"/>
+        </w:rPr>
+        <w:t xml:space="preserve">##         position = position_dodge(width = 0.7), alpha = 0.5) + </w:t>
+      </w:r>
+      <w:r>
+        <w:br/>
+      </w:r>
+      <w:r>
+        <w:rPr>
+          <w:rStyle w:val="VerbatimChar"/>
+        </w:rPr>
+        <w:t xml:space="preserve">##     geom_jitter(data = data %&gt;% rename(group1 = Treatment), aes(y = Response_Transformed), </w:t>
+      </w:r>
+      <w:r>
+        <w:br/>
+      </w:r>
+      <w:r>
+        <w:rPr>
+          <w:rStyle w:val="VerbatimChar"/>
+        </w:rPr>
+        <w:t xml:space="preserve">##         size = 3, position = position_dodge(width = 0.2)) + stat_summary(data = data %&gt;% </w:t>
+      </w:r>
+      <w:r>
+        <w:br/>
+      </w:r>
+      <w:r>
+        <w:rPr>
+          <w:rStyle w:val="VerbatimChar"/>
+        </w:rPr>
+        <w:t xml:space="preserve">##     rename(group1 = Treatment), fun = "mean", color = "black", </w:t>
+      </w:r>
+      <w:r>
+        <w:br/>
+      </w:r>
+      <w:r>
+        <w:rPr>
+          <w:rStyle w:val="VerbatimChar"/>
+        </w:rPr>
+        <w:t xml:space="preserve">##     show.legend = FALSE) + geom_errorbar(aes(ymin = ymin, ymax = ymax), </w:t>
+      </w:r>
+      <w:r>
+        <w:br/>
+      </w:r>
+      <w:r>
+        <w:rPr>
+          <w:rStyle w:val="VerbatimChar"/>
+        </w:rPr>
+        <w:t xml:space="preserve">##     position = position_dodge(width = 0.7), width = 3 * length(unique(data$Treatment))/num_groups^2, </w:t>
+      </w:r>
+      <w:r>
+        <w:br/>
+      </w:r>
+      <w:r>
+        <w:rPr>
+          <w:rStyle w:val="VerbatimChar"/>
+        </w:rPr>
+        <w:t xml:space="preserve">##     size = ifelse(format == "word", 1, 2)) + guides(y = "prism_offset_minor") + </w:t>
+      </w:r>
+      <w:r>
+        <w:br/>
+      </w:r>
+      <w:r>
+        <w:rPr>
+          <w:rStyle w:val="VerbatimChar"/>
+        </w:rPr>
+        <w:t xml:space="preserve">##     scale_y_continuous(limits = c(NA, 1.1 * max(p_vals$new_y.position))) + </w:t>
+      </w:r>
+      <w:r>
+        <w:br/>
+      </w:r>
+      <w:r>
+        <w:rPr>
+          <w:rStyle w:val="VerbatimChar"/>
+        </w:rPr>
+        <w:t xml:space="preserve">##     scale_color_prism("floral") + scale_fill_prism("floral") + </w:t>
+      </w:r>
+      <w:r>
+        <w:br/>
+      </w:r>
+      <w:r>
+        <w:rPr>
+          <w:rStyle w:val="VerbatimChar"/>
+        </w:rPr>
+        <w:t xml:space="preserve">##     theme_prism(base_size = ifelse(format == "word", 16, inputs$fontSize)) + </w:t>
+      </w:r>
+      <w:r>
+        <w:br/>
+      </w:r>
+      <w:r>
+        <w:rPr>
+          <w:rStyle w:val="VerbatimChar"/>
+        </w:rPr>
+        <w:t xml:space="preserve">##     theme(legend.position = "none") + ylab(ylab) + xlab("Treatment")</w:t>
+      </w:r>
+      <w:r>
+        <w:br/>
+      </w:r>
+      <w:r>
+        <w:rPr>
+          <w:rStyle w:val="VerbatimChar"/>
+        </w:rPr>
+        <w:t xml:space="preserve">## debug at /home/chris/bmrn-test/R/prism_plot.R#223: bottom &lt;- full_prism + theme(plot.margin = margin(t = -10, r = 0, </w:t>
+      </w:r>
+      <w:r>
+        <w:br/>
+      </w:r>
+      <w:r>
+        <w:rPr>
+          <w:rStyle w:val="VerbatimChar"/>
+        </w:rPr>
+        <w:t xml:space="preserve">##     b = 0, l = 0)) + scale_y_continuous(limits = c(1.1 * min(0, </w:t>
+      </w:r>
+      <w:r>
+        <w:br/>
+      </w:r>
+      <w:r>
+        <w:rPr>
+          <w:rStyle w:val="VerbatimChar"/>
+        </w:rPr>
+        <w:t xml:space="preserve">##     min(data_max$ymin)), 1.1 * max(data_max$ymax)), expand = expansion(mult = c(0, </w:t>
+      </w:r>
+      <w:r>
+        <w:br/>
+      </w:r>
+      <w:r>
+        <w:rPr>
+          <w:rStyle w:val="VerbatimChar"/>
+        </w:rPr>
+        <w:t xml:space="preserve">##     0)))</w:t>
+      </w:r>
+      <w:r>
+        <w:br/>
+      </w:r>
+      <w:r>
+        <w:rPr>
+          <w:rStyle w:val="VerbatimChar"/>
+        </w:rPr>
+        <w:t xml:space="preserve">## debug at /home/chris/bmrn-test/R/prism_plot.R#235: if (format == "word") {</w:t>
+      </w:r>
+      <w:r>
+        <w:br/>
+      </w:r>
+      <w:r>
+        <w:rPr>
+          <w:rStyle w:val="VerbatimChar"/>
+        </w:rPr>
+        <w:t xml:space="preserve">##     bottom &lt;- bottom + theme(axis.text = element_text(size = 8), </w:t>
+      </w:r>
+      <w:r>
+        <w:br/>
+      </w:r>
+      <w:r>
+        <w:rPr>
+          <w:rStyle w:val="VerbatimChar"/>
+        </w:rPr>
+        <w:t xml:space="preserve">##         axis.title = element_text(size = 10))</w:t>
+      </w:r>
+      <w:r>
+        <w:br/>
+      </w:r>
+      <w:r>
+        <w:rPr>
+          <w:rStyle w:val="VerbatimChar"/>
+        </w:rPr>
+        <w:t xml:space="preserve">## }</w:t>
+      </w:r>
+      <w:r>
+        <w:br/>
+      </w:r>
+      <w:r>
+        <w:rPr>
+          <w:rStyle w:val="VerbatimChar"/>
+        </w:rPr>
+        <w:t xml:space="preserve">## debug at /home/chris/bmrn-test/R/prism_plot.R#236: bottom &lt;- bottom + theme(axis.text = element_text(size = 8), </w:t>
+      </w:r>
+      <w:r>
+        <w:br/>
+      </w:r>
+      <w:r>
+        <w:rPr>
+          <w:rStyle w:val="VerbatimChar"/>
+        </w:rPr>
+        <w:t xml:space="preserve">##     axis.title = element_text(size = 10))</w:t>
+      </w:r>
+      <w:r>
+        <w:br/>
+      </w:r>
+      <w:r>
+        <w:rPr>
+          <w:rStyle w:val="VerbatimChar"/>
+        </w:rPr>
+        <w:t xml:space="preserve">## debug at /home/chris/bmrn-test/R/prism_plot.R#241: if (nrow(p_vals) &gt; 0 &amp; ((as.logical(cfb) == TRUE &amp; y_axis == </w:t>
+      </w:r>
+      <w:r>
+        <w:br/>
+      </w:r>
+      <w:r>
+        <w:rPr>
+          <w:rStyle w:val="VerbatimChar"/>
+        </w:rPr>
+        <w:t xml:space="preserve">##     "change_from_baseline") | (as.logical(cfb) != TRUE &amp; y_axis != </w:t>
+      </w:r>
+      <w:r>
+        <w:br/>
+      </w:r>
+      <w:r>
+        <w:rPr>
+          <w:rStyle w:val="VerbatimChar"/>
+        </w:rPr>
+        <w:t xml:space="preserve">##     "change_from_baseline"))) {</w:t>
+      </w:r>
+      <w:r>
+        <w:br/>
+      </w:r>
+      <w:r>
+        <w:rPr>
+          <w:rStyle w:val="VerbatimChar"/>
+        </w:rPr>
+        <w:t xml:space="preserve">##     full_prism &lt;- full_prism + add_pvalue(data = p_vals, y.position = "new_y.position", </w:t>
+      </w:r>
+      <w:r>
+        <w:br/>
+      </w:r>
+      <w:r>
+        <w:rPr>
+          <w:rStyle w:val="VerbatimChar"/>
+        </w:rPr>
+        <w:t xml:space="preserve">##         label = "{sig}", tip.length = 0.02, label.size = ifelse(format == </w:t>
+      </w:r>
+      <w:r>
+        <w:br/>
+      </w:r>
+      <w:r>
+        <w:rPr>
+          <w:rStyle w:val="VerbatimChar"/>
+        </w:rPr>
+        <w:t xml:space="preserve">##             "word", 4, 8), color = "black", size = 2, step.increase = 0.02)</w:t>
+      </w:r>
+      <w:r>
+        <w:br/>
+      </w:r>
+      <w:r>
+        <w:rPr>
+          <w:rStyle w:val="VerbatimChar"/>
+        </w:rPr>
+        <w:t xml:space="preserve">##     top &lt;- full_prism + scale_y_continuous(limits = c(0.9 * min(p_vals$new_y.position), </w:t>
+      </w:r>
+      <w:r>
+        <w:br/>
+      </w:r>
+      <w:r>
+        <w:rPr>
+          <w:rStyle w:val="VerbatimChar"/>
+        </w:rPr>
+        <w:t xml:space="preserve">##         NA), expand = expansion(mult = c(0, 0.1)))</w:t>
+      </w:r>
+      <w:r>
+        <w:br/>
+      </w:r>
+      <w:r>
+        <w:rPr>
+          <w:rStyle w:val="VerbatimChar"/>
+        </w:rPr>
+        <w:t xml:space="preserve">##     if (format == "word") {</w:t>
+      </w:r>
+      <w:r>
+        <w:br/>
+      </w:r>
+      <w:r>
+        <w:rPr>
+          <w:rStyle w:val="VerbatimChar"/>
+        </w:rPr>
+        <w:t xml:space="preserve">##         top = top + theme(line = element_blank(), axis.title = element_blank(), </w:t>
+      </w:r>
+      <w:r>
+        <w:br/>
+      </w:r>
+      <w:r>
+        <w:rPr>
+          <w:rStyle w:val="VerbatimChar"/>
+        </w:rPr>
+        <w:t xml:space="preserve">##             axis.text = element_blank()) + theme(plot.margin = margin(t = 0, </w:t>
+      </w:r>
+      <w:r>
+        <w:br/>
+      </w:r>
+      <w:r>
+        <w:rPr>
+          <w:rStyle w:val="VerbatimChar"/>
+        </w:rPr>
+        <w:t xml:space="preserve">##             r = 0, b = 0, l = 0))</w:t>
+      </w:r>
+      <w:r>
+        <w:br/>
+      </w:r>
+      <w:r>
+        <w:rPr>
+          <w:rStyle w:val="VerbatimChar"/>
+        </w:rPr>
+        <w:t xml:space="preserve">##     }</w:t>
+      </w:r>
+      <w:r>
+        <w:br/>
+      </w:r>
+      <w:r>
+        <w:rPr>
+          <w:rStyle w:val="VerbatimChar"/>
+        </w:rPr>
+        <w:t xml:space="preserve">##     else {</w:t>
+      </w:r>
+      <w:r>
+        <w:br/>
+      </w:r>
+      <w:r>
+        <w:rPr>
+          <w:rStyle w:val="VerbatimChar"/>
+        </w:rPr>
+        <w:t xml:space="preserve">##         top &lt;- full_prism + scale_y_continuous(limits = c(0.9 * </w:t>
+      </w:r>
+      <w:r>
+        <w:br/>
+      </w:r>
+      <w:r>
+        <w:rPr>
+          <w:rStyle w:val="VerbatimChar"/>
+        </w:rPr>
+        <w:t xml:space="preserve">##             min(p_vals$new_y.position), NA), expand = expansion(mult = c(0, </w:t>
+      </w:r>
+      <w:r>
+        <w:br/>
+      </w:r>
+      <w:r>
+        <w:rPr>
+          <w:rStyle w:val="VerbatimChar"/>
+        </w:rPr>
+        <w:t xml:space="preserve">##             0.1))) + theme(line = element_blank(), axis.title = element_blank(), </w:t>
+      </w:r>
+      <w:r>
+        <w:br/>
+      </w:r>
+      <w:r>
+        <w:rPr>
+          <w:rStyle w:val="VerbatimChar"/>
+        </w:rPr>
+        <w:t xml:space="preserve">##             axis.text = element_blank()) + theme(plot.margin = margin(t = 0, </w:t>
+      </w:r>
+      <w:r>
+        <w:br/>
+      </w:r>
+      <w:r>
+        <w:rPr>
+          <w:rStyle w:val="VerbatimChar"/>
+        </w:rPr>
+        <w:t xml:space="preserve">##             r = 0, b = 0, l = 0))</w:t>
+      </w:r>
+      <w:r>
+        <w:br/>
+      </w:r>
+      <w:r>
+        <w:rPr>
+          <w:rStyle w:val="VerbatimChar"/>
+        </w:rPr>
+        <w:t xml:space="preserve">##     }</w:t>
+      </w:r>
+      <w:r>
+        <w:br/>
+      </w:r>
+      <w:r>
+        <w:rPr>
+          <w:rStyle w:val="VerbatimChar"/>
+        </w:rPr>
+        <w:t xml:space="preserve">##     if (type == "box") {</w:t>
+      </w:r>
+      <w:r>
+        <w:br/>
+      </w:r>
+      <w:r>
+        <w:rPr>
+          <w:rStyle w:val="VerbatimChar"/>
+        </w:rPr>
+        <w:t xml:space="preserve">##         top &lt;- top + ggtitle(paste("Box plot for Treatment Groups at", </w:t>
+      </w:r>
+      <w:r>
+        <w:br/>
+      </w:r>
+      <w:r>
+        <w:rPr>
+          <w:rStyle w:val="VerbatimChar"/>
+        </w:rPr>
+        <w:t xml:space="preserve">##             time_sel))</w:t>
+      </w:r>
+      <w:r>
+        <w:br/>
+      </w:r>
+      <w:r>
+        <w:rPr>
+          <w:rStyle w:val="VerbatimChar"/>
+        </w:rPr>
+        <w:t xml:space="preserve">##         combined &lt;- grid.arrange(grobs = list(top, bottom), layout_matrix = if (format == </w:t>
+      </w:r>
+      <w:r>
+        <w:br/>
+      </w:r>
+      <w:r>
+        <w:rPr>
+          <w:rStyle w:val="VerbatimChar"/>
+        </w:rPr>
+        <w:t xml:space="preserve">##             "word") {</w:t>
+      </w:r>
+      <w:r>
+        <w:br/>
+      </w:r>
+      <w:r>
+        <w:rPr>
+          <w:rStyle w:val="VerbatimChar"/>
+        </w:rPr>
+        <w:t xml:space="preserve">##             rbind(1, 2, 2)</w:t>
+      </w:r>
+      <w:r>
+        <w:br/>
+      </w:r>
+      <w:r>
+        <w:rPr>
+          <w:rStyle w:val="VerbatimChar"/>
+        </w:rPr>
+        <w:t xml:space="preserve">##         }</w:t>
+      </w:r>
+      <w:r>
+        <w:br/>
+      </w:r>
+      <w:r>
+        <w:rPr>
+          <w:rStyle w:val="VerbatimChar"/>
+        </w:rPr>
+        <w:t xml:space="preserve">##         else {</w:t>
+      </w:r>
+      <w:r>
+        <w:br/>
+      </w:r>
+      <w:r>
+        <w:rPr>
+          <w:rStyle w:val="VerbatimChar"/>
+        </w:rPr>
+        <w:t xml:space="preserve">##             rbind(1, 2, 2)</w:t>
+      </w:r>
+      <w:r>
+        <w:br/>
+      </w:r>
+      <w:r>
+        <w:rPr>
+          <w:rStyle w:val="VerbatimChar"/>
+        </w:rPr>
+        <w:t xml:space="preserve">##         })</w:t>
+      </w:r>
+      <w:r>
+        <w:br/>
+      </w:r>
+      <w:r>
+        <w:rPr>
+          <w:rStyle w:val="VerbatimChar"/>
+        </w:rPr>
+        <w:t xml:space="preserve">##     }</w:t>
+      </w:r>
+      <w:r>
+        <w:br/>
+      </w:r>
+      <w:r>
+        <w:rPr>
+          <w:rStyle w:val="VerbatimChar"/>
+        </w:rPr>
+        <w:t xml:space="preserve">##     else {</w:t>
+      </w:r>
+      <w:r>
+        <w:br/>
+      </w:r>
+      <w:r>
+        <w:rPr>
+          <w:rStyle w:val="VerbatimChar"/>
+        </w:rPr>
+        <w:t xml:space="preserve">##         top &lt;- top + ggtitle(paste("Bar Chart for Treatment Groups at", </w:t>
+      </w:r>
+      <w:r>
+        <w:br/>
+      </w:r>
+      <w:r>
+        <w:rPr>
+          <w:rStyle w:val="VerbatimChar"/>
+        </w:rPr>
+        <w:t xml:space="preserve">##             time_sel))</w:t>
+      </w:r>
+      <w:r>
+        <w:br/>
+      </w:r>
+      <w:r>
+        <w:rPr>
+          <w:rStyle w:val="VerbatimChar"/>
+        </w:rPr>
+        <w:t xml:space="preserve">##         combined &lt;- grid.arrange(grobs = list(top, bottom), layout_matrix = if (format == </w:t>
+      </w:r>
+      <w:r>
+        <w:br/>
+      </w:r>
+      <w:r>
+        <w:rPr>
+          <w:rStyle w:val="VerbatimChar"/>
+        </w:rPr>
+        <w:t xml:space="preserve">##             "word") {</w:t>
+      </w:r>
+      <w:r>
+        <w:br/>
+      </w:r>
+      <w:r>
+        <w:rPr>
+          <w:rStyle w:val="VerbatimChar"/>
+        </w:rPr>
+        <w:t xml:space="preserve">##             rbind(1, 2, 2)</w:t>
+      </w:r>
+      <w:r>
+        <w:br/>
+      </w:r>
+      <w:r>
+        <w:rPr>
+          <w:rStyle w:val="VerbatimChar"/>
+        </w:rPr>
+        <w:t xml:space="preserve">##         }</w:t>
+      </w:r>
+      <w:r>
+        <w:br/>
+      </w:r>
+      <w:r>
+        <w:rPr>
+          <w:rStyle w:val="VerbatimChar"/>
+        </w:rPr>
+        <w:t xml:space="preserve">##         else {</w:t>
+      </w:r>
+      <w:r>
+        <w:br/>
+      </w:r>
+      <w:r>
+        <w:rPr>
+          <w:rStyle w:val="VerbatimChar"/>
+        </w:rPr>
+        <w:t xml:space="preserve">##             rbind(1, 2, 2)</w:t>
+      </w:r>
+      <w:r>
+        <w:br/>
+      </w:r>
+      <w:r>
+        <w:rPr>
+          <w:rStyle w:val="VerbatimChar"/>
+        </w:rPr>
+        <w:t xml:space="preserve">##         })</w:t>
+      </w:r>
+      <w:r>
+        <w:br/>
+      </w:r>
+      <w:r>
+        <w:rPr>
+          <w:rStyle w:val="VerbatimChar"/>
+        </w:rPr>
+        <w:t xml:space="preserve">##     }</w:t>
+      </w:r>
+      <w:r>
+        <w:br/>
+      </w:r>
+      <w:r>
+        <w:rPr>
+          <w:rStyle w:val="VerbatimChar"/>
+        </w:rPr>
+        <w:t xml:space="preserve">##     return(combined)</w:t>
+      </w:r>
+      <w:r>
+        <w:br/>
+      </w:r>
+      <w:r>
+        <w:rPr>
+          <w:rStyle w:val="VerbatimChar"/>
+        </w:rPr>
+        <w:t xml:space="preserve">## } else {</w:t>
+      </w:r>
+      <w:r>
+        <w:br/>
+      </w:r>
+      <w:r>
+        <w:rPr>
+          <w:rStyle w:val="VerbatimChar"/>
+        </w:rPr>
+        <w:t xml:space="preserve">##     if (type == "box") {</w:t>
+      </w:r>
+      <w:r>
+        <w:br/>
+      </w:r>
+      <w:r>
+        <w:rPr>
+          <w:rStyle w:val="VerbatimChar"/>
+        </w:rPr>
+        <w:t xml:space="preserve">##         bottom &lt;- bottom + ggtitle(paste("Box Plot for Treatment Groups at", </w:t>
+      </w:r>
+      <w:r>
+        <w:br/>
+      </w:r>
+      <w:r>
+        <w:rPr>
+          <w:rStyle w:val="VerbatimChar"/>
+        </w:rPr>
+        <w:t xml:space="preserve">##             time_sel)) + theme(plot.margin = margin(t = 0, r = 0, </w:t>
+      </w:r>
+      <w:r>
+        <w:br/>
+      </w:r>
+      <w:r>
+        <w:rPr>
+          <w:rStyle w:val="VerbatimChar"/>
+        </w:rPr>
+        <w:t xml:space="preserve">##             b = 0, l = 0))</w:t>
+      </w:r>
+      <w:r>
+        <w:br/>
+      </w:r>
+      <w:r>
+        <w:rPr>
+          <w:rStyle w:val="VerbatimChar"/>
+        </w:rPr>
+        <w:t xml:space="preserve">##     }</w:t>
+      </w:r>
+      <w:r>
+        <w:br/>
+      </w:r>
+      <w:r>
+        <w:rPr>
+          <w:rStyle w:val="VerbatimChar"/>
+        </w:rPr>
+        <w:t xml:space="preserve">##     else {</w:t>
+      </w:r>
+      <w:r>
+        <w:br/>
+      </w:r>
+      <w:r>
+        <w:rPr>
+          <w:rStyle w:val="VerbatimChar"/>
+        </w:rPr>
+        <w:t xml:space="preserve">##         bottom &lt;- bottom + ggtitle(paste("Bar Chart for Treatment Groups at", </w:t>
+      </w:r>
+      <w:r>
+        <w:br/>
+      </w:r>
+      <w:r>
+        <w:rPr>
+          <w:rStyle w:val="VerbatimChar"/>
+        </w:rPr>
+        <w:t xml:space="preserve">##             time_sel)) + theme(plot.margin = margin(t = 0, r = 0, </w:t>
+      </w:r>
+      <w:r>
+        <w:br/>
+      </w:r>
+      <w:r>
+        <w:rPr>
+          <w:rStyle w:val="VerbatimChar"/>
+        </w:rPr>
+        <w:t xml:space="preserve">##             b = 0, l = 0))</w:t>
+      </w:r>
+      <w:r>
+        <w:br/>
+      </w:r>
+      <w:r>
+        <w:rPr>
+          <w:rStyle w:val="VerbatimChar"/>
+        </w:rPr>
+        <w:t xml:space="preserve">##     }</w:t>
+      </w:r>
+      <w:r>
+        <w:br/>
+      </w:r>
+      <w:r>
+        <w:rPr>
+          <w:rStyle w:val="VerbatimChar"/>
+        </w:rPr>
+        <w:t xml:space="preserve">##     return(bottom)</w:t>
+      </w:r>
+      <w:r>
+        <w:br/>
+      </w:r>
+      <w:r>
+        <w:rPr>
+          <w:rStyle w:val="VerbatimChar"/>
+        </w:rPr>
+        <w:t xml:space="preserve">## }</w:t>
+      </w:r>
+      <w:r>
+        <w:br/>
+      </w:r>
+      <w:r>
+        <w:rPr>
+          <w:rStyle w:val="VerbatimChar"/>
+        </w:rPr>
+        <w:t xml:space="preserve">## debug at /home/chris/bmrn-test/R/prism_plot.R#243: full_prism &lt;- full_prism + add_pvalue(data = p_vals, y.position = "new_y.position", </w:t>
+      </w:r>
+      <w:r>
+        <w:br/>
+      </w:r>
+      <w:r>
+        <w:rPr>
+          <w:rStyle w:val="VerbatimChar"/>
+        </w:rPr>
+        <w:t xml:space="preserve">##     label = "{sig}", tip.length = 0.02, label.size = ifelse(format == </w:t>
+      </w:r>
+      <w:r>
+        <w:br/>
+      </w:r>
+      <w:r>
+        <w:rPr>
+          <w:rStyle w:val="VerbatimChar"/>
+        </w:rPr>
+        <w:t xml:space="preserve">##         "word", 4, 8), color = "black", size = 2, step.increase = 0.02)</w:t>
+      </w:r>
+      <w:r>
+        <w:br/>
+      </w:r>
+      <w:r>
+        <w:rPr>
+          <w:rStyle w:val="VerbatimChar"/>
+        </w:rPr>
+        <w:t xml:space="preserve">## debug at /home/chris/bmrn-test/R/prism_plot.R#254: top &lt;- full_prism + scale_y_continuous(limits = c(0.9 * min(p_vals$new_y.position), </w:t>
+      </w:r>
+      <w:r>
+        <w:br/>
+      </w:r>
+      <w:r>
+        <w:rPr>
+          <w:rStyle w:val="VerbatimChar"/>
+        </w:rPr>
+        <w:t xml:space="preserve">##     NA), expand = expansion(mult = c(0, 0.1)))</w:t>
+      </w:r>
+      <w:r>
+        <w:br/>
+      </w:r>
+      <w:r>
+        <w:rPr>
+          <w:rStyle w:val="VerbatimChar"/>
+        </w:rPr>
+        <w:t xml:space="preserve">## debug at /home/chris/bmrn-test/R/prism_plot.R#260: if (format == "word") {</w:t>
+      </w:r>
+      <w:r>
+        <w:br/>
+      </w:r>
+      <w:r>
+        <w:rPr>
+          <w:rStyle w:val="VerbatimChar"/>
+        </w:rPr>
+        <w:t xml:space="preserve">##     top = top + theme(line = element_blank(), axis.title = element_blank(), </w:t>
+      </w:r>
+      <w:r>
+        <w:br/>
+      </w:r>
+      <w:r>
+        <w:rPr>
+          <w:rStyle w:val="VerbatimChar"/>
+        </w:rPr>
+        <w:t xml:space="preserve">##         axis.text = element_blank()) + theme(plot.margin = margin(t = 0, </w:t>
+      </w:r>
+      <w:r>
+        <w:br/>
+      </w:r>
+      <w:r>
+        <w:rPr>
+          <w:rStyle w:val="VerbatimChar"/>
+        </w:rPr>
+        <w:t xml:space="preserve">##         r = 0, b = 0, l = 0))</w:t>
+      </w:r>
+      <w:r>
+        <w:br/>
+      </w:r>
+      <w:r>
+        <w:rPr>
+          <w:rStyle w:val="VerbatimChar"/>
+        </w:rPr>
+        <w:t xml:space="preserve">## } else {</w:t>
+      </w:r>
+      <w:r>
+        <w:br/>
+      </w:r>
+      <w:r>
+        <w:rPr>
+          <w:rStyle w:val="VerbatimChar"/>
+        </w:rPr>
+        <w:t xml:space="preserve">##     top &lt;- full_prism + scale_y_continuous(limits = c(0.9 * min(p_vals$new_y.position), </w:t>
+      </w:r>
+      <w:r>
+        <w:br/>
+      </w:r>
+      <w:r>
+        <w:rPr>
+          <w:rStyle w:val="VerbatimChar"/>
+        </w:rPr>
+        <w:t xml:space="preserve">##         NA), expand = expansion(mult = c(0, 0.1))) + theme(line = element_blank(), </w:t>
+      </w:r>
+      <w:r>
+        <w:br/>
+      </w:r>
+      <w:r>
+        <w:rPr>
+          <w:rStyle w:val="VerbatimChar"/>
+        </w:rPr>
+        <w:t xml:space="preserve">##         axis.title = element_blank(), axis.text = element_blank()) + </w:t>
+      </w:r>
+      <w:r>
+        <w:br/>
+      </w:r>
+      <w:r>
+        <w:rPr>
+          <w:rStyle w:val="VerbatimChar"/>
+        </w:rPr>
+        <w:t xml:space="preserve">##         theme(plot.margin = margin(t = 0, r = 0, b = 0, l = 0))</w:t>
+      </w:r>
+      <w:r>
+        <w:br/>
+      </w:r>
+      <w:r>
+        <w:rPr>
+          <w:rStyle w:val="VerbatimChar"/>
+        </w:rPr>
+        <w:t xml:space="preserve">## }</w:t>
+      </w:r>
+      <w:r>
+        <w:br/>
+      </w:r>
+      <w:r>
+        <w:rPr>
+          <w:rStyle w:val="VerbatimChar"/>
+        </w:rPr>
+        <w:t xml:space="preserve">## debug at /home/chris/bmrn-test/R/prism_plot.R#261: top = top + theme(line = element_blank(), axis.title = element_blank(), </w:t>
+      </w:r>
+      <w:r>
+        <w:br/>
+      </w:r>
+      <w:r>
+        <w:rPr>
+          <w:rStyle w:val="VerbatimChar"/>
+        </w:rPr>
+        <w:t xml:space="preserve">##     axis.text = element_blank()) + theme(plot.margin = margin(t = 0, </w:t>
+      </w:r>
+      <w:r>
+        <w:br/>
+      </w:r>
+      <w:r>
+        <w:rPr>
+          <w:rStyle w:val="VerbatimChar"/>
+        </w:rPr>
+        <w:t xml:space="preserve">##     r = 0, b = 0, l = 0))</w:t>
+      </w:r>
+      <w:r>
+        <w:br/>
+      </w:r>
+      <w:r>
+        <w:rPr>
+          <w:rStyle w:val="VerbatimChar"/>
+        </w:rPr>
+        <w:t xml:space="preserve">## debug at /home/chris/bmrn-test/R/prism_plot.R#291: if (type == "box") {</w:t>
+      </w:r>
+      <w:r>
+        <w:br/>
+      </w:r>
+      <w:r>
+        <w:rPr>
+          <w:rStyle w:val="VerbatimChar"/>
+        </w:rPr>
+        <w:t xml:space="preserve">##     top &lt;- top + ggtitle(paste("Box plot for Treatment Groups at", </w:t>
+      </w:r>
+      <w:r>
+        <w:br/>
+      </w:r>
+      <w:r>
+        <w:rPr>
+          <w:rStyle w:val="VerbatimChar"/>
+        </w:rPr>
+        <w:t xml:space="preserve">##         time_sel))</w:t>
+      </w:r>
+      <w:r>
+        <w:br/>
+      </w:r>
+      <w:r>
+        <w:rPr>
+          <w:rStyle w:val="VerbatimChar"/>
+        </w:rPr>
+        <w:t xml:space="preserve">##     combined &lt;- grid.arrange(grobs = list(top, bottom), layout_matrix = if (format == </w:t>
+      </w:r>
+      <w:r>
+        <w:br/>
+      </w:r>
+      <w:r>
+        <w:rPr>
+          <w:rStyle w:val="VerbatimChar"/>
+        </w:rPr>
+        <w:t xml:space="preserve">##         "word") {</w:t>
+      </w:r>
+      <w:r>
+        <w:br/>
+      </w:r>
+      <w:r>
+        <w:rPr>
+          <w:rStyle w:val="VerbatimChar"/>
+        </w:rPr>
+        <w:t xml:space="preserve">##         rbind(1, 2, 2)</w:t>
+      </w:r>
+      <w:r>
+        <w:br/>
+      </w:r>
+      <w:r>
+        <w:rPr>
+          <w:rStyle w:val="VerbatimChar"/>
+        </w:rPr>
+        <w:t xml:space="preserve">##     }</w:t>
+      </w:r>
+      <w:r>
+        <w:br/>
+      </w:r>
+      <w:r>
+        <w:rPr>
+          <w:rStyle w:val="VerbatimChar"/>
+        </w:rPr>
+        <w:t xml:space="preserve">##     else {</w:t>
+      </w:r>
+      <w:r>
+        <w:br/>
+      </w:r>
+      <w:r>
+        <w:rPr>
+          <w:rStyle w:val="VerbatimChar"/>
+        </w:rPr>
+        <w:t xml:space="preserve">##         rbind(1, 2, 2)</w:t>
+      </w:r>
+      <w:r>
+        <w:br/>
+      </w:r>
+      <w:r>
+        <w:rPr>
+          <w:rStyle w:val="VerbatimChar"/>
+        </w:rPr>
+        <w:t xml:space="preserve">##     })</w:t>
+      </w:r>
+      <w:r>
+        <w:br/>
+      </w:r>
+      <w:r>
+        <w:rPr>
+          <w:rStyle w:val="VerbatimChar"/>
+        </w:rPr>
+        <w:t xml:space="preserve">## } else {</w:t>
+      </w:r>
+      <w:r>
+        <w:br/>
+      </w:r>
+      <w:r>
+        <w:rPr>
+          <w:rStyle w:val="VerbatimChar"/>
+        </w:rPr>
+        <w:t xml:space="preserve">##     top &lt;- top + ggtitle(paste("Bar Chart for Treatment Groups at", </w:t>
+      </w:r>
+      <w:r>
+        <w:br/>
+      </w:r>
+      <w:r>
+        <w:rPr>
+          <w:rStyle w:val="VerbatimChar"/>
+        </w:rPr>
+        <w:t xml:space="preserve">##         time_sel))</w:t>
+      </w:r>
+      <w:r>
+        <w:br/>
+      </w:r>
+      <w:r>
+        <w:rPr>
+          <w:rStyle w:val="VerbatimChar"/>
+        </w:rPr>
+        <w:t xml:space="preserve">##     combined &lt;- grid.arrange(grobs = list(top, bottom), layout_matrix = if (format == </w:t>
+      </w:r>
+      <w:r>
+        <w:br/>
+      </w:r>
+      <w:r>
+        <w:rPr>
+          <w:rStyle w:val="VerbatimChar"/>
+        </w:rPr>
+        <w:t xml:space="preserve">##         "word") {</w:t>
+      </w:r>
+      <w:r>
+        <w:br/>
+      </w:r>
+      <w:r>
+        <w:rPr>
+          <w:rStyle w:val="VerbatimChar"/>
+        </w:rPr>
+        <w:t xml:space="preserve">##         rbind(1, 2, 2)</w:t>
+      </w:r>
+      <w:r>
+        <w:br/>
+      </w:r>
+      <w:r>
+        <w:rPr>
+          <w:rStyle w:val="VerbatimChar"/>
+        </w:rPr>
+        <w:t xml:space="preserve">##     }</w:t>
+      </w:r>
+      <w:r>
+        <w:br/>
+      </w:r>
+      <w:r>
+        <w:rPr>
+          <w:rStyle w:val="VerbatimChar"/>
+        </w:rPr>
+        <w:t xml:space="preserve">##     else {</w:t>
+      </w:r>
+      <w:r>
+        <w:br/>
+      </w:r>
+      <w:r>
+        <w:rPr>
+          <w:rStyle w:val="VerbatimChar"/>
+        </w:rPr>
+        <w:t xml:space="preserve">##         rbind(1, 2, 2)</w:t>
+      </w:r>
+      <w:r>
+        <w:br/>
+      </w:r>
+      <w:r>
+        <w:rPr>
+          <w:rStyle w:val="VerbatimChar"/>
+        </w:rPr>
+        <w:t xml:space="preserve">##     })</w:t>
+      </w:r>
+      <w:r>
+        <w:br/>
+      </w:r>
+      <w:r>
+        <w:rPr>
+          <w:rStyle w:val="VerbatimChar"/>
+        </w:rPr>
+        <w:t xml:space="preserve">## }</w:t>
+      </w:r>
+      <w:r>
+        <w:br/>
+      </w:r>
+      <w:r>
+        <w:rPr>
+          <w:rStyle w:val="VerbatimChar"/>
+        </w:rPr>
+        <w:t xml:space="preserve">## debug at /home/chris/bmrn-test/R/prism_plot.R#296: top &lt;- top + ggtitle(paste("Bar Chart for Treatment Groups at", </w:t>
+      </w:r>
+      <w:r>
+        <w:br/>
+      </w:r>
+      <w:r>
+        <w:rPr>
+          <w:rStyle w:val="VerbatimChar"/>
+        </w:rPr>
+        <w:t xml:space="preserve">##     time_sel))</w:t>
+      </w:r>
+      <w:r>
+        <w:br/>
+      </w:r>
+      <w:r>
+        <w:rPr>
+          <w:rStyle w:val="VerbatimChar"/>
+        </w:rPr>
+        <w:t xml:space="preserve">## debug at /home/chris/bmrn-test/R/prism_plot.R#297: combined &lt;- grid.arrange(grobs = list(top, bottom), layout_matrix = if (format == </w:t>
+      </w:r>
+      <w:r>
+        <w:br/>
+      </w:r>
+      <w:r>
+        <w:rPr>
+          <w:rStyle w:val="VerbatimChar"/>
+        </w:rPr>
+        <w:t xml:space="preserve">##     "word") {</w:t>
+      </w:r>
+      <w:r>
+        <w:br/>
+      </w:r>
+      <w:r>
+        <w:rPr>
+          <w:rStyle w:val="VerbatimChar"/>
+        </w:rPr>
+        <w:t xml:space="preserve">##     rbind(1, 2, 2)</w:t>
+      </w:r>
+      <w:r>
+        <w:br/>
+      </w:r>
+      <w:r>
+        <w:rPr>
+          <w:rStyle w:val="VerbatimChar"/>
+        </w:rPr>
+        <w:t xml:space="preserve">## } else {</w:t>
+      </w:r>
+      <w:r>
+        <w:br/>
+      </w:r>
+      <w:r>
+        <w:rPr>
+          <w:rStyle w:val="VerbatimChar"/>
+        </w:rPr>
+        <w:t xml:space="preserve">##     rbind(1, 2, 2)</w:t>
+      </w:r>
+      <w:r>
+        <w:br/>
+      </w:r>
+      <w:r>
+        <w:rPr>
+          <w:rStyle w:val="VerbatimChar"/>
+        </w:rPr>
+        <w:t xml:space="preserve">## })</w:t>
+      </w:r>
+    </w:p>
+    <w:p>
+      <w:pPr>
         <w:pStyle w:val="CaptionedFigure"/>
       </w:pPr>
       <w:r>
@@ -3716,6 +5383,1675 @@
     </w:p>
     <w:p>
       <w:pPr>
+        <w:pStyle w:val="SourceCode"/>
+      </w:pPr>
+      <w:r>
+        <w:rPr>
+          <w:rStyle w:val="VerbatimChar"/>
+        </w:rPr>
+        <w:t xml:space="preserve">## debug at /home/chris/bmrn-test/R/prism_plot.R#297: rbind(1, 2, 2)</w:t>
+      </w:r>
+      <w:r>
+        <w:br/>
+      </w:r>
+      <w:r>
+        <w:rPr>
+          <w:rStyle w:val="VerbatimChar"/>
+        </w:rPr>
+        <w:t xml:space="preserve">## debug at /home/chris/bmrn-test/R/prism_plot.R#300: return(combined)</w:t>
+      </w:r>
+    </w:p>
+    <w:p>
+      <w:pPr>
+        <w:pStyle w:val="SourceCode"/>
+      </w:pPr>
+      <w:r>
+        <w:rPr>
+          <w:rStyle w:val="VerbatimChar"/>
+        </w:rPr>
+        <w:t xml:space="preserve">## Called from: prism_plot(data = transformed_data, tables = data$tables$tables, </w:t>
+      </w:r>
+      <w:r>
+        <w:br/>
+      </w:r>
+      <w:r>
+        <w:rPr>
+          <w:rStyle w:val="VerbatimChar"/>
+        </w:rPr>
+        <w:t xml:space="preserve">##     trt_sel = levels(transformed_data$Treatment), time_sel = time, </w:t>
+      </w:r>
+      <w:r>
+        <w:br/>
+      </w:r>
+      <w:r>
+        <w:rPr>
+          <w:rStyle w:val="VerbatimChar"/>
+        </w:rPr>
+        <w:t xml:space="preserve">##     endpoint = data$plot$endpoint, format = "word", cfb = data$input_data$changeFromBaseline, </w:t>
+      </w:r>
+      <w:r>
+        <w:br/>
+      </w:r>
+      <w:r>
+        <w:rPr>
+          <w:rStyle w:val="VerbatimChar"/>
+        </w:rPr>
+        <w:t xml:space="preserve">##     power = data$tables$power, num_groups = length(levels(transformed_data$Treatment)), </w:t>
+      </w:r>
+      <w:r>
+        <w:br/>
+      </w:r>
+      <w:r>
+        <w:rPr>
+          <w:rStyle w:val="VerbatimChar"/>
+        </w:rPr>
+        <w:t xml:space="preserve">##     type = "box", inputs = prismInputs)</w:t>
+      </w:r>
+      <w:r>
+        <w:br/>
+      </w:r>
+      <w:r>
+        <w:rPr>
+          <w:rStyle w:val="VerbatimChar"/>
+        </w:rPr>
+        <w:t xml:space="preserve">## debug at /home/chris/bmrn-test/R/prism_plot.R#108: data &lt;- data %&gt;% filter(Time == time_sel, Treatment %in% trt_sel) %&gt;% </w:t>
+      </w:r>
+      <w:r>
+        <w:br/>
+      </w:r>
+      <w:r>
+        <w:rPr>
+          <w:rStyle w:val="VerbatimChar"/>
+        </w:rPr>
+        <w:t xml:space="preserve">##     group_by(Treatment) %&gt;% mutate(outlier = is.outlier(Response_Transformed), </w:t>
+      </w:r>
+      <w:r>
+        <w:br/>
+      </w:r>
+      <w:r>
+        <w:rPr>
+          <w:rStyle w:val="VerbatimChar"/>
+        </w:rPr>
+        <w:t xml:space="preserve">##     Treatment = factor(Treatment, levels = correct_level_order)) %&gt;% </w:t>
+      </w:r>
+      <w:r>
+        <w:br/>
+      </w:r>
+      <w:r>
+        <w:rPr>
+          <w:rStyle w:val="VerbatimChar"/>
+        </w:rPr>
+        <w:t xml:space="preserve">##     ungroup()</w:t>
+      </w:r>
+      <w:r>
+        <w:br/>
+      </w:r>
+      <w:r>
+        <w:rPr>
+          <w:rStyle w:val="VerbatimChar"/>
+        </w:rPr>
+        <w:t xml:space="preserve">## debug at /home/chris/bmrn-test/R/prism_plot.R#118: data_max &lt;- data %&gt;% group_by(Treatment) %&gt;% summarize(max = max(Response_Transformed), </w:t>
+      </w:r>
+      <w:r>
+        <w:br/>
+      </w:r>
+      <w:r>
+        <w:rPr>
+          <w:rStyle w:val="VerbatimChar"/>
+        </w:rPr>
+        <w:t xml:space="preserve">##     Mean_Response = mean(Response_Transformed), sd_Response = sd(Response_Transformed)) %&gt;% </w:t>
+      </w:r>
+      <w:r>
+        <w:br/>
+      </w:r>
+      <w:r>
+        <w:rPr>
+          <w:rStyle w:val="VerbatimChar"/>
+        </w:rPr>
+        <w:t xml:space="preserve">##     rename(Response_Transformed = Mean_Response) %&gt;% mutate(error = if_else(Response_Transformed &lt; </w:t>
+      </w:r>
+      <w:r>
+        <w:br/>
+      </w:r>
+      <w:r>
+        <w:rPr>
+          <w:rStyle w:val="VerbatimChar"/>
+        </w:rPr>
+        <w:t xml:space="preserve">##     0, Response_Transformed - sd_Response, Response_Transformed + </w:t>
+      </w:r>
+      <w:r>
+        <w:br/>
+      </w:r>
+      <w:r>
+        <w:rPr>
+          <w:rStyle w:val="VerbatimChar"/>
+        </w:rPr>
+        <w:t xml:space="preserve">##     sd_Response), ymin = if_else(Response_Transformed &lt; 0, error, </w:t>
+      </w:r>
+      <w:r>
+        <w:br/>
+      </w:r>
+      <w:r>
+        <w:rPr>
+          <w:rStyle w:val="VerbatimChar"/>
+        </w:rPr>
+        <w:t xml:space="preserve">##     Response_Transformed), ymax = if_else(Response_Transformed &lt; </w:t>
+      </w:r>
+      <w:r>
+        <w:br/>
+      </w:r>
+      <w:r>
+        <w:rPr>
+          <w:rStyle w:val="VerbatimChar"/>
+        </w:rPr>
+        <w:t xml:space="preserve">##     0, Response_Transformed, error))</w:t>
+      </w:r>
+      <w:r>
+        <w:br/>
+      </w:r>
+      <w:r>
+        <w:rPr>
+          <w:rStyle w:val="VerbatimChar"/>
+        </w:rPr>
+        <w:t xml:space="preserve">## debug at /home/chris/bmrn-test/R/prism_plot.R#132: if (type == "box") {</w:t>
+      </w:r>
+      <w:r>
+        <w:br/>
+      </w:r>
+      <w:r>
+        <w:rPr>
+          <w:rStyle w:val="VerbatimChar"/>
+        </w:rPr>
+        <w:t xml:space="preserve">##     full_prism &lt;- ggplot(data %&gt;% rename(group1 = Treatment), </w:t>
+      </w:r>
+      <w:r>
+        <w:br/>
+      </w:r>
+      <w:r>
+        <w:rPr>
+          <w:rStyle w:val="VerbatimChar"/>
+        </w:rPr>
+        <w:t xml:space="preserve">##         aes(x = group1, y = Response_Transformed, color = group1)) + </w:t>
+      </w:r>
+      <w:r>
+        <w:br/>
+      </w:r>
+      <w:r>
+        <w:rPr>
+          <w:rStyle w:val="VerbatimChar"/>
+        </w:rPr>
+        <w:t xml:space="preserve">##         stat_boxplot(geom = "errorbar", width = 3 * length(unique(data$Treatment))/num_groups^2, </w:t>
+      </w:r>
+      <w:r>
+        <w:br/>
+      </w:r>
+      <w:r>
+        <w:rPr>
+          <w:rStyle w:val="VerbatimChar"/>
+        </w:rPr>
+        <w:t xml:space="preserve">##             lwd = 1) + geom_boxplot(aes(fill = group1), outlier.color = NA, </w:t>
+      </w:r>
+      <w:r>
+        <w:br/>
+      </w:r>
+      <w:r>
+        <w:rPr>
+          <w:rStyle w:val="VerbatimChar"/>
+        </w:rPr>
+        <w:t xml:space="preserve">##         lwd = ifelse(format == "word", 1, 2), fatten = 1, width = 3 * </w:t>
+      </w:r>
+      <w:r>
+        <w:br/>
+      </w:r>
+      <w:r>
+        <w:rPr>
+          <w:rStyle w:val="VerbatimChar"/>
+        </w:rPr>
+        <w:t xml:space="preserve">##             length(unique(data$Treatment))/num_groups^2, alpha = 0.5) + </w:t>
+      </w:r>
+      <w:r>
+        <w:br/>
+      </w:r>
+      <w:r>
+        <w:rPr>
+          <w:rStyle w:val="VerbatimChar"/>
+        </w:rPr>
+        <w:t xml:space="preserve">##         geom_jitter(size = 3, position = position_dodge(width = 0.2)) + </w:t>
+      </w:r>
+      <w:r>
+        <w:br/>
+      </w:r>
+      <w:r>
+        <w:rPr>
+          <w:rStyle w:val="VerbatimChar"/>
+        </w:rPr>
+        <w:t xml:space="preserve">##         stat_summary(fun = "mean", color = "black", show.legend = FALSE) + </w:t>
+      </w:r>
+      <w:r>
+        <w:br/>
+      </w:r>
+      <w:r>
+        <w:rPr>
+          <w:rStyle w:val="VerbatimChar"/>
+        </w:rPr>
+        <w:t xml:space="preserve">##         scale_y_continuous(limits = c(NA, 3 * max(data$Response_Transformed))) + </w:t>
+      </w:r>
+      <w:r>
+        <w:br/>
+      </w:r>
+      <w:r>
+        <w:rPr>
+          <w:rStyle w:val="VerbatimChar"/>
+        </w:rPr>
+        <w:t xml:space="preserve">##         scale_color_prism("floral") + scale_fill_prism("floral") + </w:t>
+      </w:r>
+      <w:r>
+        <w:br/>
+      </w:r>
+      <w:r>
+        <w:rPr>
+          <w:rStyle w:val="VerbatimChar"/>
+        </w:rPr>
+        <w:t xml:space="preserve">##         guides(y = "prism_offset_minor") + theme_prism(base_size = ifelse(format == </w:t>
+      </w:r>
+      <w:r>
+        <w:br/>
+      </w:r>
+      <w:r>
+        <w:rPr>
+          <w:rStyle w:val="VerbatimChar"/>
+        </w:rPr>
+        <w:t xml:space="preserve">##         "word", 16, inputs$fontSize)) + theme(legend.position = "none") + </w:t>
+      </w:r>
+      <w:r>
+        <w:br/>
+      </w:r>
+      <w:r>
+        <w:rPr>
+          <w:rStyle w:val="VerbatimChar"/>
+        </w:rPr>
+        <w:t xml:space="preserve">##         ylab(ylab) + xlab("Treatment")</w:t>
+      </w:r>
+      <w:r>
+        <w:br/>
+      </w:r>
+      <w:r>
+        <w:rPr>
+          <w:rStyle w:val="VerbatimChar"/>
+        </w:rPr>
+        <w:t xml:space="preserve">##     bottom &lt;- full_prism + scale_y_continuous(limits = c(1.1 * </w:t>
+      </w:r>
+      <w:r>
+        <w:br/>
+      </w:r>
+      <w:r>
+        <w:rPr>
+          <w:rStyle w:val="VerbatimChar"/>
+        </w:rPr>
+        <w:t xml:space="preserve">##         min(0, min(data_max$ymin)), 1.1 * max(data_max$ymax)), </w:t>
+      </w:r>
+      <w:r>
+        <w:br/>
+      </w:r>
+      <w:r>
+        <w:rPr>
+          <w:rStyle w:val="VerbatimChar"/>
+        </w:rPr>
+        <w:t xml:space="preserve">##         expand = expansion(mult = c(0, 0))) + theme(plot.margin = margin(t = -10, </w:t>
+      </w:r>
+      <w:r>
+        <w:br/>
+      </w:r>
+      <w:r>
+        <w:rPr>
+          <w:rStyle w:val="VerbatimChar"/>
+        </w:rPr>
+        <w:t xml:space="preserve">##         r = 0, b = 0, l = 0))</w:t>
+      </w:r>
+      <w:r>
+        <w:br/>
+      </w:r>
+      <w:r>
+        <w:rPr>
+          <w:rStyle w:val="VerbatimChar"/>
+        </w:rPr>
+        <w:t xml:space="preserve">## } else {</w:t>
+      </w:r>
+      <w:r>
+        <w:br/>
+      </w:r>
+      <w:r>
+        <w:rPr>
+          <w:rStyle w:val="VerbatimChar"/>
+        </w:rPr>
+        <w:t xml:space="preserve">##     full_prism &lt;- ggplot(data_max %&gt;% rename(group1 = Treatment), </w:t>
+      </w:r>
+      <w:r>
+        <w:br/>
+      </w:r>
+      <w:r>
+        <w:rPr>
+          <w:rStyle w:val="VerbatimChar"/>
+        </w:rPr>
+        <w:t xml:space="preserve">##         aes(x = group1, y = Response_Transformed, color = group1)) + </w:t>
+      </w:r>
+      <w:r>
+        <w:br/>
+      </w:r>
+      <w:r>
+        <w:rPr>
+          <w:rStyle w:val="VerbatimChar"/>
+        </w:rPr>
+        <w:t xml:space="preserve">##         geom_bar(aes(fill = group1), lwd = ifelse(format == "word", </w:t>
+      </w:r>
+      <w:r>
+        <w:br/>
+      </w:r>
+      <w:r>
+        <w:rPr>
+          <w:rStyle w:val="VerbatimChar"/>
+        </w:rPr>
+        <w:t xml:space="preserve">##             1, 2), stat = "identity", width = 3 * length(unique(data$Treatment))/num_groups^2, </w:t>
+      </w:r>
+      <w:r>
+        <w:br/>
+      </w:r>
+      <w:r>
+        <w:rPr>
+          <w:rStyle w:val="VerbatimChar"/>
+        </w:rPr>
+        <w:t xml:space="preserve">##             position = position_dodge(width = 0.7), alpha = 0.5) + </w:t>
+      </w:r>
+      <w:r>
+        <w:br/>
+      </w:r>
+      <w:r>
+        <w:rPr>
+          <w:rStyle w:val="VerbatimChar"/>
+        </w:rPr>
+        <w:t xml:space="preserve">##         geom_jitter(data = data %&gt;% rename(group1 = Treatment), </w:t>
+      </w:r>
+      <w:r>
+        <w:br/>
+      </w:r>
+      <w:r>
+        <w:rPr>
+          <w:rStyle w:val="VerbatimChar"/>
+        </w:rPr>
+        <w:t xml:space="preserve">##             aes(y = Response_Transformed), size = 3, position = position_dodge(width = 0.2)) + </w:t>
+      </w:r>
+      <w:r>
+        <w:br/>
+      </w:r>
+      <w:r>
+        <w:rPr>
+          <w:rStyle w:val="VerbatimChar"/>
+        </w:rPr>
+        <w:t xml:space="preserve">##         stat_summary(data = data %&gt;% rename(group1 = Treatment), </w:t>
+      </w:r>
+      <w:r>
+        <w:br/>
+      </w:r>
+      <w:r>
+        <w:rPr>
+          <w:rStyle w:val="VerbatimChar"/>
+        </w:rPr>
+        <w:t xml:space="preserve">##             fun = "mean", color = "black", show.legend = FALSE) + </w:t>
+      </w:r>
+      <w:r>
+        <w:br/>
+      </w:r>
+      <w:r>
+        <w:rPr>
+          <w:rStyle w:val="VerbatimChar"/>
+        </w:rPr>
+        <w:t xml:space="preserve">##         geom_errorbar(aes(ymin = ymin, ymax = ymax), position = position_dodge(width = 0.7), </w:t>
+      </w:r>
+      <w:r>
+        <w:br/>
+      </w:r>
+      <w:r>
+        <w:rPr>
+          <w:rStyle w:val="VerbatimChar"/>
+        </w:rPr>
+        <w:t xml:space="preserve">##             width = 3 * length(unique(data$Treatment))/num_groups^2, </w:t>
+      </w:r>
+      <w:r>
+        <w:br/>
+      </w:r>
+      <w:r>
+        <w:rPr>
+          <w:rStyle w:val="VerbatimChar"/>
+        </w:rPr>
+        <w:t xml:space="preserve">##             size = ifelse(format == "word", 1, 2)) + guides(y = "prism_offset_minor") + </w:t>
+      </w:r>
+      <w:r>
+        <w:br/>
+      </w:r>
+      <w:r>
+        <w:rPr>
+          <w:rStyle w:val="VerbatimChar"/>
+        </w:rPr>
+        <w:t xml:space="preserve">##         scale_y_continuous(limits = c(NA, 1.1 * max(p_vals$new_y.position))) + </w:t>
+      </w:r>
+      <w:r>
+        <w:br/>
+      </w:r>
+      <w:r>
+        <w:rPr>
+          <w:rStyle w:val="VerbatimChar"/>
+        </w:rPr>
+        <w:t xml:space="preserve">##         scale_color_prism("floral") + scale_fill_prism("floral") + </w:t>
+      </w:r>
+      <w:r>
+        <w:br/>
+      </w:r>
+      <w:r>
+        <w:rPr>
+          <w:rStyle w:val="VerbatimChar"/>
+        </w:rPr>
+        <w:t xml:space="preserve">##         theme_prism(base_size = ifelse(format == "word", 16, </w:t>
+      </w:r>
+      <w:r>
+        <w:br/>
+      </w:r>
+      <w:r>
+        <w:rPr>
+          <w:rStyle w:val="VerbatimChar"/>
+        </w:rPr>
+        <w:t xml:space="preserve">##             inputs$fontSize)) + theme(legend.position = "none") + </w:t>
+      </w:r>
+      <w:r>
+        <w:br/>
+      </w:r>
+      <w:r>
+        <w:rPr>
+          <w:rStyle w:val="VerbatimChar"/>
+        </w:rPr>
+        <w:t xml:space="preserve">##         ylab(ylab) + xlab("Treatment")</w:t>
+      </w:r>
+      <w:r>
+        <w:br/>
+      </w:r>
+      <w:r>
+        <w:rPr>
+          <w:rStyle w:val="VerbatimChar"/>
+        </w:rPr>
+        <w:t xml:space="preserve">##     bottom &lt;- full_prism + theme(plot.margin = margin(t = -10, </w:t>
+      </w:r>
+      <w:r>
+        <w:br/>
+      </w:r>
+      <w:r>
+        <w:rPr>
+          <w:rStyle w:val="VerbatimChar"/>
+        </w:rPr>
+        <w:t xml:space="preserve">##         r = 0, b = 0, l = 0)) + scale_y_continuous(limits = c(1.1 * </w:t>
+      </w:r>
+      <w:r>
+        <w:br/>
+      </w:r>
+      <w:r>
+        <w:rPr>
+          <w:rStyle w:val="VerbatimChar"/>
+        </w:rPr>
+        <w:t xml:space="preserve">##         min(0, min(data_max$ymin)), 1.1 * max(data_max$ymax)), </w:t>
+      </w:r>
+      <w:r>
+        <w:br/>
+      </w:r>
+      <w:r>
+        <w:rPr>
+          <w:rStyle w:val="VerbatimChar"/>
+        </w:rPr>
+        <w:t xml:space="preserve">##         expand = expansion(mult = c(0, 0)))</w:t>
+      </w:r>
+      <w:r>
+        <w:br/>
+      </w:r>
+      <w:r>
+        <w:rPr>
+          <w:rStyle w:val="VerbatimChar"/>
+        </w:rPr>
+        <w:t xml:space="preserve">## }</w:t>
+      </w:r>
+      <w:r>
+        <w:br/>
+      </w:r>
+      <w:r>
+        <w:rPr>
+          <w:rStyle w:val="VerbatimChar"/>
+        </w:rPr>
+        <w:t xml:space="preserve">## debug at /home/chris/bmrn-test/R/prism_plot.R#133: full_prism &lt;- ggplot(data %&gt;% rename(group1 = Treatment), aes(x = group1, </w:t>
+      </w:r>
+      <w:r>
+        <w:br/>
+      </w:r>
+      <w:r>
+        <w:rPr>
+          <w:rStyle w:val="VerbatimChar"/>
+        </w:rPr>
+        <w:t xml:space="preserve">##     y = Response_Transformed, color = group1)) + stat_boxplot(geom = "errorbar", </w:t>
+      </w:r>
+      <w:r>
+        <w:br/>
+      </w:r>
+      <w:r>
+        <w:rPr>
+          <w:rStyle w:val="VerbatimChar"/>
+        </w:rPr>
+        <w:t xml:space="preserve">##     width = 3 * length(unique(data$Treatment))/num_groups^2, </w:t>
+      </w:r>
+      <w:r>
+        <w:br/>
+      </w:r>
+      <w:r>
+        <w:rPr>
+          <w:rStyle w:val="VerbatimChar"/>
+        </w:rPr>
+        <w:t xml:space="preserve">##     lwd = 1) + geom_boxplot(aes(fill = group1), outlier.color = NA, </w:t>
+      </w:r>
+      <w:r>
+        <w:br/>
+      </w:r>
+      <w:r>
+        <w:rPr>
+          <w:rStyle w:val="VerbatimChar"/>
+        </w:rPr>
+        <w:t xml:space="preserve">##     lwd = ifelse(format == "word", 1, 2), fatten = 1, width = 3 * </w:t>
+      </w:r>
+      <w:r>
+        <w:br/>
+      </w:r>
+      <w:r>
+        <w:rPr>
+          <w:rStyle w:val="VerbatimChar"/>
+        </w:rPr>
+        <w:t xml:space="preserve">##         length(unique(data$Treatment))/num_groups^2, alpha = 0.5) + </w:t>
+      </w:r>
+      <w:r>
+        <w:br/>
+      </w:r>
+      <w:r>
+        <w:rPr>
+          <w:rStyle w:val="VerbatimChar"/>
+        </w:rPr>
+        <w:t xml:space="preserve">##     geom_jitter(size = 3, position = position_dodge(width = 0.2)) + </w:t>
+      </w:r>
+      <w:r>
+        <w:br/>
+      </w:r>
+      <w:r>
+        <w:rPr>
+          <w:rStyle w:val="VerbatimChar"/>
+        </w:rPr>
+        <w:t xml:space="preserve">##     stat_summary(fun = "mean", color = "black", show.legend = FALSE) + </w:t>
+      </w:r>
+      <w:r>
+        <w:br/>
+      </w:r>
+      <w:r>
+        <w:rPr>
+          <w:rStyle w:val="VerbatimChar"/>
+        </w:rPr>
+        <w:t xml:space="preserve">##     scale_y_continuous(limits = c(NA, 3 * max(data$Response_Transformed))) + </w:t>
+      </w:r>
+      <w:r>
+        <w:br/>
+      </w:r>
+      <w:r>
+        <w:rPr>
+          <w:rStyle w:val="VerbatimChar"/>
+        </w:rPr>
+        <w:t xml:space="preserve">##     scale_color_prism("floral") + scale_fill_prism("floral") + </w:t>
+      </w:r>
+      <w:r>
+        <w:br/>
+      </w:r>
+      <w:r>
+        <w:rPr>
+          <w:rStyle w:val="VerbatimChar"/>
+        </w:rPr>
+        <w:t xml:space="preserve">##     guides(y = "prism_offset_minor") + theme_prism(base_size = ifelse(format == </w:t>
+      </w:r>
+      <w:r>
+        <w:br/>
+      </w:r>
+      <w:r>
+        <w:rPr>
+          <w:rStyle w:val="VerbatimChar"/>
+        </w:rPr>
+        <w:t xml:space="preserve">##     "word", 16, inputs$fontSize)) + theme(legend.position = "none") + </w:t>
+      </w:r>
+      <w:r>
+        <w:br/>
+      </w:r>
+      <w:r>
+        <w:rPr>
+          <w:rStyle w:val="VerbatimChar"/>
+        </w:rPr>
+        <w:t xml:space="preserve">##     ylab(ylab) + xlab("Treatment")</w:t>
+      </w:r>
+      <w:r>
+        <w:br/>
+      </w:r>
+      <w:r>
+        <w:rPr>
+          <w:rStyle w:val="VerbatimChar"/>
+        </w:rPr>
+        <w:t xml:space="preserve">## debug at /home/chris/bmrn-test/R/prism_plot.R#172: bottom &lt;- full_prism + scale_y_continuous(limits = c(1.1 * min(0, </w:t>
+      </w:r>
+      <w:r>
+        <w:br/>
+      </w:r>
+      <w:r>
+        <w:rPr>
+          <w:rStyle w:val="VerbatimChar"/>
+        </w:rPr>
+        <w:t xml:space="preserve">##     min(data_max$ymin)), 1.1 * max(data_max$ymax)), expand = expansion(mult = c(0, </w:t>
+      </w:r>
+      <w:r>
+        <w:br/>
+      </w:r>
+      <w:r>
+        <w:rPr>
+          <w:rStyle w:val="VerbatimChar"/>
+        </w:rPr>
+        <w:t xml:space="preserve">##     0))) + theme(plot.margin = margin(t = -10, r = 0, b = 0, </w:t>
+      </w:r>
+      <w:r>
+        <w:br/>
+      </w:r>
+      <w:r>
+        <w:rPr>
+          <w:rStyle w:val="VerbatimChar"/>
+        </w:rPr>
+        <w:t xml:space="preserve">##     l = 0))</w:t>
+      </w:r>
+      <w:r>
+        <w:br/>
+      </w:r>
+      <w:r>
+        <w:rPr>
+          <w:rStyle w:val="VerbatimChar"/>
+        </w:rPr>
+        <w:t xml:space="preserve">## debug at /home/chris/bmrn-test/R/prism_plot.R#235: if (format == "word") {</w:t>
+      </w:r>
+      <w:r>
+        <w:br/>
+      </w:r>
+      <w:r>
+        <w:rPr>
+          <w:rStyle w:val="VerbatimChar"/>
+        </w:rPr>
+        <w:t xml:space="preserve">##     bottom &lt;- bottom + theme(axis.text = element_text(size = 8), </w:t>
+      </w:r>
+      <w:r>
+        <w:br/>
+      </w:r>
+      <w:r>
+        <w:rPr>
+          <w:rStyle w:val="VerbatimChar"/>
+        </w:rPr>
+        <w:t xml:space="preserve">##         axis.title = element_text(size = 10))</w:t>
+      </w:r>
+      <w:r>
+        <w:br/>
+      </w:r>
+      <w:r>
+        <w:rPr>
+          <w:rStyle w:val="VerbatimChar"/>
+        </w:rPr>
+        <w:t xml:space="preserve">## }</w:t>
+      </w:r>
+      <w:r>
+        <w:br/>
+      </w:r>
+      <w:r>
+        <w:rPr>
+          <w:rStyle w:val="VerbatimChar"/>
+        </w:rPr>
+        <w:t xml:space="preserve">## debug at /home/chris/bmrn-test/R/prism_plot.R#236: bottom &lt;- bottom + theme(axis.text = element_text(size = 8), </w:t>
+      </w:r>
+      <w:r>
+        <w:br/>
+      </w:r>
+      <w:r>
+        <w:rPr>
+          <w:rStyle w:val="VerbatimChar"/>
+        </w:rPr>
+        <w:t xml:space="preserve">##     axis.title = element_text(size = 10))</w:t>
+      </w:r>
+      <w:r>
+        <w:br/>
+      </w:r>
+      <w:r>
+        <w:rPr>
+          <w:rStyle w:val="VerbatimChar"/>
+        </w:rPr>
+        <w:t xml:space="preserve">## debug at /home/chris/bmrn-test/R/prism_plot.R#241: if (nrow(p_vals) &gt; 0 &amp; ((as.logical(cfb) == TRUE &amp; y_axis == </w:t>
+      </w:r>
+      <w:r>
+        <w:br/>
+      </w:r>
+      <w:r>
+        <w:rPr>
+          <w:rStyle w:val="VerbatimChar"/>
+        </w:rPr>
+        <w:t xml:space="preserve">##     "change_from_baseline") | (as.logical(cfb) != TRUE &amp; y_axis != </w:t>
+      </w:r>
+      <w:r>
+        <w:br/>
+      </w:r>
+      <w:r>
+        <w:rPr>
+          <w:rStyle w:val="VerbatimChar"/>
+        </w:rPr>
+        <w:t xml:space="preserve">##     "change_from_baseline"))) {</w:t>
+      </w:r>
+      <w:r>
+        <w:br/>
+      </w:r>
+      <w:r>
+        <w:rPr>
+          <w:rStyle w:val="VerbatimChar"/>
+        </w:rPr>
+        <w:t xml:space="preserve">##     full_prism &lt;- full_prism + add_pvalue(data = p_vals, y.position = "new_y.position", </w:t>
+      </w:r>
+      <w:r>
+        <w:br/>
+      </w:r>
+      <w:r>
+        <w:rPr>
+          <w:rStyle w:val="VerbatimChar"/>
+        </w:rPr>
+        <w:t xml:space="preserve">##         label = "{sig}", tip.length = 0.02, label.size = ifelse(format == </w:t>
+      </w:r>
+      <w:r>
+        <w:br/>
+      </w:r>
+      <w:r>
+        <w:rPr>
+          <w:rStyle w:val="VerbatimChar"/>
+        </w:rPr>
+        <w:t xml:space="preserve">##             "word", 4, 8), color = "black", size = 2, step.increase = 0.02)</w:t>
+      </w:r>
+      <w:r>
+        <w:br/>
+      </w:r>
+      <w:r>
+        <w:rPr>
+          <w:rStyle w:val="VerbatimChar"/>
+        </w:rPr>
+        <w:t xml:space="preserve">##     top &lt;- full_prism + scale_y_continuous(limits = c(0.9 * min(p_vals$new_y.position), </w:t>
+      </w:r>
+      <w:r>
+        <w:br/>
+      </w:r>
+      <w:r>
+        <w:rPr>
+          <w:rStyle w:val="VerbatimChar"/>
+        </w:rPr>
+        <w:t xml:space="preserve">##         NA), expand = expansion(mult = c(0, 0.1)))</w:t>
+      </w:r>
+      <w:r>
+        <w:br/>
+      </w:r>
+      <w:r>
+        <w:rPr>
+          <w:rStyle w:val="VerbatimChar"/>
+        </w:rPr>
+        <w:t xml:space="preserve">##     if (format == "word") {</w:t>
+      </w:r>
+      <w:r>
+        <w:br/>
+      </w:r>
+      <w:r>
+        <w:rPr>
+          <w:rStyle w:val="VerbatimChar"/>
+        </w:rPr>
+        <w:t xml:space="preserve">##         top = top + theme(line = element_blank(), axis.title = element_blank(), </w:t>
+      </w:r>
+      <w:r>
+        <w:br/>
+      </w:r>
+      <w:r>
+        <w:rPr>
+          <w:rStyle w:val="VerbatimChar"/>
+        </w:rPr>
+        <w:t xml:space="preserve">##             axis.text = element_blank()) + theme(plot.margin = margin(t = 0, </w:t>
+      </w:r>
+      <w:r>
+        <w:br/>
+      </w:r>
+      <w:r>
+        <w:rPr>
+          <w:rStyle w:val="VerbatimChar"/>
+        </w:rPr>
+        <w:t xml:space="preserve">##             r = 0, b = 0, l = 0))</w:t>
+      </w:r>
+      <w:r>
+        <w:br/>
+      </w:r>
+      <w:r>
+        <w:rPr>
+          <w:rStyle w:val="VerbatimChar"/>
+        </w:rPr>
+        <w:t xml:space="preserve">##     }</w:t>
+      </w:r>
+      <w:r>
+        <w:br/>
+      </w:r>
+      <w:r>
+        <w:rPr>
+          <w:rStyle w:val="VerbatimChar"/>
+        </w:rPr>
+        <w:t xml:space="preserve">##     else {</w:t>
+      </w:r>
+      <w:r>
+        <w:br/>
+      </w:r>
+      <w:r>
+        <w:rPr>
+          <w:rStyle w:val="VerbatimChar"/>
+        </w:rPr>
+        <w:t xml:space="preserve">##         top &lt;- full_prism + scale_y_continuous(limits = c(0.9 * </w:t>
+      </w:r>
+      <w:r>
+        <w:br/>
+      </w:r>
+      <w:r>
+        <w:rPr>
+          <w:rStyle w:val="VerbatimChar"/>
+        </w:rPr>
+        <w:t xml:space="preserve">##             min(p_vals$new_y.position), NA), expand = expansion(mult = c(0, </w:t>
+      </w:r>
+      <w:r>
+        <w:br/>
+      </w:r>
+      <w:r>
+        <w:rPr>
+          <w:rStyle w:val="VerbatimChar"/>
+        </w:rPr>
+        <w:t xml:space="preserve">##             0.1))) + theme(line = element_blank(), axis.title = element_blank(), </w:t>
+      </w:r>
+      <w:r>
+        <w:br/>
+      </w:r>
+      <w:r>
+        <w:rPr>
+          <w:rStyle w:val="VerbatimChar"/>
+        </w:rPr>
+        <w:t xml:space="preserve">##             axis.text = element_blank()) + theme(plot.margin = margin(t = 0, </w:t>
+      </w:r>
+      <w:r>
+        <w:br/>
+      </w:r>
+      <w:r>
+        <w:rPr>
+          <w:rStyle w:val="VerbatimChar"/>
+        </w:rPr>
+        <w:t xml:space="preserve">##             r = 0, b = 0, l = 0))</w:t>
+      </w:r>
+      <w:r>
+        <w:br/>
+      </w:r>
+      <w:r>
+        <w:rPr>
+          <w:rStyle w:val="VerbatimChar"/>
+        </w:rPr>
+        <w:t xml:space="preserve">##     }</w:t>
+      </w:r>
+      <w:r>
+        <w:br/>
+      </w:r>
+      <w:r>
+        <w:rPr>
+          <w:rStyle w:val="VerbatimChar"/>
+        </w:rPr>
+        <w:t xml:space="preserve">##     if (type == "box") {</w:t>
+      </w:r>
+      <w:r>
+        <w:br/>
+      </w:r>
+      <w:r>
+        <w:rPr>
+          <w:rStyle w:val="VerbatimChar"/>
+        </w:rPr>
+        <w:t xml:space="preserve">##         top &lt;- top + ggtitle(paste("Box plot for Treatment Groups at", </w:t>
+      </w:r>
+      <w:r>
+        <w:br/>
+      </w:r>
+      <w:r>
+        <w:rPr>
+          <w:rStyle w:val="VerbatimChar"/>
+        </w:rPr>
+        <w:t xml:space="preserve">##             time_sel))</w:t>
+      </w:r>
+      <w:r>
+        <w:br/>
+      </w:r>
+      <w:r>
+        <w:rPr>
+          <w:rStyle w:val="VerbatimChar"/>
+        </w:rPr>
+        <w:t xml:space="preserve">##         combined &lt;- grid.arrange(grobs = list(top, bottom), layout_matrix = if (format == </w:t>
+      </w:r>
+      <w:r>
+        <w:br/>
+      </w:r>
+      <w:r>
+        <w:rPr>
+          <w:rStyle w:val="VerbatimChar"/>
+        </w:rPr>
+        <w:t xml:space="preserve">##             "word") {</w:t>
+      </w:r>
+      <w:r>
+        <w:br/>
+      </w:r>
+      <w:r>
+        <w:rPr>
+          <w:rStyle w:val="VerbatimChar"/>
+        </w:rPr>
+        <w:t xml:space="preserve">##             rbind(1, 2, 2)</w:t>
+      </w:r>
+      <w:r>
+        <w:br/>
+      </w:r>
+      <w:r>
+        <w:rPr>
+          <w:rStyle w:val="VerbatimChar"/>
+        </w:rPr>
+        <w:t xml:space="preserve">##         }</w:t>
+      </w:r>
+      <w:r>
+        <w:br/>
+      </w:r>
+      <w:r>
+        <w:rPr>
+          <w:rStyle w:val="VerbatimChar"/>
+        </w:rPr>
+        <w:t xml:space="preserve">##         else {</w:t>
+      </w:r>
+      <w:r>
+        <w:br/>
+      </w:r>
+      <w:r>
+        <w:rPr>
+          <w:rStyle w:val="VerbatimChar"/>
+        </w:rPr>
+        <w:t xml:space="preserve">##             rbind(1, 2, 2)</w:t>
+      </w:r>
+      <w:r>
+        <w:br/>
+      </w:r>
+      <w:r>
+        <w:rPr>
+          <w:rStyle w:val="VerbatimChar"/>
+        </w:rPr>
+        <w:t xml:space="preserve">##         })</w:t>
+      </w:r>
+      <w:r>
+        <w:br/>
+      </w:r>
+      <w:r>
+        <w:rPr>
+          <w:rStyle w:val="VerbatimChar"/>
+        </w:rPr>
+        <w:t xml:space="preserve">##     }</w:t>
+      </w:r>
+      <w:r>
+        <w:br/>
+      </w:r>
+      <w:r>
+        <w:rPr>
+          <w:rStyle w:val="VerbatimChar"/>
+        </w:rPr>
+        <w:t xml:space="preserve">##     else {</w:t>
+      </w:r>
+      <w:r>
+        <w:br/>
+      </w:r>
+      <w:r>
+        <w:rPr>
+          <w:rStyle w:val="VerbatimChar"/>
+        </w:rPr>
+        <w:t xml:space="preserve">##         top &lt;- top + ggtitle(paste("Bar Chart for Treatment Groups at", </w:t>
+      </w:r>
+      <w:r>
+        <w:br/>
+      </w:r>
+      <w:r>
+        <w:rPr>
+          <w:rStyle w:val="VerbatimChar"/>
+        </w:rPr>
+        <w:t xml:space="preserve">##             time_sel))</w:t>
+      </w:r>
+      <w:r>
+        <w:br/>
+      </w:r>
+      <w:r>
+        <w:rPr>
+          <w:rStyle w:val="VerbatimChar"/>
+        </w:rPr>
+        <w:t xml:space="preserve">##         combined &lt;- grid.arrange(grobs = list(top, bottom), layout_matrix = if (format == </w:t>
+      </w:r>
+      <w:r>
+        <w:br/>
+      </w:r>
+      <w:r>
+        <w:rPr>
+          <w:rStyle w:val="VerbatimChar"/>
+        </w:rPr>
+        <w:t xml:space="preserve">##             "word") {</w:t>
+      </w:r>
+      <w:r>
+        <w:br/>
+      </w:r>
+      <w:r>
+        <w:rPr>
+          <w:rStyle w:val="VerbatimChar"/>
+        </w:rPr>
+        <w:t xml:space="preserve">##             rbind(1, 2, 2)</w:t>
+      </w:r>
+      <w:r>
+        <w:br/>
+      </w:r>
+      <w:r>
+        <w:rPr>
+          <w:rStyle w:val="VerbatimChar"/>
+        </w:rPr>
+        <w:t xml:space="preserve">##         }</w:t>
+      </w:r>
+      <w:r>
+        <w:br/>
+      </w:r>
+      <w:r>
+        <w:rPr>
+          <w:rStyle w:val="VerbatimChar"/>
+        </w:rPr>
+        <w:t xml:space="preserve">##         else {</w:t>
+      </w:r>
+      <w:r>
+        <w:br/>
+      </w:r>
+      <w:r>
+        <w:rPr>
+          <w:rStyle w:val="VerbatimChar"/>
+        </w:rPr>
+        <w:t xml:space="preserve">##             rbind(1, 2, 2)</w:t>
+      </w:r>
+      <w:r>
+        <w:br/>
+      </w:r>
+      <w:r>
+        <w:rPr>
+          <w:rStyle w:val="VerbatimChar"/>
+        </w:rPr>
+        <w:t xml:space="preserve">##         })</w:t>
+      </w:r>
+      <w:r>
+        <w:br/>
+      </w:r>
+      <w:r>
+        <w:rPr>
+          <w:rStyle w:val="VerbatimChar"/>
+        </w:rPr>
+        <w:t xml:space="preserve">##     }</w:t>
+      </w:r>
+      <w:r>
+        <w:br/>
+      </w:r>
+      <w:r>
+        <w:rPr>
+          <w:rStyle w:val="VerbatimChar"/>
+        </w:rPr>
+        <w:t xml:space="preserve">##     return(combined)</w:t>
+      </w:r>
+      <w:r>
+        <w:br/>
+      </w:r>
+      <w:r>
+        <w:rPr>
+          <w:rStyle w:val="VerbatimChar"/>
+        </w:rPr>
+        <w:t xml:space="preserve">## } else {</w:t>
+      </w:r>
+      <w:r>
+        <w:br/>
+      </w:r>
+      <w:r>
+        <w:rPr>
+          <w:rStyle w:val="VerbatimChar"/>
+        </w:rPr>
+        <w:t xml:space="preserve">##     if (type == "box") {</w:t>
+      </w:r>
+      <w:r>
+        <w:br/>
+      </w:r>
+      <w:r>
+        <w:rPr>
+          <w:rStyle w:val="VerbatimChar"/>
+        </w:rPr>
+        <w:t xml:space="preserve">##         bottom &lt;- bottom + ggtitle(paste("Box Plot for Treatment Groups at", </w:t>
+      </w:r>
+      <w:r>
+        <w:br/>
+      </w:r>
+      <w:r>
+        <w:rPr>
+          <w:rStyle w:val="VerbatimChar"/>
+        </w:rPr>
+        <w:t xml:space="preserve">##             time_sel)) + theme(plot.margin = margin(t = 0, r = 0, </w:t>
+      </w:r>
+      <w:r>
+        <w:br/>
+      </w:r>
+      <w:r>
+        <w:rPr>
+          <w:rStyle w:val="VerbatimChar"/>
+        </w:rPr>
+        <w:t xml:space="preserve">##             b = 0, l = 0))</w:t>
+      </w:r>
+      <w:r>
+        <w:br/>
+      </w:r>
+      <w:r>
+        <w:rPr>
+          <w:rStyle w:val="VerbatimChar"/>
+        </w:rPr>
+        <w:t xml:space="preserve">##     }</w:t>
+      </w:r>
+      <w:r>
+        <w:br/>
+      </w:r>
+      <w:r>
+        <w:rPr>
+          <w:rStyle w:val="VerbatimChar"/>
+        </w:rPr>
+        <w:t xml:space="preserve">##     else {</w:t>
+      </w:r>
+      <w:r>
+        <w:br/>
+      </w:r>
+      <w:r>
+        <w:rPr>
+          <w:rStyle w:val="VerbatimChar"/>
+        </w:rPr>
+        <w:t xml:space="preserve">##         bottom &lt;- bottom + ggtitle(paste("Bar Chart for Treatment Groups at", </w:t>
+      </w:r>
+      <w:r>
+        <w:br/>
+      </w:r>
+      <w:r>
+        <w:rPr>
+          <w:rStyle w:val="VerbatimChar"/>
+        </w:rPr>
+        <w:t xml:space="preserve">##             time_sel)) + theme(plot.margin = margin(t = 0, r = 0, </w:t>
+      </w:r>
+      <w:r>
+        <w:br/>
+      </w:r>
+      <w:r>
+        <w:rPr>
+          <w:rStyle w:val="VerbatimChar"/>
+        </w:rPr>
+        <w:t xml:space="preserve">##             b = 0, l = 0))</w:t>
+      </w:r>
+      <w:r>
+        <w:br/>
+      </w:r>
+      <w:r>
+        <w:rPr>
+          <w:rStyle w:val="VerbatimChar"/>
+        </w:rPr>
+        <w:t xml:space="preserve">##     }</w:t>
+      </w:r>
+      <w:r>
+        <w:br/>
+      </w:r>
+      <w:r>
+        <w:rPr>
+          <w:rStyle w:val="VerbatimChar"/>
+        </w:rPr>
+        <w:t xml:space="preserve">##     return(bottom)</w:t>
+      </w:r>
+      <w:r>
+        <w:br/>
+      </w:r>
+      <w:r>
+        <w:rPr>
+          <w:rStyle w:val="VerbatimChar"/>
+        </w:rPr>
+        <w:t xml:space="preserve">## }</w:t>
+      </w:r>
+      <w:r>
+        <w:br/>
+      </w:r>
+      <w:r>
+        <w:rPr>
+          <w:rStyle w:val="VerbatimChar"/>
+        </w:rPr>
+        <w:t xml:space="preserve">## debug at /home/chris/bmrn-test/R/prism_plot.R#243: full_prism &lt;- full_prism + add_pvalue(data = p_vals, y.position = "new_y.position", </w:t>
+      </w:r>
+      <w:r>
+        <w:br/>
+      </w:r>
+      <w:r>
+        <w:rPr>
+          <w:rStyle w:val="VerbatimChar"/>
+        </w:rPr>
+        <w:t xml:space="preserve">##     label = "{sig}", tip.length = 0.02, label.size = ifelse(format == </w:t>
+      </w:r>
+      <w:r>
+        <w:br/>
+      </w:r>
+      <w:r>
+        <w:rPr>
+          <w:rStyle w:val="VerbatimChar"/>
+        </w:rPr>
+        <w:t xml:space="preserve">##         "word", 4, 8), color = "black", size = 2, step.increase = 0.02)</w:t>
+      </w:r>
+      <w:r>
+        <w:br/>
+      </w:r>
+      <w:r>
+        <w:rPr>
+          <w:rStyle w:val="VerbatimChar"/>
+        </w:rPr>
+        <w:t xml:space="preserve">## debug at /home/chris/bmrn-test/R/prism_plot.R#254: top &lt;- full_prism + scale_y_continuous(limits = c(0.9 * min(p_vals$new_y.position), </w:t>
+      </w:r>
+      <w:r>
+        <w:br/>
+      </w:r>
+      <w:r>
+        <w:rPr>
+          <w:rStyle w:val="VerbatimChar"/>
+        </w:rPr>
+        <w:t xml:space="preserve">##     NA), expand = expansion(mult = c(0, 0.1)))</w:t>
+      </w:r>
+      <w:r>
+        <w:br/>
+      </w:r>
+      <w:r>
+        <w:rPr>
+          <w:rStyle w:val="VerbatimChar"/>
+        </w:rPr>
+        <w:t xml:space="preserve">## debug at /home/chris/bmrn-test/R/prism_plot.R#260: if (format == "word") {</w:t>
+      </w:r>
+      <w:r>
+        <w:br/>
+      </w:r>
+      <w:r>
+        <w:rPr>
+          <w:rStyle w:val="VerbatimChar"/>
+        </w:rPr>
+        <w:t xml:space="preserve">##     top = top + theme(line = element_blank(), axis.title = element_blank(), </w:t>
+      </w:r>
+      <w:r>
+        <w:br/>
+      </w:r>
+      <w:r>
+        <w:rPr>
+          <w:rStyle w:val="VerbatimChar"/>
+        </w:rPr>
+        <w:t xml:space="preserve">##         axis.text = element_blank()) + theme(plot.margin = margin(t = 0, </w:t>
+      </w:r>
+      <w:r>
+        <w:br/>
+      </w:r>
+      <w:r>
+        <w:rPr>
+          <w:rStyle w:val="VerbatimChar"/>
+        </w:rPr>
+        <w:t xml:space="preserve">##         r = 0, b = 0, l = 0))</w:t>
+      </w:r>
+      <w:r>
+        <w:br/>
+      </w:r>
+      <w:r>
+        <w:rPr>
+          <w:rStyle w:val="VerbatimChar"/>
+        </w:rPr>
+        <w:t xml:space="preserve">## } else {</w:t>
+      </w:r>
+      <w:r>
+        <w:br/>
+      </w:r>
+      <w:r>
+        <w:rPr>
+          <w:rStyle w:val="VerbatimChar"/>
+        </w:rPr>
+        <w:t xml:space="preserve">##     top &lt;- full_prism + scale_y_continuous(limits = c(0.9 * min(p_vals$new_y.position), </w:t>
+      </w:r>
+      <w:r>
+        <w:br/>
+      </w:r>
+      <w:r>
+        <w:rPr>
+          <w:rStyle w:val="VerbatimChar"/>
+        </w:rPr>
+        <w:t xml:space="preserve">##         NA), expand = expansion(mult = c(0, 0.1))) + theme(line = element_blank(), </w:t>
+      </w:r>
+      <w:r>
+        <w:br/>
+      </w:r>
+      <w:r>
+        <w:rPr>
+          <w:rStyle w:val="VerbatimChar"/>
+        </w:rPr>
+        <w:t xml:space="preserve">##         axis.title = element_blank(), axis.text = element_blank()) + </w:t>
+      </w:r>
+      <w:r>
+        <w:br/>
+      </w:r>
+      <w:r>
+        <w:rPr>
+          <w:rStyle w:val="VerbatimChar"/>
+        </w:rPr>
+        <w:t xml:space="preserve">##         theme(plot.margin = margin(t = 0, r = 0, b = 0, l = 0))</w:t>
+      </w:r>
+      <w:r>
+        <w:br/>
+      </w:r>
+      <w:r>
+        <w:rPr>
+          <w:rStyle w:val="VerbatimChar"/>
+        </w:rPr>
+        <w:t xml:space="preserve">## }</w:t>
+      </w:r>
+      <w:r>
+        <w:br/>
+      </w:r>
+      <w:r>
+        <w:rPr>
+          <w:rStyle w:val="VerbatimChar"/>
+        </w:rPr>
+        <w:t xml:space="preserve">## debug at /home/chris/bmrn-test/R/prism_plot.R#261: top = top + theme(line = element_blank(), axis.title = element_blank(), </w:t>
+      </w:r>
+      <w:r>
+        <w:br/>
+      </w:r>
+      <w:r>
+        <w:rPr>
+          <w:rStyle w:val="VerbatimChar"/>
+        </w:rPr>
+        <w:t xml:space="preserve">##     axis.text = element_blank()) + theme(plot.margin = margin(t = 0, </w:t>
+      </w:r>
+      <w:r>
+        <w:br/>
+      </w:r>
+      <w:r>
+        <w:rPr>
+          <w:rStyle w:val="VerbatimChar"/>
+        </w:rPr>
+        <w:t xml:space="preserve">##     r = 0, b = 0, l = 0))</w:t>
+      </w:r>
+      <w:r>
+        <w:br/>
+      </w:r>
+      <w:r>
+        <w:rPr>
+          <w:rStyle w:val="VerbatimChar"/>
+        </w:rPr>
+        <w:t xml:space="preserve">## debug at /home/chris/bmrn-test/R/prism_plot.R#291: if (type == "box") {</w:t>
+      </w:r>
+      <w:r>
+        <w:br/>
+      </w:r>
+      <w:r>
+        <w:rPr>
+          <w:rStyle w:val="VerbatimChar"/>
+        </w:rPr>
+        <w:t xml:space="preserve">##     top &lt;- top + ggtitle(paste("Box plot for Treatment Groups at", </w:t>
+      </w:r>
+      <w:r>
+        <w:br/>
+      </w:r>
+      <w:r>
+        <w:rPr>
+          <w:rStyle w:val="VerbatimChar"/>
+        </w:rPr>
+        <w:t xml:space="preserve">##         time_sel))</w:t>
+      </w:r>
+      <w:r>
+        <w:br/>
+      </w:r>
+      <w:r>
+        <w:rPr>
+          <w:rStyle w:val="VerbatimChar"/>
+        </w:rPr>
+        <w:t xml:space="preserve">##     combined &lt;- grid.arrange(grobs = list(top, bottom), layout_matrix = if (format == </w:t>
+      </w:r>
+      <w:r>
+        <w:br/>
+      </w:r>
+      <w:r>
+        <w:rPr>
+          <w:rStyle w:val="VerbatimChar"/>
+        </w:rPr>
+        <w:t xml:space="preserve">##         "word") {</w:t>
+      </w:r>
+      <w:r>
+        <w:br/>
+      </w:r>
+      <w:r>
+        <w:rPr>
+          <w:rStyle w:val="VerbatimChar"/>
+        </w:rPr>
+        <w:t xml:space="preserve">##         rbind(1, 2, 2)</w:t>
+      </w:r>
+      <w:r>
+        <w:br/>
+      </w:r>
+      <w:r>
+        <w:rPr>
+          <w:rStyle w:val="VerbatimChar"/>
+        </w:rPr>
+        <w:t xml:space="preserve">##     }</w:t>
+      </w:r>
+      <w:r>
+        <w:br/>
+      </w:r>
+      <w:r>
+        <w:rPr>
+          <w:rStyle w:val="VerbatimChar"/>
+        </w:rPr>
+        <w:t xml:space="preserve">##     else {</w:t>
+      </w:r>
+      <w:r>
+        <w:br/>
+      </w:r>
+      <w:r>
+        <w:rPr>
+          <w:rStyle w:val="VerbatimChar"/>
+        </w:rPr>
+        <w:t xml:space="preserve">##         rbind(1, 2, 2)</w:t>
+      </w:r>
+      <w:r>
+        <w:br/>
+      </w:r>
+      <w:r>
+        <w:rPr>
+          <w:rStyle w:val="VerbatimChar"/>
+        </w:rPr>
+        <w:t xml:space="preserve">##     })</w:t>
+      </w:r>
+      <w:r>
+        <w:br/>
+      </w:r>
+      <w:r>
+        <w:rPr>
+          <w:rStyle w:val="VerbatimChar"/>
+        </w:rPr>
+        <w:t xml:space="preserve">## } else {</w:t>
+      </w:r>
+      <w:r>
+        <w:br/>
+      </w:r>
+      <w:r>
+        <w:rPr>
+          <w:rStyle w:val="VerbatimChar"/>
+        </w:rPr>
+        <w:t xml:space="preserve">##     top &lt;- top + ggtitle(paste("Bar Chart for Treatment Groups at", </w:t>
+      </w:r>
+      <w:r>
+        <w:br/>
+      </w:r>
+      <w:r>
+        <w:rPr>
+          <w:rStyle w:val="VerbatimChar"/>
+        </w:rPr>
+        <w:t xml:space="preserve">##         time_sel))</w:t>
+      </w:r>
+      <w:r>
+        <w:br/>
+      </w:r>
+      <w:r>
+        <w:rPr>
+          <w:rStyle w:val="VerbatimChar"/>
+        </w:rPr>
+        <w:t xml:space="preserve">##     combined &lt;- grid.arrange(grobs = list(top, bottom), layout_matrix = if (format == </w:t>
+      </w:r>
+      <w:r>
+        <w:br/>
+      </w:r>
+      <w:r>
+        <w:rPr>
+          <w:rStyle w:val="VerbatimChar"/>
+        </w:rPr>
+        <w:t xml:space="preserve">##         "word") {</w:t>
+      </w:r>
+      <w:r>
+        <w:br/>
+      </w:r>
+      <w:r>
+        <w:rPr>
+          <w:rStyle w:val="VerbatimChar"/>
+        </w:rPr>
+        <w:t xml:space="preserve">##         rbind(1, 2, 2)</w:t>
+      </w:r>
+      <w:r>
+        <w:br/>
+      </w:r>
+      <w:r>
+        <w:rPr>
+          <w:rStyle w:val="VerbatimChar"/>
+        </w:rPr>
+        <w:t xml:space="preserve">##     }</w:t>
+      </w:r>
+      <w:r>
+        <w:br/>
+      </w:r>
+      <w:r>
+        <w:rPr>
+          <w:rStyle w:val="VerbatimChar"/>
+        </w:rPr>
+        <w:t xml:space="preserve">##     else {</w:t>
+      </w:r>
+      <w:r>
+        <w:br/>
+      </w:r>
+      <w:r>
+        <w:rPr>
+          <w:rStyle w:val="VerbatimChar"/>
+        </w:rPr>
+        <w:t xml:space="preserve">##         rbind(1, 2, 2)</w:t>
+      </w:r>
+      <w:r>
+        <w:br/>
+      </w:r>
+      <w:r>
+        <w:rPr>
+          <w:rStyle w:val="VerbatimChar"/>
+        </w:rPr>
+        <w:t xml:space="preserve">##     })</w:t>
+      </w:r>
+      <w:r>
+        <w:br/>
+      </w:r>
+      <w:r>
+        <w:rPr>
+          <w:rStyle w:val="VerbatimChar"/>
+        </w:rPr>
+        <w:t xml:space="preserve">## }</w:t>
+      </w:r>
+      <w:r>
+        <w:br/>
+      </w:r>
+      <w:r>
+        <w:rPr>
+          <w:rStyle w:val="VerbatimChar"/>
+        </w:rPr>
+        <w:t xml:space="preserve">## debug at /home/chris/bmrn-test/R/prism_plot.R#292: top &lt;- top + ggtitle(paste("Box plot for Treatment Groups at", </w:t>
+      </w:r>
+      <w:r>
+        <w:br/>
+      </w:r>
+      <w:r>
+        <w:rPr>
+          <w:rStyle w:val="VerbatimChar"/>
+        </w:rPr>
+        <w:t xml:space="preserve">##     time_sel))</w:t>
+      </w:r>
+      <w:r>
+        <w:br/>
+      </w:r>
+      <w:r>
+        <w:rPr>
+          <w:rStyle w:val="VerbatimChar"/>
+        </w:rPr>
+        <w:t xml:space="preserve">## debug at /home/chris/bmrn-test/R/prism_plot.R#293: combined &lt;- grid.arrange(grobs = list(top, bottom), layout_matrix = if (format == </w:t>
+      </w:r>
+      <w:r>
+        <w:br/>
+      </w:r>
+      <w:r>
+        <w:rPr>
+          <w:rStyle w:val="VerbatimChar"/>
+        </w:rPr>
+        <w:t xml:space="preserve">##     "word") {</w:t>
+      </w:r>
+      <w:r>
+        <w:br/>
+      </w:r>
+      <w:r>
+        <w:rPr>
+          <w:rStyle w:val="VerbatimChar"/>
+        </w:rPr>
+        <w:t xml:space="preserve">##     rbind(1, 2, 2)</w:t>
+      </w:r>
+      <w:r>
+        <w:br/>
+      </w:r>
+      <w:r>
+        <w:rPr>
+          <w:rStyle w:val="VerbatimChar"/>
+        </w:rPr>
+        <w:t xml:space="preserve">## } else {</w:t>
+      </w:r>
+      <w:r>
+        <w:br/>
+      </w:r>
+      <w:r>
+        <w:rPr>
+          <w:rStyle w:val="VerbatimChar"/>
+        </w:rPr>
+        <w:t xml:space="preserve">##     rbind(1, 2, 2)</w:t>
+      </w:r>
+      <w:r>
+        <w:br/>
+      </w:r>
+      <w:r>
+        <w:rPr>
+          <w:rStyle w:val="VerbatimChar"/>
+        </w:rPr>
+        <w:t xml:space="preserve">## })</w:t>
+      </w:r>
+    </w:p>
+    <w:p>
+      <w:pPr>
         <w:pStyle w:val="CaptionedFigure"/>
       </w:pPr>
       <w:r>
@@ -3817,6 +7153,26 @@
         <w:t xml:space="preserve">represent 0.01 &lt;= p-value &lt; 0.05, 0.001 &lt;= p-value &lt; 0.01, and p-value &lt; 0.001, respectively. A p-value summary will only be shown form p-value less than 0.05.</w:t>
       </w:r>
     </w:p>
+    <w:p>
+      <w:pPr>
+        <w:pStyle w:val="SourceCode"/>
+      </w:pPr>
+      <w:r>
+        <w:rPr>
+          <w:rStyle w:val="VerbatimChar"/>
+        </w:rPr>
+        <w:t xml:space="preserve">## debug at /home/chris/bmrn-test/R/prism_plot.R#293: rbind(1, 2, 2)</w:t>
+      </w:r>
+      <w:r>
+        <w:br/>
+      </w:r>
+      <w:r>
+        <w:rPr>
+          <w:rStyle w:val="VerbatimChar"/>
+        </w:rPr>
+        <w:t xml:space="preserve">## debug at /home/chris/bmrn-test/R/prism_plot.R#300: return(combined)</w:t>
+      </w:r>
+    </w:p>
     <w:bookmarkEnd w:id="58"/>
     <w:bookmarkStart w:id="63" w:name="tables"/>
     <w:p>
@@ -10951,7 +14307,7 @@
                 <w:szCs w:val="16"/>
                 <w:color w:val="000000"/>
               </w:rPr>
-              <w:t xml:space="preserve">0.008*</w:t>
+              <w:t xml:space="preserve">0.009*</w:t>
             </w:r>
           </w:p>
         </w:tc>
@@ -11338,7 +14694,7 @@
                 <w:szCs w:val="16"/>
                 <w:color w:val="000000"/>
               </w:rPr>
-              <w:t xml:space="preserve">(-0.315, 0.155)</w:t>
+              <w:t xml:space="preserve">(-0.314, 0.155)</w:t>
             </w:r>
           </w:p>
         </w:tc>
@@ -11545,7 +14901,7 @@
                 <w:szCs w:val="16"/>
                 <w:color w:val="000000"/>
               </w:rPr>
-              <w:t xml:space="preserve">(-0.231, 0.402)</w:t>
+              <w:t xml:space="preserve">(-0.23, 0.401)</w:t>
             </w:r>
           </w:p>
         </w:tc>
@@ -11657,7 +15013,7 @@
                 <w:szCs w:val="16"/>
                 <w:color w:val="000000"/>
               </w:rPr>
-              <w:t xml:space="preserve">(-0.581, -0.111)</w:t>
+              <w:t xml:space="preserve">(-0.581, -0.11)</w:t>
             </w:r>
           </w:p>
         </w:tc>

</xml_diff>

<commit_message>
logic for leaving out box plot
</commit_message>
<xml_diff>
--- a/Test_Report.docx
+++ b/Test_Report.docx
@@ -3726,31 +3726,6 @@
     </w:p>
     <w:p>
       <w:pPr>
-        <w:pStyle w:val="SourceCode"/>
-      </w:pPr>
-      <w:r>
-        <w:rPr>
-          <w:rStyle w:val="VerbatimChar"/>
-        </w:rPr>
-        <w:t xml:space="preserve">## Error in knitr::include_graphics(paste0(plots_path, "/prism_plots_box.jpg")) : </w:t>
-      </w:r>
-      <w:r>
-        <w:br/>
-      </w:r>
-      <w:r>
-        <w:rPr>
-          <w:rStyle w:val="VerbatimChar"/>
-        </w:rPr>
-        <w:t xml:space="preserve">##   Cannot find the file(s): "test_output/Exploratory/TB21-02/8bcb82fc-7964-4bb1-8fc4-e813ea4a8333/files/prism_plots_box.jpg"</w:t>
-      </w:r>
-    </w:p>
-    <w:p>
-      <w:r>
-        <w:br w:type="page"/>
-      </w:r>
-    </w:p>
-    <w:p>
-      <w:pPr>
         <w:pStyle w:val="CaptionedFigure"/>
       </w:pPr>
       <w:r>
@@ -5772,6 +5747,11 @@
         </w:tc>
       </w:tr>
     </w:tbl>
+    <w:p>
+      <w:r>
+        <w:br w:type="page"/>
+      </w:r>
+    </w:p>
     <w:bookmarkEnd w:id="46"/>
     <w:bookmarkStart w:id="47" w:name="X2e8282166993c6826d4152f51a8ff56a190b5cd"/>
     <w:p>

</xml_diff>